<commit_message>
documentation improved, add pttx file
</commit_message>
<xml_diff>
--- a/docu/Análisis Comparativo de tres Metaheurísticas.docx
+++ b/docu/Análisis Comparativo de tres Metaheurísticas.docx
@@ -5644,11 +5644,9 @@
       <w:r>
         <w:t>Los algoritmos y las nuevas secuencias mutadas generadas a partir de implementar cada uno de los algoritmos son comparados por medio de su “grado de similitud” o simplemente su “</w:t>
       </w:r>
-      <w:proofErr w:type="spellStart"/>
       <w:r>
         <w:t>similaridad</w:t>
       </w:r>
-      <w:proofErr w:type="spellEnd"/>
       <w:r>
         <w:t>”, la cual es una variable cuantitativa</w:t>
       </w:r>
@@ -5668,29 +5666,19 @@
         <w:t xml:space="preserve"> con respecto al virus de VIH del homo sapiens</w:t>
       </w:r>
       <w:r>
-        <w:t>, “</w:t>
-      </w:r>
-      <w:proofErr w:type="spellStart"/>
+        <w:t>, “similaridad” es como se le llama a la métrica para evaluar el rendimiento de las tres metaheurísticas.</w:t>
+      </w:r>
+    </w:p>
+    <w:p>
+      <w:r>
+        <w:t xml:space="preserve">Las secuencias con mayor </w:t>
+      </w:r>
+      <w:r>
+        <w:t>“</w:t>
+      </w:r>
       <w:r>
         <w:t>similaridad</w:t>
       </w:r>
-      <w:proofErr w:type="spellEnd"/>
-      <w:r>
-        <w:t>” es como se le llama a la métrica para evaluar el rendimiento de las tres metaheurísticas.</w:t>
-      </w:r>
-    </w:p>
-    <w:p>
-      <w:r>
-        <w:t xml:space="preserve">Las secuencias con mayor </w:t>
-      </w:r>
-      <w:r>
-        <w:t>“</w:t>
-      </w:r>
-      <w:proofErr w:type="spellStart"/>
-      <w:r>
-        <w:t>similaridad</w:t>
-      </w:r>
-      <w:proofErr w:type="spellEnd"/>
       <w:r>
         <w:t>”</w:t>
       </w:r>
@@ -5740,23 +5728,7 @@
         <w:t xml:space="preserve">, nuevamente, </w:t>
       </w:r>
       <w:r>
-        <w:t>generar poblaciones de secuencias con mutaciones, mediante cruces genéticos, en línea con el algoritmo clásico del “</w:t>
-      </w:r>
-      <w:proofErr w:type="spellStart"/>
-      <w:r>
-        <w:t>Kapsack</w:t>
-      </w:r>
-      <w:proofErr w:type="spellEnd"/>
-      <w:r>
-        <w:t xml:space="preserve"> </w:t>
-      </w:r>
-      <w:proofErr w:type="spellStart"/>
-      <w:r>
-        <w:t>Problem</w:t>
-      </w:r>
-      <w:proofErr w:type="spellEnd"/>
-      <w:r>
-        <w:t>”.</w:t>
+        <w:t>generar poblaciones de secuencias con mutaciones, mediante cruces genéticos, en línea con el algoritmo clásico del “Kapsack Problem”.</w:t>
       </w:r>
     </w:p>
     <w:p/>
@@ -5887,23 +5859,7 @@
     </w:p>
     <w:p>
       <w:r>
-        <w:t>En cada par de secuencias, se elige aleatoriamente un punto de cruce. Este punto de cruce determina la posición donde se producirá el intercambio de fragmentos de genes entre las dos secuencias, en un proceso análogo al algoritmo del "</w:t>
-      </w:r>
-      <w:proofErr w:type="spellStart"/>
-      <w:r>
-        <w:t>Knapsack</w:t>
-      </w:r>
-      <w:proofErr w:type="spellEnd"/>
-      <w:r>
-        <w:t xml:space="preserve"> </w:t>
-      </w:r>
-      <w:proofErr w:type="spellStart"/>
-      <w:r>
-        <w:t>Problem</w:t>
-      </w:r>
-      <w:proofErr w:type="spellEnd"/>
-      <w:r>
-        <w:t>"</w:t>
+        <w:t>En cada par de secuencias, se elige aleatoriamente un punto de cruce. Este punto de cruce determina la posición donde se producirá el intercambio de fragmentos de genes entre las dos secuencias, en un proceso análogo al algoritmo del "Knapsack Problem"</w:t>
       </w:r>
       <w:r>
         <w:t>.</w:t>
@@ -6050,13 +6006,11 @@
     </w:p>
     <w:p>
       <w:r>
-        <w:t xml:space="preserve">Al concluir el proceso, se selecciona la secuencia con la mayor </w:t>
-      </w:r>
-      <w:proofErr w:type="spellStart"/>
-      <w:r>
-        <w:t>similaridad</w:t>
-      </w:r>
-      <w:proofErr w:type="spellEnd"/>
+        <w:t xml:space="preserve">Al concluir el proceso, se selecciona la secuencia </w:t>
+      </w:r>
+      <w:r>
+        <w:t>con el mayor grado de similitud</w:t>
+      </w:r>
       <w:r>
         <w:t xml:space="preserve"> como la solución óptima de alineamiento.</w:t>
       </w:r>
@@ -6837,15 +6791,7 @@
         </m:sSub>
       </m:oMath>
       <w:r>
-        <w:t>). Si no es así, se permite el camb</w:t>
-      </w:r>
-      <w:proofErr w:type="spellStart"/>
-      <w:r>
-        <w:t>io</w:t>
-      </w:r>
-      <w:proofErr w:type="spellEnd"/>
-      <w:r>
-        <w:t xml:space="preserve"> solo si </w:t>
+        <w:t xml:space="preserve">). Si no es así, se permite el cambio solo si </w:t>
       </w:r>
       <m:oMath>
         <m:r>
@@ -11396,15 +11342,7 @@
         </m:sSub>
       </m:oMath>
       <w:r>
-        <w:t>, como en la descomposición, se puede utilizar cua</w:t>
-      </w:r>
-      <w:proofErr w:type="spellStart"/>
-      <w:r>
-        <w:t>lquier</w:t>
-      </w:r>
-      <w:proofErr w:type="spellEnd"/>
-      <w:r>
-        <w:t xml:space="preserve"> mecanismo que combine </w:t>
+        <w:t xml:space="preserve">, como en la descomposición, se puede utilizar cualquier mecanismo que combine </w:t>
       </w:r>
       <m:oMath>
         <m:sSub>
@@ -14686,11 +14624,9 @@
         <w:pStyle w:val="Heading3"/>
       </w:pPr>
       <w:bookmarkStart w:id="34" w:name="_Toc163486071"/>
-      <w:proofErr w:type="spellStart"/>
       <w:r>
         <w:t>Mutador</w:t>
       </w:r>
-      <w:proofErr w:type="spellEnd"/>
       <w:r>
         <w:t xml:space="preserve"> </w:t>
       </w:r>
@@ -14703,22 +14639,15 @@
       <w:r>
         <w:t xml:space="preserve">El </w:t>
       </w:r>
-      <w:proofErr w:type="spellStart"/>
       <w:r>
         <w:t>mutador</w:t>
       </w:r>
-      <w:proofErr w:type="spellEnd"/>
-      <w:r>
-        <w:t xml:space="preserve"> de </w:t>
-      </w:r>
-      <w:proofErr w:type="spellStart"/>
-      <w:r>
-        <w:t>secuencia</w:t>
+      <w:r>
+        <w:t xml:space="preserve"> de secuencia</w:t>
       </w:r>
       <w:r>
         <w:t>a</w:t>
       </w:r>
-      <w:proofErr w:type="spellEnd"/>
       <w:r>
         <w:t xml:space="preserve"> simple (MSS) desempeña un papel central en el proceso de manipulación de secuencias de ADN, proporciona un enfoque integral en la inserción aleatoria de mutaciones (‘-’) en secuencias de ADN, lo que permite generar poblaciones mutadas de una secuencia de manera eficiente.</w:t>
       </w:r>
@@ -14891,15 +14820,7 @@
         </m:f>
       </m:oMath>
       <w:r>
-        <w:t xml:space="preserve"> secuencias mutadas para cada una de estas secuen</w:t>
-      </w:r>
-      <w:proofErr w:type="spellStart"/>
-      <w:r>
-        <w:t>cias</w:t>
-      </w:r>
-      <w:proofErr w:type="spellEnd"/>
-      <w:r>
-        <w:t xml:space="preserve"> de referencia.</w:t>
+        <w:t xml:space="preserve"> secuencias mutadas para cada una de estas secuencias de referencia.</w:t>
       </w:r>
     </w:p>
     <w:p>
@@ -15137,23 +15058,7 @@
         </w:rPr>
       </w:pPr>
       <w:r>
-        <w:t>El modificador de cruce de secuencias (MCS) es un algoritmo genético basado en el problema de la mochila (</w:t>
-      </w:r>
-      <w:proofErr w:type="spellStart"/>
-      <w:r>
-        <w:t>knapsack</w:t>
-      </w:r>
-      <w:proofErr w:type="spellEnd"/>
-      <w:r>
-        <w:t xml:space="preserve"> </w:t>
-      </w:r>
-      <w:proofErr w:type="spellStart"/>
-      <w:r>
-        <w:t>problem</w:t>
-      </w:r>
-      <w:proofErr w:type="spellEnd"/>
-      <w:r>
-        <w:t xml:space="preserve">). En este enfoque, se generan nuevas secuencias cruzando genes de secuencias previamente modificadas, utilizando un punto de cruce </w:t>
+        <w:t xml:space="preserve">El modificador de cruce de secuencias (MCS) es un algoritmo genético basado en el problema de la mochila (knapsack problem). En este enfoque, se generan nuevas secuencias cruzando genes de secuencias previamente modificadas, utilizando un punto de cruce </w:t>
       </w:r>
       <w:r>
         <w:lastRenderedPageBreak/>
@@ -16441,29 +16346,8 @@
         </w:rPr>
         <w:t xml:space="preserve">Smith, T. F., &amp; Waterman, M. S. (1981). Identification of common molecular subsequences. </w:t>
       </w:r>
-      <w:proofErr w:type="spellStart"/>
-      <w:r>
-        <w:t>Journal</w:t>
-      </w:r>
-      <w:proofErr w:type="spellEnd"/>
-      <w:r>
-        <w:t xml:space="preserve"> </w:t>
-      </w:r>
-      <w:proofErr w:type="spellStart"/>
-      <w:r>
-        <w:t>of</w:t>
-      </w:r>
-      <w:proofErr w:type="spellEnd"/>
-      <w:r>
-        <w:t xml:space="preserve"> Molecular </w:t>
-      </w:r>
-      <w:proofErr w:type="spellStart"/>
-      <w:r>
-        <w:t>Biology</w:t>
-      </w:r>
-      <w:proofErr w:type="spellEnd"/>
-      <w:r>
-        <w:t>, 147(1), 195-197.</w:t>
+      <w:r>
+        <w:t>Journal of Molecular Biology, 147(1), 195-197.</w:t>
       </w:r>
     </w:p>
     <w:p>
@@ -16480,29 +16364,8 @@
         </w:rPr>
         <w:t xml:space="preserve">Needleman, S. B., &amp; Wunsch, C. D. (1970). A general method applicable to the search for similarities in the amino acid sequence of two proteins. </w:t>
       </w:r>
-      <w:proofErr w:type="spellStart"/>
-      <w:r>
-        <w:t>Journal</w:t>
-      </w:r>
-      <w:proofErr w:type="spellEnd"/>
-      <w:r>
-        <w:t xml:space="preserve"> </w:t>
-      </w:r>
-      <w:proofErr w:type="spellStart"/>
-      <w:r>
-        <w:t>of</w:t>
-      </w:r>
-      <w:proofErr w:type="spellEnd"/>
-      <w:r>
-        <w:t xml:space="preserve"> Molecular </w:t>
-      </w:r>
-      <w:proofErr w:type="spellStart"/>
-      <w:r>
-        <w:t>Biology</w:t>
-      </w:r>
-      <w:proofErr w:type="spellEnd"/>
-      <w:r>
-        <w:t>, 48(3), 443-453.</w:t>
+      <w:r>
+        <w:t>Journal of Molecular Biology, 48(3), 443-453.</w:t>
       </w:r>
     </w:p>
     <w:p>
@@ -16513,38 +16376,14 @@
           <w:numId w:val="22"/>
         </w:numPr>
       </w:pPr>
-      <w:proofErr w:type="spellStart"/>
       <w:r>
         <w:rPr>
           <w:lang w:val="en-US"/>
         </w:rPr>
-        <w:t>Egea</w:t>
-      </w:r>
-      <w:proofErr w:type="spellEnd"/>
-      <w:r>
-        <w:rPr>
-          <w:lang w:val="en-US"/>
-        </w:rPr>
-        <w:t xml:space="preserve">, J. A., &amp; Riff, M. C. (2019). Bioinspired optimization methods for sequence alignment. </w:t>
-      </w:r>
-      <w:r>
-        <w:t xml:space="preserve">Briefings in </w:t>
-      </w:r>
-      <w:proofErr w:type="spellStart"/>
-      <w:r>
-        <w:t>Functional</w:t>
-      </w:r>
-      <w:proofErr w:type="spellEnd"/>
-      <w:r>
-        <w:t xml:space="preserve"> </w:t>
-      </w:r>
-      <w:proofErr w:type="spellStart"/>
-      <w:r>
-        <w:t>Genomics</w:t>
-      </w:r>
-      <w:proofErr w:type="spellEnd"/>
-      <w:r>
-        <w:t>, 18(6), 405-416.</w:t>
+        <w:t xml:space="preserve">Egea, J. A., &amp; Riff, M. C. (2019). Bioinspired optimization methods for sequence alignment. </w:t>
+      </w:r>
+      <w:r>
+        <w:t>Briefings in Functional Genomics, 18(6), 405-416.</w:t>
       </w:r>
     </w:p>
     <w:p>

</xml_diff>

<commit_message>
improve word file in docu folder
</commit_message>
<xml_diff>
--- a/docu/Análisis Comparativo de tres Metaheurísticas.docx
+++ b/docu/Análisis Comparativo de tres Metaheurísticas.docx
@@ -461,7 +461,7 @@
           <w:r>
             <w:fldChar w:fldCharType="separate"/>
           </w:r>
-          <w:hyperlink w:anchor="_Toc163486038" w:history="1">
+          <w:hyperlink w:anchor="_Toc163646488" w:history="1">
             <w:r>
               <w:rPr>
                 <w:rStyle w:val="Hyperlink"/>
@@ -489,7 +489,7 @@
                 <w:noProof/>
                 <w:webHidden/>
               </w:rPr>
-              <w:instrText xml:space="preserve"> PAGEREF _Toc163486038 \h </w:instrText>
+              <w:instrText xml:space="preserve"> PAGEREF _Toc163646488 \h </w:instrText>
             </w:r>
             <w:r>
               <w:rPr>
@@ -535,7 +535,7 @@
               <w14:ligatures w14:val="standardContextual"/>
             </w:rPr>
           </w:pPr>
-          <w:hyperlink w:anchor="_Toc163486039" w:history="1">
+          <w:hyperlink w:anchor="_Toc163646489" w:history="1">
             <w:r>
               <w:rPr>
                 <w:rStyle w:val="Hyperlink"/>
@@ -562,7 +562,7 @@
                 <w:noProof/>
                 <w:webHidden/>
               </w:rPr>
-              <w:instrText xml:space="preserve"> PAGEREF _Toc163486039 \h </w:instrText>
+              <w:instrText xml:space="preserve"> PAGEREF _Toc163646489 \h </w:instrText>
             </w:r>
             <w:r>
               <w:rPr>
@@ -609,7 +609,7 @@
               <w14:ligatures w14:val="standardContextual"/>
             </w:rPr>
           </w:pPr>
-          <w:hyperlink w:anchor="_Toc163486040" w:history="1">
+          <w:hyperlink w:anchor="_Toc163646490" w:history="1">
             <w:r>
               <w:rPr>
                 <w:rStyle w:val="Hyperlink"/>
@@ -654,7 +654,7 @@
                 <w:noProof/>
                 <w:webHidden/>
               </w:rPr>
-              <w:instrText xml:space="preserve"> PAGEREF _Toc163486040 \h </w:instrText>
+              <w:instrText xml:space="preserve"> PAGEREF _Toc163646490 \h </w:instrText>
             </w:r>
             <w:r>
               <w:rPr>
@@ -701,7 +701,7 @@
               <w14:ligatures w14:val="standardContextual"/>
             </w:rPr>
           </w:pPr>
-          <w:hyperlink w:anchor="_Toc163486041" w:history="1">
+          <w:hyperlink w:anchor="_Toc163646491" w:history="1">
             <w:r>
               <w:rPr>
                 <w:rStyle w:val="Hyperlink"/>
@@ -746,7 +746,7 @@
                 <w:noProof/>
                 <w:webHidden/>
               </w:rPr>
-              <w:instrText xml:space="preserve"> PAGEREF _Toc163486041 \h </w:instrText>
+              <w:instrText xml:space="preserve"> PAGEREF _Toc163646491 \h </w:instrText>
             </w:r>
             <w:r>
               <w:rPr>
@@ -793,7 +793,7 @@
               <w14:ligatures w14:val="standardContextual"/>
             </w:rPr>
           </w:pPr>
-          <w:hyperlink w:anchor="_Toc163486042" w:history="1">
+          <w:hyperlink w:anchor="_Toc163646492" w:history="1">
             <w:r>
               <w:rPr>
                 <w:rStyle w:val="Hyperlink"/>
@@ -838,7 +838,7 @@
                 <w:noProof/>
                 <w:webHidden/>
               </w:rPr>
-              <w:instrText xml:space="preserve"> PAGEREF _Toc163486042 \h </w:instrText>
+              <w:instrText xml:space="preserve"> PAGEREF _Toc163646492 \h </w:instrText>
             </w:r>
             <w:r>
               <w:rPr>
@@ -885,7 +885,7 @@
               <w14:ligatures w14:val="standardContextual"/>
             </w:rPr>
           </w:pPr>
-          <w:hyperlink w:anchor="_Toc163486043" w:history="1">
+          <w:hyperlink w:anchor="_Toc163646493" w:history="1">
             <w:r>
               <w:rPr>
                 <w:rStyle w:val="Hyperlink"/>
@@ -930,7 +930,7 @@
                 <w:noProof/>
                 <w:webHidden/>
               </w:rPr>
-              <w:instrText xml:space="preserve"> PAGEREF _Toc163486043 \h </w:instrText>
+              <w:instrText xml:space="preserve"> PAGEREF _Toc163646493 \h </w:instrText>
             </w:r>
             <w:r>
               <w:rPr>
@@ -977,7 +977,7 @@
               <w14:ligatures w14:val="standardContextual"/>
             </w:rPr>
           </w:pPr>
-          <w:hyperlink w:anchor="_Toc163486044" w:history="1">
+          <w:hyperlink w:anchor="_Toc163646494" w:history="1">
             <w:r>
               <w:rPr>
                 <w:rStyle w:val="Hyperlink"/>
@@ -1022,7 +1022,7 @@
                 <w:noProof/>
                 <w:webHidden/>
               </w:rPr>
-              <w:instrText xml:space="preserve"> PAGEREF _Toc163486044 \h </w:instrText>
+              <w:instrText xml:space="preserve"> PAGEREF _Toc163646494 \h </w:instrText>
             </w:r>
             <w:r>
               <w:rPr>
@@ -1069,7 +1069,7 @@
               <w14:ligatures w14:val="standardContextual"/>
             </w:rPr>
           </w:pPr>
-          <w:hyperlink w:anchor="_Toc163486045" w:history="1">
+          <w:hyperlink w:anchor="_Toc163646495" w:history="1">
             <w:r>
               <w:rPr>
                 <w:rStyle w:val="Hyperlink"/>
@@ -1114,7 +1114,7 @@
                 <w:noProof/>
                 <w:webHidden/>
               </w:rPr>
-              <w:instrText xml:space="preserve"> PAGEREF _Toc163486045 \h </w:instrText>
+              <w:instrText xml:space="preserve"> PAGEREF _Toc163646495 \h </w:instrText>
             </w:r>
             <w:r>
               <w:rPr>
@@ -1161,7 +1161,7 @@
               <w14:ligatures w14:val="standardContextual"/>
             </w:rPr>
           </w:pPr>
-          <w:hyperlink w:anchor="_Toc163486046" w:history="1">
+          <w:hyperlink w:anchor="_Toc163646496" w:history="1">
             <w:r>
               <w:rPr>
                 <w:rStyle w:val="Hyperlink"/>
@@ -1206,7 +1206,7 @@
                 <w:noProof/>
                 <w:webHidden/>
               </w:rPr>
-              <w:instrText xml:space="preserve"> PAGEREF _Toc163486046 \h </w:instrText>
+              <w:instrText xml:space="preserve"> PAGEREF _Toc163646496 \h </w:instrText>
             </w:r>
             <w:r>
               <w:rPr>
@@ -1252,7 +1252,7 @@
               <w14:ligatures w14:val="standardContextual"/>
             </w:rPr>
           </w:pPr>
-          <w:hyperlink w:anchor="_Toc163486047" w:history="1">
+          <w:hyperlink w:anchor="_Toc163646497" w:history="1">
             <w:r>
               <w:rPr>
                 <w:rStyle w:val="Hyperlink"/>
@@ -1279,7 +1279,7 @@
                 <w:noProof/>
                 <w:webHidden/>
               </w:rPr>
-              <w:instrText xml:space="preserve"> PAGEREF _Toc163486047 \h </w:instrText>
+              <w:instrText xml:space="preserve"> PAGEREF _Toc163646497 \h </w:instrText>
             </w:r>
             <w:r>
               <w:rPr>
@@ -1326,7 +1326,7 @@
               <w14:ligatures w14:val="standardContextual"/>
             </w:rPr>
           </w:pPr>
-          <w:hyperlink w:anchor="_Toc163486048" w:history="1">
+          <w:hyperlink w:anchor="_Toc163646498" w:history="1">
             <w:r>
               <w:rPr>
                 <w:rStyle w:val="Hyperlink"/>
@@ -1371,7 +1371,7 @@
                 <w:noProof/>
                 <w:webHidden/>
               </w:rPr>
-              <w:instrText xml:space="preserve"> PAGEREF _Toc163486048 \h </w:instrText>
+              <w:instrText xml:space="preserve"> PAGEREF _Toc163646498 \h </w:instrText>
             </w:r>
             <w:r>
               <w:rPr>
@@ -1417,7 +1417,7 @@
               <w14:ligatures w14:val="standardContextual"/>
             </w:rPr>
           </w:pPr>
-          <w:hyperlink w:anchor="_Toc163486049" w:history="1">
+          <w:hyperlink w:anchor="_Toc163646499" w:history="1">
             <w:r>
               <w:rPr>
                 <w:rStyle w:val="Hyperlink"/>
@@ -1444,7 +1444,7 @@
                 <w:noProof/>
                 <w:webHidden/>
               </w:rPr>
-              <w:instrText xml:space="preserve"> PAGEREF _Toc163486049 \h </w:instrText>
+              <w:instrText xml:space="preserve"> PAGEREF _Toc163646499 \h </w:instrText>
             </w:r>
             <w:r>
               <w:rPr>
@@ -1490,7 +1490,7 @@
               <w14:ligatures w14:val="standardContextual"/>
             </w:rPr>
           </w:pPr>
-          <w:hyperlink w:anchor="_Toc163486050" w:history="1">
+          <w:hyperlink w:anchor="_Toc163646500" w:history="1">
             <w:r>
               <w:rPr>
                 <w:rStyle w:val="Hyperlink"/>
@@ -1517,7 +1517,7 @@
                 <w:noProof/>
                 <w:webHidden/>
               </w:rPr>
-              <w:instrText xml:space="preserve"> PAGEREF _Toc163486050 \h </w:instrText>
+              <w:instrText xml:space="preserve"> PAGEREF _Toc163646500 \h </w:instrText>
             </w:r>
             <w:r>
               <w:rPr>
@@ -1563,7 +1563,7 @@
               <w14:ligatures w14:val="standardContextual"/>
             </w:rPr>
           </w:pPr>
-          <w:hyperlink w:anchor="_Toc163486051" w:history="1">
+          <w:hyperlink w:anchor="_Toc163646501" w:history="1">
             <w:r>
               <w:rPr>
                 <w:rStyle w:val="Hyperlink"/>
@@ -1590,7 +1590,7 @@
                 <w:noProof/>
                 <w:webHidden/>
               </w:rPr>
-              <w:instrText xml:space="preserve"> PAGEREF _Toc163486051 \h </w:instrText>
+              <w:instrText xml:space="preserve"> PAGEREF _Toc163646501 \h </w:instrText>
             </w:r>
             <w:r>
               <w:rPr>
@@ -1637,7 +1637,7 @@
               <w14:ligatures w14:val="standardContextual"/>
             </w:rPr>
           </w:pPr>
-          <w:hyperlink w:anchor="_Toc163486052" w:history="1">
+          <w:hyperlink w:anchor="_Toc163646502" w:history="1">
             <w:r>
               <w:rPr>
                 <w:rStyle w:val="Hyperlink"/>
@@ -1682,7 +1682,7 @@
                 <w:noProof/>
                 <w:webHidden/>
               </w:rPr>
-              <w:instrText xml:space="preserve"> PAGEREF _Toc163486052 \h </w:instrText>
+              <w:instrText xml:space="preserve"> PAGEREF _Toc163646502 \h </w:instrText>
             </w:r>
             <w:r>
               <w:rPr>
@@ -1728,7 +1728,7 @@
               <w14:ligatures w14:val="standardContextual"/>
             </w:rPr>
           </w:pPr>
-          <w:hyperlink w:anchor="_Toc163486053" w:history="1">
+          <w:hyperlink w:anchor="_Toc163646503" w:history="1">
             <w:r>
               <w:rPr>
                 <w:rStyle w:val="Hyperlink"/>
@@ -1755,7 +1755,7 @@
                 <w:noProof/>
                 <w:webHidden/>
               </w:rPr>
-              <w:instrText xml:space="preserve"> PAGEREF _Toc163486053 \h </w:instrText>
+              <w:instrText xml:space="preserve"> PAGEREF _Toc163646503 \h </w:instrText>
             </w:r>
             <w:r>
               <w:rPr>
@@ -1801,7 +1801,7 @@
               <w14:ligatures w14:val="standardContextual"/>
             </w:rPr>
           </w:pPr>
-          <w:hyperlink w:anchor="_Toc163486054" w:history="1">
+          <w:hyperlink w:anchor="_Toc163646504" w:history="1">
             <w:r>
               <w:rPr>
                 <w:rStyle w:val="Hyperlink"/>
@@ -1828,7 +1828,7 @@
                 <w:noProof/>
                 <w:webHidden/>
               </w:rPr>
-              <w:instrText xml:space="preserve"> PAGEREF _Toc163486054 \h </w:instrText>
+              <w:instrText xml:space="preserve"> PAGEREF _Toc163646504 \h </w:instrText>
             </w:r>
             <w:r>
               <w:rPr>
@@ -1874,7 +1874,7 @@
               <w14:ligatures w14:val="standardContextual"/>
             </w:rPr>
           </w:pPr>
-          <w:hyperlink w:anchor="_Toc163486055" w:history="1">
+          <w:hyperlink w:anchor="_Toc163646505" w:history="1">
             <w:r>
               <w:rPr>
                 <w:rStyle w:val="Hyperlink"/>
@@ -1901,7 +1901,7 @@
                 <w:noProof/>
                 <w:webHidden/>
               </w:rPr>
-              <w:instrText xml:space="preserve"> PAGEREF _Toc163486055 \h </w:instrText>
+              <w:instrText xml:space="preserve"> PAGEREF _Toc163646505 \h </w:instrText>
             </w:r>
             <w:r>
               <w:rPr>
@@ -1947,7 +1947,7 @@
               <w14:ligatures w14:val="standardContextual"/>
             </w:rPr>
           </w:pPr>
-          <w:hyperlink w:anchor="_Toc163486056" w:history="1">
+          <w:hyperlink w:anchor="_Toc163646506" w:history="1">
             <w:r>
               <w:rPr>
                 <w:rStyle w:val="Hyperlink"/>
@@ -1974,7 +1974,7 @@
                 <w:noProof/>
                 <w:webHidden/>
               </w:rPr>
-              <w:instrText xml:space="preserve"> PAGEREF _Toc163486056 \h </w:instrText>
+              <w:instrText xml:space="preserve"> PAGEREF _Toc163646506 \h </w:instrText>
             </w:r>
             <w:r>
               <w:rPr>
@@ -2020,7 +2020,7 @@
               <w14:ligatures w14:val="standardContextual"/>
             </w:rPr>
           </w:pPr>
-          <w:hyperlink w:anchor="_Toc163486057" w:history="1">
+          <w:hyperlink w:anchor="_Toc163646507" w:history="1">
             <w:r>
               <w:rPr>
                 <w:rStyle w:val="Hyperlink"/>
@@ -2047,7 +2047,7 @@
                 <w:noProof/>
                 <w:webHidden/>
               </w:rPr>
-              <w:instrText xml:space="preserve"> PAGEREF _Toc163486057 \h </w:instrText>
+              <w:instrText xml:space="preserve"> PAGEREF _Toc163646507 \h </w:instrText>
             </w:r>
             <w:r>
               <w:rPr>
@@ -2093,7 +2093,7 @@
               <w14:ligatures w14:val="standardContextual"/>
             </w:rPr>
           </w:pPr>
-          <w:hyperlink w:anchor="_Toc163486058" w:history="1">
+          <w:hyperlink w:anchor="_Toc163646508" w:history="1">
             <w:r>
               <w:rPr>
                 <w:rStyle w:val="Hyperlink"/>
@@ -2120,7 +2120,7 @@
                 <w:noProof/>
                 <w:webHidden/>
               </w:rPr>
-              <w:instrText xml:space="preserve"> PAGEREF _Toc163486058 \h </w:instrText>
+              <w:instrText xml:space="preserve"> PAGEREF _Toc163646508 \h </w:instrText>
             </w:r>
             <w:r>
               <w:rPr>
@@ -2166,13 +2166,13 @@
               <w14:ligatures w14:val="standardContextual"/>
             </w:rPr>
           </w:pPr>
-          <w:hyperlink w:anchor="_Toc163486059" w:history="1">
+          <w:hyperlink w:anchor="_Toc163646509" w:history="1">
             <w:r>
               <w:rPr>
                 <w:rStyle w:val="Hyperlink"/>
                 <w:noProof/>
               </w:rPr>
-              <w:t>Reacciones elementales en CRO</w:t>
+              <w:t>Reacciones elementales en ARC</w:t>
             </w:r>
             <w:r>
               <w:rPr>
@@ -2193,7 +2193,7 @@
                 <w:noProof/>
                 <w:webHidden/>
               </w:rPr>
-              <w:instrText xml:space="preserve"> PAGEREF _Toc163486059 \h </w:instrText>
+              <w:instrText xml:space="preserve"> PAGEREF _Toc163646509 \h </w:instrText>
             </w:r>
             <w:r>
               <w:rPr>
@@ -2213,7 +2213,7 @@
                 <w:noProof/>
                 <w:webHidden/>
               </w:rPr>
-              <w:t>17</w:t>
+              <w:t>16</w:t>
             </w:r>
             <w:r>
               <w:rPr>
@@ -2239,7 +2239,7 @@
               <w14:ligatures w14:val="standardContextual"/>
             </w:rPr>
           </w:pPr>
-          <w:hyperlink w:anchor="_Toc163486060" w:history="1">
+          <w:hyperlink w:anchor="_Toc163646510" w:history="1">
             <w:r>
               <w:rPr>
                 <w:rStyle w:val="Hyperlink"/>
@@ -2266,7 +2266,7 @@
                 <w:noProof/>
                 <w:webHidden/>
               </w:rPr>
-              <w:instrText xml:space="preserve"> PAGEREF _Toc163486060 \h </w:instrText>
+              <w:instrText xml:space="preserve"> PAGEREF _Toc163646510 \h </w:instrText>
             </w:r>
             <w:r>
               <w:rPr>
@@ -2312,7 +2312,7 @@
               <w14:ligatures w14:val="standardContextual"/>
             </w:rPr>
           </w:pPr>
-          <w:hyperlink w:anchor="_Toc163486061" w:history="1">
+          <w:hyperlink w:anchor="_Toc163646511" w:history="1">
             <w:r>
               <w:rPr>
                 <w:rStyle w:val="Hyperlink"/>
@@ -2339,7 +2339,7 @@
                 <w:noProof/>
                 <w:webHidden/>
               </w:rPr>
-              <w:instrText xml:space="preserve"> PAGEREF _Toc163486061 \h </w:instrText>
+              <w:instrText xml:space="preserve"> PAGEREF _Toc163646511 \h </w:instrText>
             </w:r>
             <w:r>
               <w:rPr>
@@ -2385,7 +2385,7 @@
               <w14:ligatures w14:val="standardContextual"/>
             </w:rPr>
           </w:pPr>
-          <w:hyperlink w:anchor="_Toc163486062" w:history="1">
+          <w:hyperlink w:anchor="_Toc163646512" w:history="1">
             <w:r>
               <w:rPr>
                 <w:rStyle w:val="Hyperlink"/>
@@ -2412,7 +2412,7 @@
                 <w:noProof/>
                 <w:webHidden/>
               </w:rPr>
-              <w:instrText xml:space="preserve"> PAGEREF _Toc163486062 \h </w:instrText>
+              <w:instrText xml:space="preserve"> PAGEREF _Toc163646512 \h </w:instrText>
             </w:r>
             <w:r>
               <w:rPr>
@@ -2458,7 +2458,7 @@
               <w14:ligatures w14:val="standardContextual"/>
             </w:rPr>
           </w:pPr>
-          <w:hyperlink w:anchor="_Toc163486063" w:history="1">
+          <w:hyperlink w:anchor="_Toc163646513" w:history="1">
             <w:r>
               <w:rPr>
                 <w:rStyle w:val="Hyperlink"/>
@@ -2485,7 +2485,7 @@
                 <w:noProof/>
                 <w:webHidden/>
               </w:rPr>
-              <w:instrText xml:space="preserve"> PAGEREF _Toc163486063 \h </w:instrText>
+              <w:instrText xml:space="preserve"> PAGEREF _Toc163646513 \h </w:instrText>
             </w:r>
             <w:r>
               <w:rPr>
@@ -2531,7 +2531,7 @@
               <w14:ligatures w14:val="standardContextual"/>
             </w:rPr>
           </w:pPr>
-          <w:hyperlink w:anchor="_Toc163486064" w:history="1">
+          <w:hyperlink w:anchor="_Toc163646514" w:history="1">
             <w:r>
               <w:rPr>
                 <w:rStyle w:val="Hyperlink"/>
@@ -2558,7 +2558,7 @@
                 <w:noProof/>
                 <w:webHidden/>
               </w:rPr>
-              <w:instrText xml:space="preserve"> PAGEREF _Toc163486064 \h </w:instrText>
+              <w:instrText xml:space="preserve"> PAGEREF _Toc163646514 \h </w:instrText>
             </w:r>
             <w:r>
               <w:rPr>
@@ -2604,7 +2604,7 @@
               <w14:ligatures w14:val="standardContextual"/>
             </w:rPr>
           </w:pPr>
-          <w:hyperlink w:anchor="_Toc163486065" w:history="1">
+          <w:hyperlink w:anchor="_Toc163646515" w:history="1">
             <w:r>
               <w:rPr>
                 <w:rStyle w:val="Hyperlink"/>
@@ -2631,7 +2631,7 @@
                 <w:noProof/>
                 <w:webHidden/>
               </w:rPr>
-              <w:instrText xml:space="preserve"> PAGEREF _Toc163486065 \h </w:instrText>
+              <w:instrText xml:space="preserve"> PAGEREF _Toc163646515 \h </w:instrText>
             </w:r>
             <w:r>
               <w:rPr>
@@ -2678,7 +2678,7 @@
               <w14:ligatures w14:val="standardContextual"/>
             </w:rPr>
           </w:pPr>
-          <w:hyperlink w:anchor="_Toc163486066" w:history="1">
+          <w:hyperlink w:anchor="_Toc163646516" w:history="1">
             <w:r>
               <w:rPr>
                 <w:rStyle w:val="Hyperlink"/>
@@ -2702,7 +2702,21 @@
                 <w:rStyle w:val="Hyperlink"/>
                 <w:noProof/>
               </w:rPr>
-              <w:t>Algoritmo de Recocido Simulado</w:t>
+              <w:t>Al</w:t>
+            </w:r>
+            <w:r>
+              <w:rPr>
+                <w:rStyle w:val="Hyperlink"/>
+                <w:noProof/>
+              </w:rPr>
+              <w:t>g</w:t>
+            </w:r>
+            <w:r>
+              <w:rPr>
+                <w:rStyle w:val="Hyperlink"/>
+                <w:noProof/>
+              </w:rPr>
+              <w:t>oritmo de Recocido Simulado</w:t>
             </w:r>
             <w:r>
               <w:rPr>
@@ -2723,7 +2737,7 @@
                 <w:noProof/>
                 <w:webHidden/>
               </w:rPr>
-              <w:instrText xml:space="preserve"> PAGEREF _Toc163486066 \h </w:instrText>
+              <w:instrText xml:space="preserve"> PAGEREF _Toc163646516 \h </w:instrText>
             </w:r>
             <w:r>
               <w:rPr>
@@ -2743,7 +2757,7 @@
                 <w:noProof/>
                 <w:webHidden/>
               </w:rPr>
-              <w:t>22</w:t>
+              <w:t>21</w:t>
             </w:r>
             <w:r>
               <w:rPr>
@@ -2769,7 +2783,7 @@
               <w14:ligatures w14:val="standardContextual"/>
             </w:rPr>
           </w:pPr>
-          <w:hyperlink w:anchor="_Toc163486067" w:history="1">
+          <w:hyperlink w:anchor="_Toc163646517" w:history="1">
             <w:r>
               <w:rPr>
                 <w:rStyle w:val="Hyperlink"/>
@@ -2796,7 +2810,7 @@
                 <w:noProof/>
                 <w:webHidden/>
               </w:rPr>
-              <w:instrText xml:space="preserve"> PAGEREF _Toc163486067 \h </w:instrText>
+              <w:instrText xml:space="preserve"> PAGEREF _Toc163646517 \h </w:instrText>
             </w:r>
             <w:r>
               <w:rPr>
@@ -2816,7 +2830,7 @@
                 <w:noProof/>
                 <w:webHidden/>
               </w:rPr>
-              <w:t>22</w:t>
+              <w:t>21</w:t>
             </w:r>
             <w:r>
               <w:rPr>
@@ -2842,7 +2856,7 @@
               <w14:ligatures w14:val="standardContextual"/>
             </w:rPr>
           </w:pPr>
-          <w:hyperlink w:anchor="_Toc163486068" w:history="1">
+          <w:hyperlink w:anchor="_Toc163646518" w:history="1">
             <w:r>
               <w:rPr>
                 <w:rStyle w:val="Hyperlink"/>
@@ -2869,7 +2883,7 @@
                 <w:noProof/>
                 <w:webHidden/>
               </w:rPr>
-              <w:instrText xml:space="preserve"> PAGEREF _Toc163486068 \h </w:instrText>
+              <w:instrText xml:space="preserve"> PAGEREF _Toc163646518 \h </w:instrText>
             </w:r>
             <w:r>
               <w:rPr>
@@ -2889,7 +2903,7 @@
                 <w:noProof/>
                 <w:webHidden/>
               </w:rPr>
-              <w:t>22</w:t>
+              <w:t>21</w:t>
             </w:r>
             <w:r>
               <w:rPr>
@@ -2915,7 +2929,7 @@
               <w14:ligatures w14:val="standardContextual"/>
             </w:rPr>
           </w:pPr>
-          <w:hyperlink w:anchor="_Toc163486069" w:history="1">
+          <w:hyperlink w:anchor="_Toc163646519" w:history="1">
             <w:r>
               <w:rPr>
                 <w:rStyle w:val="Hyperlink"/>
@@ -2942,7 +2956,7 @@
                 <w:noProof/>
                 <w:webHidden/>
               </w:rPr>
-              <w:instrText xml:space="preserve"> PAGEREF _Toc163486069 \h </w:instrText>
+              <w:instrText xml:space="preserve"> PAGEREF _Toc163646519 \h </w:instrText>
             </w:r>
             <w:r>
               <w:rPr>
@@ -2962,7 +2976,7 @@
                 <w:noProof/>
                 <w:webHidden/>
               </w:rPr>
-              <w:t>23</w:t>
+              <w:t>22</w:t>
             </w:r>
             <w:r>
               <w:rPr>
@@ -2988,7 +3002,7 @@
               <w14:ligatures w14:val="standardContextual"/>
             </w:rPr>
           </w:pPr>
-          <w:hyperlink w:anchor="_Toc163486070" w:history="1">
+          <w:hyperlink w:anchor="_Toc163646520" w:history="1">
             <w:r>
               <w:rPr>
                 <w:rStyle w:val="Hyperlink"/>
@@ -3015,7 +3029,7 @@
                 <w:noProof/>
                 <w:webHidden/>
               </w:rPr>
-              <w:instrText xml:space="preserve"> PAGEREF _Toc163486070 \h </w:instrText>
+              <w:instrText xml:space="preserve"> PAGEREF _Toc163646520 \h </w:instrText>
             </w:r>
             <w:r>
               <w:rPr>
@@ -3035,7 +3049,7 @@
                 <w:noProof/>
                 <w:webHidden/>
               </w:rPr>
-              <w:t>25</w:t>
+              <w:t>24</w:t>
             </w:r>
             <w:r>
               <w:rPr>
@@ -3061,7 +3075,7 @@
               <w14:ligatures w14:val="standardContextual"/>
             </w:rPr>
           </w:pPr>
-          <w:hyperlink w:anchor="_Toc163486071" w:history="1">
+          <w:hyperlink w:anchor="_Toc163646521" w:history="1">
             <w:r>
               <w:rPr>
                 <w:rStyle w:val="Hyperlink"/>
@@ -3088,7 +3102,7 @@
                 <w:noProof/>
                 <w:webHidden/>
               </w:rPr>
-              <w:instrText xml:space="preserve"> PAGEREF _Toc163486071 \h </w:instrText>
+              <w:instrText xml:space="preserve"> PAGEREF _Toc163646521 \h </w:instrText>
             </w:r>
             <w:r>
               <w:rPr>
@@ -3108,7 +3122,7 @@
                 <w:noProof/>
                 <w:webHidden/>
               </w:rPr>
-              <w:t>26</w:t>
+              <w:t>25</w:t>
             </w:r>
             <w:r>
               <w:rPr>
@@ -3134,7 +3148,7 @@
               <w14:ligatures w14:val="standardContextual"/>
             </w:rPr>
           </w:pPr>
-          <w:hyperlink w:anchor="_Toc163486072" w:history="1">
+          <w:hyperlink w:anchor="_Toc163646522" w:history="1">
             <w:r>
               <w:rPr>
                 <w:rStyle w:val="Hyperlink"/>
@@ -3161,7 +3175,7 @@
                 <w:noProof/>
                 <w:webHidden/>
               </w:rPr>
-              <w:instrText xml:space="preserve"> PAGEREF _Toc163486072 \h </w:instrText>
+              <w:instrText xml:space="preserve"> PAGEREF _Toc163646522 \h </w:instrText>
             </w:r>
             <w:r>
               <w:rPr>
@@ -3181,7 +3195,7 @@
                 <w:noProof/>
                 <w:webHidden/>
               </w:rPr>
-              <w:t>28</w:t>
+              <w:t>27</w:t>
             </w:r>
             <w:r>
               <w:rPr>
@@ -3207,7 +3221,7 @@
               <w14:ligatures w14:val="standardContextual"/>
             </w:rPr>
           </w:pPr>
-          <w:hyperlink w:anchor="_Toc163486073" w:history="1">
+          <w:hyperlink w:anchor="_Toc163646523" w:history="1">
             <w:r>
               <w:rPr>
                 <w:rStyle w:val="Hyperlink"/>
@@ -3234,7 +3248,7 @@
                 <w:noProof/>
                 <w:webHidden/>
               </w:rPr>
-              <w:instrText xml:space="preserve"> PAGEREF _Toc163486073 \h </w:instrText>
+              <w:instrText xml:space="preserve"> PAGEREF _Toc163646523 \h </w:instrText>
             </w:r>
             <w:r>
               <w:rPr>
@@ -3254,7 +3268,7 @@
                 <w:noProof/>
                 <w:webHidden/>
               </w:rPr>
-              <w:t>28</w:t>
+              <w:t>27</w:t>
             </w:r>
             <w:r>
               <w:rPr>
@@ -3280,7 +3294,7 @@
               <w14:ligatures w14:val="standardContextual"/>
             </w:rPr>
           </w:pPr>
-          <w:hyperlink w:anchor="_Toc163486074" w:history="1">
+          <w:hyperlink w:anchor="_Toc163646524" w:history="1">
             <w:r>
               <w:rPr>
                 <w:rStyle w:val="Hyperlink"/>
@@ -3307,7 +3321,7 @@
                 <w:noProof/>
                 <w:webHidden/>
               </w:rPr>
-              <w:instrText xml:space="preserve"> PAGEREF _Toc163486074 \h </w:instrText>
+              <w:instrText xml:space="preserve"> PAGEREF _Toc163646524 \h </w:instrText>
             </w:r>
             <w:r>
               <w:rPr>
@@ -3327,7 +3341,7 @@
                 <w:noProof/>
                 <w:webHidden/>
               </w:rPr>
-              <w:t>31</w:t>
+              <w:t>30</w:t>
             </w:r>
             <w:r>
               <w:rPr>
@@ -3353,7 +3367,7 @@
               <w14:ligatures w14:val="standardContextual"/>
             </w:rPr>
           </w:pPr>
-          <w:hyperlink w:anchor="_Toc163486075" w:history="1">
+          <w:hyperlink w:anchor="_Toc163646525" w:history="1">
             <w:r>
               <w:rPr>
                 <w:rStyle w:val="Hyperlink"/>
@@ -3380,7 +3394,7 @@
                 <w:noProof/>
                 <w:webHidden/>
               </w:rPr>
-              <w:instrText xml:space="preserve"> PAGEREF _Toc163486075 \h </w:instrText>
+              <w:instrText xml:space="preserve"> PAGEREF _Toc163646525 \h </w:instrText>
             </w:r>
             <w:r>
               <w:rPr>
@@ -3400,7 +3414,7 @@
                 <w:noProof/>
                 <w:webHidden/>
               </w:rPr>
-              <w:t>31</w:t>
+              <w:t>30</w:t>
             </w:r>
             <w:r>
               <w:rPr>
@@ -3426,7 +3440,7 @@
               <w14:ligatures w14:val="standardContextual"/>
             </w:rPr>
           </w:pPr>
-          <w:hyperlink w:anchor="_Toc163486076" w:history="1">
+          <w:hyperlink w:anchor="_Toc163646526" w:history="1">
             <w:r>
               <w:rPr>
                 <w:rStyle w:val="Hyperlink"/>
@@ -3453,7 +3467,7 @@
                 <w:noProof/>
                 <w:webHidden/>
               </w:rPr>
-              <w:instrText xml:space="preserve"> PAGEREF _Toc163486076 \h </w:instrText>
+              <w:instrText xml:space="preserve"> PAGEREF _Toc163646526 \h </w:instrText>
             </w:r>
             <w:r>
               <w:rPr>
@@ -3473,7 +3487,7 @@
                 <w:noProof/>
                 <w:webHidden/>
               </w:rPr>
-              <w:t>32</w:t>
+              <w:t>31</w:t>
             </w:r>
             <w:r>
               <w:rPr>
@@ -3499,7 +3513,7 @@
               <w14:ligatures w14:val="standardContextual"/>
             </w:rPr>
           </w:pPr>
-          <w:hyperlink w:anchor="_Toc163486077" w:history="1">
+          <w:hyperlink w:anchor="_Toc163646527" w:history="1">
             <w:r>
               <w:rPr>
                 <w:rStyle w:val="Hyperlink"/>
@@ -3526,7 +3540,7 @@
                 <w:noProof/>
                 <w:webHidden/>
               </w:rPr>
-              <w:instrText xml:space="preserve"> PAGEREF _Toc163486077 \h </w:instrText>
+              <w:instrText xml:space="preserve"> PAGEREF _Toc163646527 \h </w:instrText>
             </w:r>
             <w:r>
               <w:rPr>
@@ -3546,7 +3560,7 @@
                 <w:noProof/>
                 <w:webHidden/>
               </w:rPr>
-              <w:t>33</w:t>
+              <w:t>32</w:t>
             </w:r>
             <w:r>
               <w:rPr>
@@ -3572,7 +3586,7 @@
               <w14:ligatures w14:val="standardContextual"/>
             </w:rPr>
           </w:pPr>
-          <w:hyperlink w:anchor="_Toc163486078" w:history="1">
+          <w:hyperlink w:anchor="_Toc163646528" w:history="1">
             <w:r>
               <w:rPr>
                 <w:rStyle w:val="Hyperlink"/>
@@ -3599,7 +3613,7 @@
                 <w:noProof/>
                 <w:webHidden/>
               </w:rPr>
-              <w:instrText xml:space="preserve"> PAGEREF _Toc163486078 \h </w:instrText>
+              <w:instrText xml:space="preserve"> PAGEREF _Toc163646528 \h </w:instrText>
             </w:r>
             <w:r>
               <w:rPr>
@@ -3619,7 +3633,7 @@
                 <w:noProof/>
                 <w:webHidden/>
               </w:rPr>
-              <w:t>34</w:t>
+              <w:t>33</w:t>
             </w:r>
             <w:r>
               <w:rPr>
@@ -3645,7 +3659,7 @@
               <w14:ligatures w14:val="standardContextual"/>
             </w:rPr>
           </w:pPr>
-          <w:hyperlink w:anchor="_Toc163486079" w:history="1">
+          <w:hyperlink w:anchor="_Toc163646529" w:history="1">
             <w:r>
               <w:rPr>
                 <w:rStyle w:val="Hyperlink"/>
@@ -3672,7 +3686,7 @@
                 <w:noProof/>
                 <w:webHidden/>
               </w:rPr>
-              <w:instrText xml:space="preserve"> PAGEREF _Toc163486079 \h </w:instrText>
+              <w:instrText xml:space="preserve"> PAGEREF _Toc163646529 \h </w:instrText>
             </w:r>
             <w:r>
               <w:rPr>
@@ -3692,7 +3706,7 @@
                 <w:noProof/>
                 <w:webHidden/>
               </w:rPr>
-              <w:t>35</w:t>
+              <w:t>34</w:t>
             </w:r>
             <w:r>
               <w:rPr>
@@ -3718,7 +3732,7 @@
               <w14:ligatures w14:val="standardContextual"/>
             </w:rPr>
           </w:pPr>
-          <w:hyperlink w:anchor="_Toc163486080" w:history="1">
+          <w:hyperlink w:anchor="_Toc163646530" w:history="1">
             <w:r>
               <w:rPr>
                 <w:rStyle w:val="Hyperlink"/>
@@ -3745,7 +3759,7 @@
                 <w:noProof/>
                 <w:webHidden/>
               </w:rPr>
-              <w:instrText xml:space="preserve"> PAGEREF _Toc163486080 \h </w:instrText>
+              <w:instrText xml:space="preserve"> PAGEREF _Toc163646530 \h </w:instrText>
             </w:r>
             <w:r>
               <w:rPr>
@@ -3765,7 +3779,7 @@
                 <w:noProof/>
                 <w:webHidden/>
               </w:rPr>
-              <w:t>35</w:t>
+              <w:t>34</w:t>
             </w:r>
             <w:r>
               <w:rPr>
@@ -3791,7 +3805,7 @@
               <w14:ligatures w14:val="standardContextual"/>
             </w:rPr>
           </w:pPr>
-          <w:hyperlink w:anchor="_Toc163486081" w:history="1">
+          <w:hyperlink w:anchor="_Toc163646531" w:history="1">
             <w:r>
               <w:rPr>
                 <w:rStyle w:val="Hyperlink"/>
@@ -3818,7 +3832,7 @@
                 <w:noProof/>
                 <w:webHidden/>
               </w:rPr>
-              <w:instrText xml:space="preserve"> PAGEREF _Toc163486081 \h </w:instrText>
+              <w:instrText xml:space="preserve"> PAGEREF _Toc163646531 \h </w:instrText>
             </w:r>
             <w:r>
               <w:rPr>
@@ -3838,7 +3852,7 @@
                 <w:noProof/>
                 <w:webHidden/>
               </w:rPr>
-              <w:t>35</w:t>
+              <w:t>34</w:t>
             </w:r>
             <w:r>
               <w:rPr>
@@ -3864,7 +3878,7 @@
               <w14:ligatures w14:val="standardContextual"/>
             </w:rPr>
           </w:pPr>
-          <w:hyperlink w:anchor="_Toc163486082" w:history="1">
+          <w:hyperlink w:anchor="_Toc163646532" w:history="1">
             <w:r>
               <w:rPr>
                 <w:rStyle w:val="Hyperlink"/>
@@ -3891,7 +3905,7 @@
                 <w:noProof/>
                 <w:webHidden/>
               </w:rPr>
-              <w:instrText xml:space="preserve"> PAGEREF _Toc163486082 \h </w:instrText>
+              <w:instrText xml:space="preserve"> PAGEREF _Toc163646532 \h </w:instrText>
             </w:r>
             <w:r>
               <w:rPr>
@@ -3911,7 +3925,7 @@
                 <w:noProof/>
                 <w:webHidden/>
               </w:rPr>
-              <w:t>35</w:t>
+              <w:t>34</w:t>
             </w:r>
             <w:r>
               <w:rPr>
@@ -3937,7 +3951,7 @@
               <w14:ligatures w14:val="standardContextual"/>
             </w:rPr>
           </w:pPr>
-          <w:hyperlink w:anchor="_Toc163486083" w:history="1">
+          <w:hyperlink w:anchor="_Toc163646533" w:history="1">
             <w:r>
               <w:rPr>
                 <w:rStyle w:val="Hyperlink"/>
@@ -3964,7 +3978,7 @@
                 <w:noProof/>
                 <w:webHidden/>
               </w:rPr>
-              <w:instrText xml:space="preserve"> PAGEREF _Toc163486083 \h </w:instrText>
+              <w:instrText xml:space="preserve"> PAGEREF _Toc163646533 \h </w:instrText>
             </w:r>
             <w:r>
               <w:rPr>
@@ -3984,7 +3998,7 @@
                 <w:noProof/>
                 <w:webHidden/>
               </w:rPr>
-              <w:t>36</w:t>
+              <w:t>35</w:t>
             </w:r>
             <w:r>
               <w:rPr>
@@ -4010,7 +4024,7 @@
               <w14:ligatures w14:val="standardContextual"/>
             </w:rPr>
           </w:pPr>
-          <w:hyperlink w:anchor="_Toc163486084" w:history="1">
+          <w:hyperlink w:anchor="_Toc163646534" w:history="1">
             <w:r>
               <w:rPr>
                 <w:rStyle w:val="Hyperlink"/>
@@ -4037,7 +4051,7 @@
                 <w:noProof/>
                 <w:webHidden/>
               </w:rPr>
-              <w:instrText xml:space="preserve"> PAGEREF _Toc163486084 \h </w:instrText>
+              <w:instrText xml:space="preserve"> PAGEREF _Toc163646534 \h </w:instrText>
             </w:r>
             <w:r>
               <w:rPr>
@@ -4057,7 +4071,7 @@
                 <w:noProof/>
                 <w:webHidden/>
               </w:rPr>
-              <w:t>36</w:t>
+              <w:t>35</w:t>
             </w:r>
             <w:r>
               <w:rPr>
@@ -4083,7 +4097,7 @@
               <w14:ligatures w14:val="standardContextual"/>
             </w:rPr>
           </w:pPr>
-          <w:hyperlink w:anchor="_Toc163486085" w:history="1">
+          <w:hyperlink w:anchor="_Toc163646535" w:history="1">
             <w:r>
               <w:rPr>
                 <w:rStyle w:val="Hyperlink"/>
@@ -4110,7 +4124,7 @@
                 <w:noProof/>
                 <w:webHidden/>
               </w:rPr>
-              <w:instrText xml:space="preserve"> PAGEREF _Toc163486085 \h </w:instrText>
+              <w:instrText xml:space="preserve"> PAGEREF _Toc163646535 \h </w:instrText>
             </w:r>
             <w:r>
               <w:rPr>
@@ -4130,7 +4144,7 @@
                 <w:noProof/>
                 <w:webHidden/>
               </w:rPr>
-              <w:t>37</w:t>
+              <w:t>36</w:t>
             </w:r>
             <w:r>
               <w:rPr>
@@ -4156,7 +4170,7 @@
               <w14:ligatures w14:val="standardContextual"/>
             </w:rPr>
           </w:pPr>
-          <w:hyperlink w:anchor="_Toc163486086" w:history="1">
+          <w:hyperlink w:anchor="_Toc163646536" w:history="1">
             <w:r>
               <w:rPr>
                 <w:rStyle w:val="Hyperlink"/>
@@ -4183,7 +4197,7 @@
                 <w:noProof/>
                 <w:webHidden/>
               </w:rPr>
-              <w:instrText xml:space="preserve"> PAGEREF _Toc163486086 \h </w:instrText>
+              <w:instrText xml:space="preserve"> PAGEREF _Toc163646536 \h </w:instrText>
             </w:r>
             <w:r>
               <w:rPr>
@@ -4203,7 +4217,7 @@
                 <w:noProof/>
                 <w:webHidden/>
               </w:rPr>
-              <w:t>37</w:t>
+              <w:t>36</w:t>
             </w:r>
             <w:r>
               <w:rPr>
@@ -4229,7 +4243,7 @@
               <w14:ligatures w14:val="standardContextual"/>
             </w:rPr>
           </w:pPr>
-          <w:hyperlink w:anchor="_Toc163486087" w:history="1">
+          <w:hyperlink w:anchor="_Toc163646537" w:history="1">
             <w:r>
               <w:rPr>
                 <w:rStyle w:val="Hyperlink"/>
@@ -4256,7 +4270,7 @@
                 <w:noProof/>
                 <w:webHidden/>
               </w:rPr>
-              <w:instrText xml:space="preserve"> PAGEREF _Toc163486087 \h </w:instrText>
+              <w:instrText xml:space="preserve"> PAGEREF _Toc163646537 \h </w:instrText>
             </w:r>
             <w:r>
               <w:rPr>
@@ -4276,7 +4290,7 @@
                 <w:noProof/>
                 <w:webHidden/>
               </w:rPr>
-              <w:t>37</w:t>
+              <w:t>36</w:t>
             </w:r>
             <w:r>
               <w:rPr>
@@ -4302,7 +4316,7 @@
               <w14:ligatures w14:val="standardContextual"/>
             </w:rPr>
           </w:pPr>
-          <w:hyperlink w:anchor="_Toc163486088" w:history="1">
+          <w:hyperlink w:anchor="_Toc163646538" w:history="1">
             <w:r>
               <w:rPr>
                 <w:rStyle w:val="Hyperlink"/>
@@ -4329,7 +4343,7 @@
                 <w:noProof/>
                 <w:webHidden/>
               </w:rPr>
-              <w:instrText xml:space="preserve"> PAGEREF _Toc163486088 \h </w:instrText>
+              <w:instrText xml:space="preserve"> PAGEREF _Toc163646538 \h </w:instrText>
             </w:r>
             <w:r>
               <w:rPr>
@@ -4349,7 +4363,7 @@
                 <w:noProof/>
                 <w:webHidden/>
               </w:rPr>
-              <w:t>39</w:t>
+              <w:t>38</w:t>
             </w:r>
             <w:r>
               <w:rPr>
@@ -4420,7 +4434,7 @@
           <w:bCs/>
         </w:rPr>
       </w:pPr>
-      <w:bookmarkStart w:id="0" w:name="_Toc163486038"/>
+      <w:bookmarkStart w:id="0" w:name="_Toc163646488"/>
       <w:r>
         <w:rPr>
           <w:bCs/>
@@ -4980,7 +4994,7 @@
       <w:pPr>
         <w:pStyle w:val="Heading1"/>
       </w:pPr>
-      <w:bookmarkStart w:id="1" w:name="_Toc163486039"/>
+      <w:bookmarkStart w:id="1" w:name="_Toc163646489"/>
       <w:r>
         <w:t>CAPITULO I.</w:t>
       </w:r>
@@ -5015,7 +5029,7 @@
           <w:numId w:val="4"/>
         </w:numPr>
       </w:pPr>
-      <w:bookmarkStart w:id="2" w:name="_Toc163486040"/>
+      <w:bookmarkStart w:id="2" w:name="_Toc163646490"/>
       <w:r>
         <w:lastRenderedPageBreak/>
         <w:t>Contextualización del Problema</w:t>
@@ -5073,7 +5087,7 @@
           <w:numId w:val="4"/>
         </w:numPr>
       </w:pPr>
-      <w:bookmarkStart w:id="3" w:name="_Toc163486041"/>
+      <w:bookmarkStart w:id="3" w:name="_Toc163646491"/>
       <w:r>
         <w:t>Fundamentos del Alineamiento de Secuencias</w:t>
       </w:r>
@@ -5106,7 +5120,7 @@
           <w:numId w:val="4"/>
         </w:numPr>
       </w:pPr>
-      <w:bookmarkStart w:id="4" w:name="_Toc163486042"/>
+      <w:bookmarkStart w:id="4" w:name="_Toc163646492"/>
       <w:r>
         <w:t>Alineamiento de Secuencias con Algoritmos</w:t>
       </w:r>
@@ -5117,7 +5131,19 @@
     </w:p>
     <w:p>
       <w:r>
-        <w:t>Los Algoritmos Genéticos (AG) representan una prometedora revolución en la forma en que abordamos el desafiante campo del alineamiento de secuencias. Al igual que la evolución biológica impulsa la diversidad y la adaptación en la naturaleza, los AG han demostrado su capacidad para explorar soluciones innovadoras y eficientes en el alineamiento de secuencias de ADN, ARN y proteínas.</w:t>
+        <w:t>Los</w:t>
+      </w:r>
+      <w:r>
+        <w:t xml:space="preserve"> </w:t>
+      </w:r>
+      <w:r>
+        <w:t>AG</w:t>
+      </w:r>
+      <w:r>
+        <w:t xml:space="preserve"> (Algoritmos Genéticos)</w:t>
+      </w:r>
+      <w:r>
+        <w:t xml:space="preserve"> representan una prometedora revolución en la forma en que abordamos el desafiante campo del alineamiento de secuencias. Al igual que la evolución biológica impulsa la diversidad y la adaptación en la naturaleza, los AG han demostrado su capacidad para explorar soluciones innovadoras y eficientes en el alineamiento de secuencias de ADN, ARN y proteínas.</w:t>
       </w:r>
     </w:p>
     <w:p>
@@ -5134,7 +5160,7 @@
           <w:numId w:val="3"/>
         </w:numPr>
       </w:pPr>
-      <w:bookmarkStart w:id="5" w:name="_Toc163486043"/>
+      <w:bookmarkStart w:id="5" w:name="_Toc163646493"/>
       <w:r>
         <w:lastRenderedPageBreak/>
         <w:t>Exploración Eficiente del Espacio de Solucione</w:t>
@@ -5163,7 +5189,7 @@
           <w:szCs w:val="22"/>
         </w:rPr>
       </w:pPr>
-      <w:bookmarkStart w:id="6" w:name="_Toc163486044"/>
+      <w:bookmarkStart w:id="6" w:name="_Toc163646494"/>
       <w:r>
         <w:t>Adaptabilidad a la Diversidad Genómica</w:t>
       </w:r>
@@ -5186,7 +5212,7 @@
           <w:sz w:val="24"/>
         </w:rPr>
       </w:pPr>
-      <w:bookmarkStart w:id="7" w:name="_Toc163486045"/>
+      <w:bookmarkStart w:id="7" w:name="_Toc163646495"/>
       <w:r>
         <w:t>Soluciones Óptimas y Subóptimas</w:t>
       </w:r>
@@ -5213,7 +5239,7 @@
           <w:szCs w:val="22"/>
         </w:rPr>
       </w:pPr>
-      <w:bookmarkStart w:id="9" w:name="_Toc163486046"/>
+      <w:bookmarkStart w:id="9" w:name="_Toc163646496"/>
       <w:r>
         <w:t>Escalabilidad y Paralelismo</w:t>
       </w:r>
@@ -5376,7 +5402,7 @@
       <w:pPr>
         <w:pStyle w:val="Heading1"/>
       </w:pPr>
-      <w:bookmarkStart w:id="10" w:name="_Toc163486047"/>
+      <w:bookmarkStart w:id="10" w:name="_Toc163646497"/>
       <w:r>
         <w:t>CAPITULO II.</w:t>
       </w:r>
@@ -5588,7 +5614,7 @@
         <w:t>l</w:t>
       </w:r>
       <w:r>
-        <w:t>imitar el estudio, a estas dos secuencias, nos ayuda a mantener un enfoque claro y evitar la dispersión en comparaciones más amplias o menos relevantes y a enfocarnos a la evaluación de la eficacia de los algoritmos bio-inspirados.</w:t>
+        <w:t>imitar el estudio a estas dos secuencias, nos ayuda a mantener un enfoque claro y evitar la dispersión en comparaciones más amplias o menos relevantes y a enfocarnos a la evaluación de la eficacia de los algoritmos bio-inspirados.</w:t>
       </w:r>
     </w:p>
     <w:p>
@@ -5644,9 +5670,11 @@
       <w:r>
         <w:t>Los algoritmos y las nuevas secuencias mutadas generadas a partir de implementar cada uno de los algoritmos son comparados por medio de su “grado de similitud” o simplemente su “</w:t>
       </w:r>
+      <w:proofErr w:type="spellStart"/>
       <w:r>
         <w:t>similaridad</w:t>
       </w:r>
+      <w:proofErr w:type="spellEnd"/>
       <w:r>
         <w:t>”, la cual es una variable cuantitativa</w:t>
       </w:r>
@@ -5666,7 +5694,15 @@
         <w:t xml:space="preserve"> con respecto al virus de VIH del homo sapiens</w:t>
       </w:r>
       <w:r>
-        <w:t>, “similaridad” es como se le llama a la métrica para evaluar el rendimiento de las tres metaheurísticas.</w:t>
+        <w:t>, “</w:t>
+      </w:r>
+      <w:proofErr w:type="spellStart"/>
+      <w:r>
+        <w:t>similaridad</w:t>
+      </w:r>
+      <w:proofErr w:type="spellEnd"/>
+      <w:r>
+        <w:t>” es como se le llama a la métrica para evaluar el rendimiento de las tres metaheurísticas.</w:t>
       </w:r>
     </w:p>
     <w:p>
@@ -5676,9 +5712,11 @@
       <w:r>
         <w:t>“</w:t>
       </w:r>
+      <w:proofErr w:type="spellStart"/>
       <w:r>
         <w:t>similaridad</w:t>
       </w:r>
+      <w:proofErr w:type="spellEnd"/>
       <w:r>
         <w:t>”</w:t>
       </w:r>
@@ -5698,7 +5736,7 @@
           <w:numId w:val="5"/>
         </w:numPr>
       </w:pPr>
-      <w:bookmarkStart w:id="11" w:name="_Toc163486048"/>
+      <w:bookmarkStart w:id="11" w:name="_Toc163646498"/>
       <w:r>
         <w:lastRenderedPageBreak/>
         <w:t>Algoritmo Genético</w:t>
@@ -5709,7 +5747,7 @@
       <w:pPr>
         <w:pStyle w:val="Heading3"/>
       </w:pPr>
-      <w:bookmarkStart w:id="12" w:name="_Toc163486049"/>
+      <w:bookmarkStart w:id="12" w:name="_Toc163646499"/>
       <w:r>
         <w:t>Introducción</w:t>
       </w:r>
@@ -5728,7 +5766,23 @@
         <w:t xml:space="preserve">, nuevamente, </w:t>
       </w:r>
       <w:r>
-        <w:t>generar poblaciones de secuencias con mutaciones, mediante cruces genéticos, en línea con el algoritmo clásico del “Kapsack Problem”.</w:t>
+        <w:t>generar poblaciones de secuencias con mutaciones, mediante cruces genéticos, en línea con el algoritmo clásico del “</w:t>
+      </w:r>
+      <w:proofErr w:type="spellStart"/>
+      <w:r>
+        <w:t>Kapsack</w:t>
+      </w:r>
+      <w:proofErr w:type="spellEnd"/>
+      <w:r>
+        <w:t xml:space="preserve"> </w:t>
+      </w:r>
+      <w:proofErr w:type="spellStart"/>
+      <w:r>
+        <w:t>Problem</w:t>
+      </w:r>
+      <w:proofErr w:type="spellEnd"/>
+      <w:r>
+        <w:t>”.</w:t>
       </w:r>
     </w:p>
     <w:p/>
@@ -5736,7 +5790,7 @@
       <w:pPr>
         <w:pStyle w:val="Heading3"/>
       </w:pPr>
-      <w:bookmarkStart w:id="13" w:name="_Toc163486050"/>
+      <w:bookmarkStart w:id="13" w:name="_Toc163646500"/>
       <w:r>
         <w:t>Funcionamiento del Algoritmo</w:t>
       </w:r>
@@ -5859,7 +5913,23 @@
     </w:p>
     <w:p>
       <w:r>
-        <w:t>En cada par de secuencias, se elige aleatoriamente un punto de cruce. Este punto de cruce determina la posición donde se producirá el intercambio de fragmentos de genes entre las dos secuencias, en un proceso análogo al algoritmo del "Knapsack Problem"</w:t>
+        <w:t>En cada par de secuencias, se elige aleatoriamente un punto de cruce. Este punto de cruce determina la posición donde se producirá el intercambio de fragmentos de genes entre las dos secuencias, en un proceso análogo al algoritmo del "</w:t>
+      </w:r>
+      <w:proofErr w:type="spellStart"/>
+      <w:r>
+        <w:t>Knapsack</w:t>
+      </w:r>
+      <w:proofErr w:type="spellEnd"/>
+      <w:r>
+        <w:t xml:space="preserve"> </w:t>
+      </w:r>
+      <w:proofErr w:type="spellStart"/>
+      <w:r>
+        <w:t>Problem</w:t>
+      </w:r>
+      <w:proofErr w:type="spellEnd"/>
+      <w:r>
+        <w:t>"</w:t>
       </w:r>
       <w:r>
         <w:t>.</w:t>
@@ -6026,7 +6096,7 @@
       <w:pPr>
         <w:pStyle w:val="Heading3"/>
       </w:pPr>
-      <w:bookmarkStart w:id="14" w:name="_Toc163486051"/>
+      <w:bookmarkStart w:id="14" w:name="_Toc163646501"/>
       <w:r>
         <w:t>Pseudocódigo del Algoritmo Genético</w:t>
       </w:r>
@@ -6150,31 +6220,10 @@
         </w:numPr>
       </w:pPr>
       <w:r>
-        <w:t>Evaluar la aptitud de cada secuencia en la población basándose en la calidad del alineamiento.</w:t>
-      </w:r>
-    </w:p>
-    <w:p>
-      <w:pPr>
-        <w:pStyle w:val="ListParagraph"/>
-        <w:numPr>
-          <w:ilvl w:val="1"/>
-          <w:numId w:val="1"/>
-        </w:numPr>
-      </w:pPr>
-      <w:r>
-        <w:t>Seleccionar las secuencias con mayor aptitud como las más prometedoras.</w:t>
-      </w:r>
-    </w:p>
-    <w:p>
-      <w:pPr>
-        <w:pStyle w:val="ListParagraph"/>
-        <w:numPr>
-          <w:ilvl w:val="1"/>
-          <w:numId w:val="1"/>
-        </w:numPr>
-      </w:pPr>
-      <w:r>
-        <w:t>Reemplazar la población actual con la nueva población.</w:t>
+        <w:t xml:space="preserve">Retornar </w:t>
+      </w:r>
+      <w:r>
+        <w:t>la nueva población.</w:t>
       </w:r>
     </w:p>
     <w:p>
@@ -6201,7 +6250,13 @@
         </w:rPr>
       </w:pPr>
       <w:r>
-        <w:t>Seleccionar la secuencia con la mayor aptitud como la solución óptima de alineamiento.</w:t>
+        <w:t xml:space="preserve">Seleccionar la secuencia con </w:t>
+      </w:r>
+      <w:r>
+        <w:t>el mayor grado de similitud</w:t>
+      </w:r>
+      <w:r>
+        <w:t xml:space="preserve"> como la solución óptima de alineamiento.</w:t>
       </w:r>
     </w:p>
     <w:p>
@@ -6398,6 +6453,30 @@
     </w:p>
     <w:p>
       <w:pPr>
+        <w:rPr>
+          <w:rFonts w:ascii="Arial" w:eastAsia="Arial" w:hAnsi="Arial" w:cs="Arial"/>
+          <w:b/>
+          <w:bCs/>
+          <w:color w:val="000000" w:themeColor="text1"/>
+          <w:sz w:val="28"/>
+          <w:szCs w:val="28"/>
+        </w:rPr>
+      </w:pPr>
+    </w:p>
+    <w:p>
+      <w:pPr>
+        <w:rPr>
+          <w:rFonts w:ascii="Arial" w:eastAsia="Arial" w:hAnsi="Arial" w:cs="Arial"/>
+          <w:b/>
+          <w:bCs/>
+          <w:color w:val="000000" w:themeColor="text1"/>
+          <w:sz w:val="28"/>
+          <w:szCs w:val="28"/>
+        </w:rPr>
+      </w:pPr>
+    </w:p>
+    <w:p>
+      <w:pPr>
         <w:pStyle w:val="Heading2"/>
         <w:numPr>
           <w:ilvl w:val="0"/>
@@ -6405,7 +6484,7 @@
         </w:numPr>
         <w:spacing w:line="360" w:lineRule="auto"/>
       </w:pPr>
-      <w:bookmarkStart w:id="15" w:name="_Toc163486052"/>
+      <w:bookmarkStart w:id="15" w:name="_Toc163646502"/>
       <w:r>
         <w:lastRenderedPageBreak/>
         <w:t>Algoritmo de Reacciones Químicas</w:t>
@@ -6417,7 +6496,7 @@
         <w:pStyle w:val="Heading3"/>
         <w:spacing w:line="360" w:lineRule="auto"/>
       </w:pPr>
-      <w:bookmarkStart w:id="16" w:name="_Toc163486053"/>
+      <w:bookmarkStart w:id="16" w:name="_Toc163646503"/>
       <w:r>
         <w:t>Introducción</w:t>
       </w:r>
@@ -6430,7 +6509,21 @@
     </w:p>
     <w:p>
       <w:r>
-        <w:t>En este contexto, el Algoritmo de Reacciones Químicas presenta una perspectiva innovadora. Este algoritmo se inspira en los principios de la química para abordar el desafío del alineamiento de genes. Este enfoque representa las soluciones como moléculas, donde la "energía" de estas moléculas refleja la calidad de los alineamientos. La "energía cinética" permite a estas moléculas buscar soluciones de mayor calidad.</w:t>
+        <w:t>En este contexto, el Algoritmo de Reacciones Químicas presenta una perspectiva innovadora. Este algoritmo se inspira en los principios de la química para abordar el desafío del alineamiento de genes. Este enfoque representa las soluciones como moléculas, donde la "energía" de estas moléculas refleja la calidad de los alineamientos</w:t>
+      </w:r>
+      <w:r>
+        <w:t xml:space="preserve"> (su </w:t>
+      </w:r>
+      <w:proofErr w:type="spellStart"/>
+      <w:r>
+        <w:t>similaridad</w:t>
+      </w:r>
+      <w:proofErr w:type="spellEnd"/>
+      <w:r>
+        <w:t>)</w:t>
+      </w:r>
+      <w:r>
+        <w:t>. La "energía cinética" permite a estas moléculas buscar soluciones de mayor calidad.</w:t>
       </w:r>
     </w:p>
     <w:p>
@@ -6444,7 +6537,7 @@
         <w:pStyle w:val="Heading3"/>
         <w:spacing w:line="360" w:lineRule="auto"/>
       </w:pPr>
-      <w:bookmarkStart w:id="17" w:name="_Toc163486054"/>
+      <w:bookmarkStart w:id="17" w:name="_Toc163646504"/>
       <w:r>
         <w:t>Estructura Molecular</w:t>
       </w:r>
@@ -6460,8 +6553,13 @@
       <w:r>
         <w:t>Resume las características y sus correspondencias a una solución en el dominio de las matemáticas.</w:t>
       </w:r>
-    </w:p>
-    <w:p>
+      <w:r>
+        <w:rPr>
+          <w:sz w:val="20"/>
+          <w:szCs w:val="20"/>
+        </w:rPr>
+        <w:t xml:space="preserve"> </w:t>
+      </w:r>
       <w:r>
         <w:t>Una molécula posee dos tipos de energías:</w:t>
       </w:r>
@@ -6496,7 +6594,7 @@
         <w:pStyle w:val="Heading3"/>
         <w:spacing w:line="360" w:lineRule="auto"/>
       </w:pPr>
-      <w:bookmarkStart w:id="18" w:name="_Toc163486055"/>
+      <w:bookmarkStart w:id="18" w:name="_Toc163646505"/>
       <w:r>
         <w:t>Energía Potencial</w:t>
       </w:r>
@@ -6568,7 +6666,7 @@
           <w:rPr>
             <w:rFonts w:ascii="Cambria Math" w:hAnsi="Cambria Math"/>
           </w:rPr>
-          <m:t>w </m:t>
+          <m:t>w</m:t>
         </m:r>
       </m:oMath>
       <w:r>
@@ -6651,7 +6749,7 @@
         <w:pStyle w:val="Heading3"/>
         <w:spacing w:line="360" w:lineRule="auto"/>
       </w:pPr>
-      <w:bookmarkStart w:id="19" w:name="_Toc163486056"/>
+      <w:bookmarkStart w:id="19" w:name="_Toc163646506"/>
       <w:r>
         <w:t>Energía Cinética</w:t>
       </w:r>
@@ -6700,7 +6798,7 @@
         </m:sSup>
       </m:oMath>
       <w:r>
-        <w:t>). Un cambio es posible si la energía potencial de la nueva estructura (</w:t>
+        <w:t xml:space="preserve">). Un cambio es posible si la energía potencial de la nueva estructura </w:t>
       </w:r>
       <m:oMath>
         <m:r>
@@ -6755,7 +6853,7 @@
         </m:sSub>
       </m:oMath>
       <w:r>
-        <w:t>) es menor o igual que la energía potencial de la estructura original (</w:t>
+        <w:t xml:space="preserve"> es menor o igual que la energía potencial de la estructura original </w:t>
       </w:r>
       <m:oMath>
         <m:r>
@@ -6791,7 +6889,13 @@
         </m:sSub>
       </m:oMath>
       <w:r>
-        <w:t xml:space="preserve">). Si no es así, se permite el cambio solo si </w:t>
+        <w:t xml:space="preserve">. Si no es así, se permite el </w:t>
+      </w:r>
+      <w:r>
+        <w:t>cambio</w:t>
+      </w:r>
+      <w:r>
+        <w:t xml:space="preserve"> solo si </w:t>
       </w:r>
       <m:oMath>
         <m:r>
@@ -6856,11 +6960,12 @@
             </m:r>
           </m:sub>
         </m:sSub>
-      </m:oMath>
-      <w:r>
-        <w:t xml:space="preserve"> es mayor o igual que </w:t>
-      </w:r>
-      <m:oMath>
+        <m:r>
+          <w:rPr>
+            <w:rFonts w:ascii="Cambria Math" w:hAnsi="Cambria Math"/>
+          </w:rPr>
+          <m:t>≥</m:t>
+        </m:r>
         <m:r>
           <w:rPr>
             <w:rFonts w:ascii="Cambria Math" w:hAnsi="Cambria Math"/>
@@ -6926,7 +7031,7 @@
           <w:szCs w:val="20"/>
         </w:rPr>
       </w:pPr>
-      <w:bookmarkStart w:id="20" w:name="_Toc163486057"/>
+      <w:bookmarkStart w:id="20" w:name="_Toc163646507"/>
       <w:r>
         <w:t>Cambio de Estructura Molecular</w:t>
       </w:r>
@@ -6983,10 +7088,11 @@
       <w:r>
         <w:t>.</w:t>
       </w:r>
-    </w:p>
-    <w:p>
-      <w:r>
-        <w:t>El cambio siempre es posible si:</w:t>
+      <w:r>
+        <w:t xml:space="preserve"> </w:t>
+      </w:r>
+      <w:r>
+        <w:t>El cambio siempre es posible si</w:t>
       </w:r>
       <w:r>
         <w:t xml:space="preserve"> </w:t>
@@ -7074,15 +7180,11 @@
           </m:sub>
         </m:sSub>
       </m:oMath>
-    </w:p>
-    <w:p>
-      <w:pPr>
-        <w:rPr>
-          <w:rFonts w:eastAsiaTheme="minorEastAsia"/>
-        </w:rPr>
-      </w:pPr>
-      <w:r>
-        <w:t>De lo contrario, permitimos el cambio solo cuando:</w:t>
+      <w:r>
+        <w:t xml:space="preserve"> d</w:t>
+      </w:r>
+      <w:r>
+        <w:t>e lo contrario, permitimos el cambio solo cuando</w:t>
       </w:r>
       <w:r>
         <w:t xml:space="preserve"> </w:t>
@@ -7201,10 +7303,11 @@
           </m:sub>
         </m:sSub>
       </m:oMath>
-    </w:p>
-    <w:p>
-      <w:r>
-        <w:t xml:space="preserve">Cuanto mayor sea la </w:t>
+      <w:r>
+        <w:t>. C</w:t>
+      </w:r>
+      <w:r>
+        <w:t xml:space="preserve">uanto mayor sea la </w:t>
       </w:r>
       <m:oMath>
         <m:r>
@@ -7241,7 +7344,7 @@
         <w:pStyle w:val="Heading3"/>
         <w:spacing w:line="360" w:lineRule="auto"/>
       </w:pPr>
-      <w:bookmarkStart w:id="21" w:name="_Toc163486058"/>
+      <w:bookmarkStart w:id="21" w:name="_Toc163646508"/>
       <w:r>
         <w:t>Búsqueda de estructura más favorable</w:t>
       </w:r>
@@ -7285,9 +7388,12 @@
         <w:pStyle w:val="Heading3"/>
         <w:spacing w:line="360" w:lineRule="auto"/>
       </w:pPr>
-      <w:bookmarkStart w:id="22" w:name="_Toc163486059"/>
-      <w:r>
-        <w:t>Reacciones elementales en CRO</w:t>
+      <w:bookmarkStart w:id="22" w:name="_Toc163646509"/>
+      <w:r>
+        <w:t xml:space="preserve">Reacciones elementales en </w:t>
+      </w:r>
+      <w:r>
+        <w:t>ARC</w:t>
       </w:r>
       <w:bookmarkEnd w:id="22"/>
     </w:p>
@@ -7312,7 +7418,6 @@
         </w:numPr>
       </w:pPr>
       <w:r>
-        <w:lastRenderedPageBreak/>
         <w:t>Descomposición</w:t>
       </w:r>
     </w:p>
@@ -7342,6 +7447,7 @@
     </w:p>
     <w:p>
       <w:r>
+        <w:lastRenderedPageBreak/>
         <w:t>La colisión ineficaz contra la pared y la descomposición son reacciones unimoleculares que se desencadenan cuando la molécula golpea una pared del recipiente. La colisión intermolecular ineficaz y la síntesis involucran a más de una molécula. Ocurren cuando las moléculas chocan entre sí.</w:t>
       </w:r>
     </w:p>
@@ -7351,7 +7457,7 @@
         <w:pStyle w:val="Heading3"/>
         <w:spacing w:line="360" w:lineRule="auto"/>
       </w:pPr>
-      <w:bookmarkStart w:id="23" w:name="_Toc163486060"/>
+      <w:bookmarkStart w:id="23" w:name="_Toc163646510"/>
       <w:r>
         <w:t>Colisiones Ineficaces</w:t>
       </w:r>
@@ -7365,7 +7471,24 @@
         <w:t xml:space="preserve"> </w:t>
       </w:r>
       <w:r>
-        <w:t>Las colisiones ineficaces corresponden a aquellos casos en los que las moléculas obtienen nuevas estructuras moleculares en sus propios vecindarios en PES.</w:t>
+        <w:t xml:space="preserve">Las colisiones ineficaces corresponden a aquellos casos en los que las moléculas obtienen nuevas estructuras moleculares en sus propios vecindarios en </w:t>
+      </w:r>
+      <m:oMath>
+        <m:r>
+          <w:rPr>
+            <w:rFonts w:ascii="Cambria Math" w:hAnsi="Cambria Math"/>
+          </w:rPr>
+          <m:t>PE</m:t>
+        </m:r>
+        <m:r>
+          <w:rPr>
+            <w:rFonts w:ascii="Cambria Math" w:hAnsi="Cambria Math"/>
+          </w:rPr>
+          <m:t>S</m:t>
+        </m:r>
+      </m:oMath>
+      <w:r>
+        <w:t>.</w:t>
       </w:r>
       <w:r>
         <w:t xml:space="preserve"> </w:t>
@@ -7405,7 +7528,7 @@
         <w:pStyle w:val="Heading3"/>
         <w:spacing w:line="360" w:lineRule="auto"/>
       </w:pPr>
-      <w:bookmarkStart w:id="24" w:name="_Toc163486061"/>
+      <w:bookmarkStart w:id="24" w:name="_Toc163646511"/>
       <w:r>
         <w:t>Colisiones Eficaces</w:t>
       </w:r>
@@ -7413,7 +7536,18 @@
     </w:p>
     <w:p>
       <w:r>
-        <w:t>La descomposición y la síntesis tienden a obtener nuevas estructuras moleculares que pueden estar muy lejos de sus vecindarios inmediatos en PES.</w:t>
+        <w:t xml:space="preserve">La descomposición y la síntesis tienden a obtener nuevas estructuras moleculares que pueden estar muy lejos de sus vecindarios inmediatos en </w:t>
+      </w:r>
+      <m:oMath>
+        <m:r>
+          <w:rPr>
+            <w:rFonts w:ascii="Cambria Math" w:hAnsi="Cambria Math"/>
+          </w:rPr>
+          <m:t>PES</m:t>
+        </m:r>
+      </m:oMath>
+      <w:r>
+        <w:t>.</w:t>
       </w:r>
     </w:p>
     <w:p>
@@ -7444,7 +7578,7 @@
         <w:pStyle w:val="Heading3"/>
         <w:spacing w:line="360" w:lineRule="auto"/>
       </w:pPr>
-      <w:bookmarkStart w:id="25" w:name="_Toc163486062"/>
+      <w:bookmarkStart w:id="25" w:name="_Toc163646512"/>
       <w:r>
         <w:t>Colisión Ineficaz contra la Pared</w:t>
       </w:r>
@@ -7464,7 +7598,6 @@
         <w:rPr>
           <w:noProof/>
         </w:rPr>
-        <w:lastRenderedPageBreak/>
         <w:drawing>
           <wp:inline distT="0" distB="0" distL="0" distR="0" wp14:anchorId="4DB775FB" wp14:editId="2593434A">
             <wp:extent cx="4785360" cy="1445577"/>
@@ -7513,6 +7646,7 @@
     </w:p>
     <w:p>
       <w:r>
+        <w:lastRenderedPageBreak/>
         <w:t>Dado que la colisión carece de una fuerza significativa, la estructura molecular resultante no debería diferir sustancialmente de la estructura original.</w:t>
       </w:r>
     </w:p>
@@ -7593,7 +7727,18 @@
         </m:r>
       </m:oMath>
       <w:r>
-        <w:t>en la PES (Energía Potencial Superficial) durante la colisión.</w:t>
+        <w:t xml:space="preserve">en la </w:t>
+      </w:r>
+      <m:oMath>
+        <m:r>
+          <w:rPr>
+            <w:rFonts w:ascii="Cambria Math" w:hAnsi="Cambria Math"/>
+          </w:rPr>
+          <m:t>PES</m:t>
+        </m:r>
+      </m:oMath>
+      <w:r>
+        <w:t xml:space="preserve"> (Energía Potencial Superficial) durante la colisión.</w:t>
       </w:r>
     </w:p>
     <w:p>
@@ -7773,7 +7918,7 @@
         <w:pStyle w:val="Heading3"/>
         <w:spacing w:line="360" w:lineRule="auto"/>
       </w:pPr>
-      <w:bookmarkStart w:id="26" w:name="_Toc163486063"/>
+      <w:bookmarkStart w:id="26" w:name="_Toc163646513"/>
       <w:r>
         <w:t>Descomposición</w:t>
       </w:r>
@@ -8136,7 +8281,6 @@
     </w:p>
     <w:p>
       <w:r>
-        <w:lastRenderedPageBreak/>
         <w:t>Supongamos que:</w:t>
       </w:r>
     </w:p>
@@ -8534,6 +8678,7 @@
             <w:rPr>
               <w:rFonts w:ascii="Cambria Math" w:hAnsi="Cambria Math"/>
             </w:rPr>
+            <w:lastRenderedPageBreak/>
             <m:t>P</m:t>
           </m:r>
           <m:sSub>
@@ -10051,7 +10196,6 @@
     </w:p>
     <w:p>
       <w:r>
-        <w:lastRenderedPageBreak/>
         <w:t>Si las siguientes dos ecuaciones no se cumplen:</w:t>
       </w:r>
     </w:p>
@@ -10476,8 +10620,9 @@
         <w:pStyle w:val="Heading3"/>
         <w:spacing w:line="360" w:lineRule="auto"/>
       </w:pPr>
-      <w:bookmarkStart w:id="27" w:name="_Toc163486064"/>
-      <w:r>
+      <w:bookmarkStart w:id="27" w:name="_Toc163646514"/>
+      <w:r>
+        <w:lastRenderedPageBreak/>
         <w:t>Colisión Intermolecular Ineficaz</w:t>
       </w:r>
       <w:bookmarkEnd w:id="27"/>
@@ -11126,7 +11271,7 @@
         <w:pStyle w:val="Heading3"/>
         <w:spacing w:line="360" w:lineRule="auto"/>
       </w:pPr>
-      <w:bookmarkStart w:id="28" w:name="_Toc163486065"/>
+      <w:bookmarkStart w:id="28" w:name="_Toc163646515"/>
       <w:r>
         <w:t>Síntesis</w:t>
       </w:r>
@@ -12486,7 +12631,6 @@
     </w:p>
     <w:p>
       <w:r>
-        <w:lastRenderedPageBreak/>
         <w:t xml:space="preserve">Curiosamente, </w:t>
       </w:r>
       <m:oMath>
@@ -12770,181 +12914,13 @@
     </w:p>
     <w:p>
       <w:pPr>
-        <w:rPr>
-          <w:rFonts w:ascii="Arial" w:eastAsia="Arial" w:hAnsi="Arial" w:cs="Arial"/>
-          <w:color w:val="000000" w:themeColor="text1"/>
-        </w:rPr>
-      </w:pPr>
-    </w:p>
-    <w:p>
-      <w:pPr>
-        <w:rPr>
-          <w:rFonts w:ascii="Arial" w:eastAsia="Arial" w:hAnsi="Arial" w:cs="Arial"/>
-          <w:color w:val="000000" w:themeColor="text1"/>
-        </w:rPr>
-      </w:pPr>
-    </w:p>
-    <w:p>
-      <w:pPr>
-        <w:rPr>
-          <w:rFonts w:ascii="Arial" w:eastAsia="Arial" w:hAnsi="Arial" w:cs="Arial"/>
-          <w:color w:val="000000" w:themeColor="text1"/>
-        </w:rPr>
-      </w:pPr>
-    </w:p>
-    <w:p>
-      <w:pPr>
-        <w:rPr>
-          <w:rFonts w:ascii="Arial" w:eastAsia="Arial" w:hAnsi="Arial" w:cs="Arial"/>
-          <w:color w:val="000000" w:themeColor="text1"/>
-        </w:rPr>
-      </w:pPr>
-    </w:p>
-    <w:p>
-      <w:pPr>
-        <w:rPr>
-          <w:rFonts w:ascii="Arial" w:eastAsia="Arial" w:hAnsi="Arial" w:cs="Arial"/>
-          <w:color w:val="000000" w:themeColor="text1"/>
-        </w:rPr>
-      </w:pPr>
-    </w:p>
-    <w:p>
-      <w:pPr>
-        <w:rPr>
-          <w:rFonts w:ascii="Arial" w:eastAsia="Arial" w:hAnsi="Arial" w:cs="Arial"/>
-          <w:color w:val="000000" w:themeColor="text1"/>
-        </w:rPr>
-      </w:pPr>
-    </w:p>
-    <w:p>
-      <w:pPr>
-        <w:rPr>
-          <w:rFonts w:ascii="Arial" w:eastAsia="Arial" w:hAnsi="Arial" w:cs="Arial"/>
-          <w:color w:val="000000" w:themeColor="text1"/>
-        </w:rPr>
-      </w:pPr>
-    </w:p>
-    <w:p>
-      <w:pPr>
-        <w:rPr>
-          <w:rFonts w:ascii="Arial" w:eastAsia="Arial" w:hAnsi="Arial" w:cs="Arial"/>
-          <w:color w:val="000000" w:themeColor="text1"/>
-        </w:rPr>
-      </w:pPr>
-    </w:p>
-    <w:p>
-      <w:pPr>
-        <w:rPr>
-          <w:rFonts w:ascii="Arial" w:eastAsia="Arial" w:hAnsi="Arial" w:cs="Arial"/>
-          <w:color w:val="000000" w:themeColor="text1"/>
-        </w:rPr>
-      </w:pPr>
-    </w:p>
-    <w:p>
-      <w:pPr>
-        <w:rPr>
-          <w:rFonts w:ascii="Arial" w:eastAsia="Arial" w:hAnsi="Arial" w:cs="Arial"/>
-          <w:color w:val="000000" w:themeColor="text1"/>
-        </w:rPr>
-      </w:pPr>
-    </w:p>
-    <w:p>
-      <w:pPr>
-        <w:rPr>
-          <w:rFonts w:ascii="Arial" w:eastAsia="Arial" w:hAnsi="Arial" w:cs="Arial"/>
-          <w:color w:val="000000" w:themeColor="text1"/>
-        </w:rPr>
-      </w:pPr>
-    </w:p>
-    <w:p>
-      <w:pPr>
-        <w:rPr>
-          <w:rFonts w:ascii="Arial" w:eastAsia="Arial" w:hAnsi="Arial" w:cs="Arial"/>
-          <w:color w:val="000000" w:themeColor="text1"/>
-        </w:rPr>
-      </w:pPr>
-    </w:p>
-    <w:p>
-      <w:pPr>
-        <w:rPr>
-          <w:rFonts w:ascii="Arial" w:eastAsia="Arial" w:hAnsi="Arial" w:cs="Arial"/>
-          <w:color w:val="000000" w:themeColor="text1"/>
-        </w:rPr>
-      </w:pPr>
-    </w:p>
-    <w:p>
-      <w:pPr>
-        <w:rPr>
-          <w:rFonts w:ascii="Arial" w:eastAsia="Arial" w:hAnsi="Arial" w:cs="Arial"/>
-          <w:color w:val="000000" w:themeColor="text1"/>
-        </w:rPr>
-      </w:pPr>
-    </w:p>
-    <w:p>
-      <w:pPr>
-        <w:rPr>
-          <w:rFonts w:ascii="Arial" w:eastAsia="Arial" w:hAnsi="Arial" w:cs="Arial"/>
-          <w:color w:val="000000" w:themeColor="text1"/>
-        </w:rPr>
-      </w:pPr>
-    </w:p>
-    <w:p>
-      <w:pPr>
-        <w:rPr>
-          <w:rFonts w:ascii="Arial" w:eastAsia="Arial" w:hAnsi="Arial" w:cs="Arial"/>
-          <w:color w:val="000000" w:themeColor="text1"/>
-        </w:rPr>
-      </w:pPr>
-    </w:p>
-    <w:p>
-      <w:pPr>
-        <w:rPr>
-          <w:rFonts w:ascii="Arial" w:eastAsia="Arial" w:hAnsi="Arial" w:cs="Arial"/>
-          <w:color w:val="000000" w:themeColor="text1"/>
-        </w:rPr>
-      </w:pPr>
-    </w:p>
-    <w:p>
-      <w:pPr>
-        <w:rPr>
-          <w:rFonts w:ascii="Arial" w:eastAsia="Arial" w:hAnsi="Arial" w:cs="Arial"/>
-          <w:color w:val="000000" w:themeColor="text1"/>
-        </w:rPr>
-      </w:pPr>
-    </w:p>
-    <w:p>
-      <w:pPr>
-        <w:rPr>
-          <w:rFonts w:ascii="Arial" w:eastAsia="Arial" w:hAnsi="Arial" w:cs="Arial"/>
-          <w:color w:val="000000" w:themeColor="text1"/>
-        </w:rPr>
-      </w:pPr>
-    </w:p>
-    <w:p>
-      <w:pPr>
-        <w:rPr>
-          <w:rFonts w:ascii="Arial" w:eastAsia="Arial" w:hAnsi="Arial" w:cs="Arial"/>
-          <w:color w:val="000000" w:themeColor="text1"/>
-        </w:rPr>
-      </w:pPr>
-    </w:p>
-    <w:p>
-      <w:pPr>
-        <w:rPr>
-          <w:rFonts w:ascii="Arial" w:eastAsia="Arial" w:hAnsi="Arial" w:cs="Arial"/>
-          <w:color w:val="000000" w:themeColor="text1"/>
-        </w:rPr>
-      </w:pPr>
-    </w:p>
-    <w:p>
-      <w:pPr>
         <w:pStyle w:val="Heading2"/>
         <w:numPr>
           <w:ilvl w:val="0"/>
           <w:numId w:val="5"/>
         </w:numPr>
       </w:pPr>
-      <w:bookmarkStart w:id="29" w:name="_Toc163486066"/>
+      <w:bookmarkStart w:id="29" w:name="_Toc163646516"/>
       <w:r>
         <w:lastRenderedPageBreak/>
         <w:t>Algoritmo de Recocido Simulado</w:t>
@@ -12956,7 +12932,7 @@
         <w:pStyle w:val="Heading3"/>
         <w:spacing w:line="360" w:lineRule="auto"/>
       </w:pPr>
-      <w:bookmarkStart w:id="30" w:name="_Toc163486067"/>
+      <w:bookmarkStart w:id="30" w:name="_Toc163646517"/>
       <w:r>
         <w:t>Introducción</w:t>
       </w:r>
@@ -12969,7 +12945,19 @@
         </w:rPr>
       </w:pPr>
       <w:r>
-        <w:t>El Algoritmo de Recocido Simulado (ARS) es una técnica de optimización que se inspira en el proceso físico del recocido de metales. Este algoritmo se ha aplicado en una variedad de problemas complejos, desde la optimización de sistemas logísticos hasta el diseño de circuitos electrónicos. Su capacidad para encontrar soluciones de alta calidad en espacios de búsqueda difíciles lo convierte en una herramienta valiosa en la optimización combinatoria.</w:t>
+        <w:t xml:space="preserve">El </w:t>
+      </w:r>
+      <w:r>
+        <w:t>ARS (</w:t>
+      </w:r>
+      <w:r>
+        <w:t>Algoritmo de Recocido Simulado</w:t>
+      </w:r>
+      <w:r>
+        <w:t>)</w:t>
+      </w:r>
+      <w:r>
+        <w:t xml:space="preserve"> es una técnica de optimización que se inspira en el proceso físico del recocido de metales. Este algoritmo se ha aplicado en una variedad de problemas complejos, desde la optimización de sistemas logísticos hasta el diseño de circuitos electrónicos. Su capacidad para encontrar soluciones de alta calidad en espacios de búsqueda difíciles lo convierte en una herramienta valiosa en la optimización combinatoria.</w:t>
       </w:r>
     </w:p>
     <w:p>
@@ -12993,7 +12981,7 @@
         <w:pStyle w:val="Heading3"/>
         <w:spacing w:line="360" w:lineRule="auto"/>
       </w:pPr>
-      <w:bookmarkStart w:id="31" w:name="_Toc163486068"/>
+      <w:bookmarkStart w:id="31" w:name="_Toc163646518"/>
       <w:r>
         <w:t>Funcionamiento del Algoritmo</w:t>
       </w:r>
@@ -13019,10 +13007,61 @@
         <w:t xml:space="preserve"> </w:t>
       </w:r>
       <w:r>
-        <w:t>El algoritmo inicia con una solución inicial, que consiste en una secuencia seleccionada aleatoriamente de una población generada.</w:t>
-      </w:r>
-      <w:r>
-        <w:t xml:space="preserve"> Posteriormente, se elige una secuencia de referencia que se utilizará para compararla con la secuencia seleccionada al azar durante el proceso de alineamiento de genes.</w:t>
+        <w:t>El algoritmo comienza utilizando la secuencia de ADN del virus del VIH del simio como solución inicial</w:t>
+      </w:r>
+      <w:r>
+        <w:t xml:space="preserve">, esta es la </w:t>
+      </w:r>
+      <w:r>
+        <w:t>secuencia que sufre mutaciones</w:t>
+      </w:r>
+      <w:r>
+        <w:t xml:space="preserve"> (generando nuevas secuencias)</w:t>
+      </w:r>
+      <w:r>
+        <w:t xml:space="preserve"> durante toda la ejecución del algoritmo</w:t>
+      </w:r>
+      <w:r>
+        <w:t>.</w:t>
+      </w:r>
+      <w:r>
+        <w:t xml:space="preserve"> Posteriormente se toma </w:t>
+      </w:r>
+      <w:r>
+        <w:t>como secuencia de referencia el</w:t>
+      </w:r>
+      <w:r>
+        <w:t xml:space="preserve"> </w:t>
+      </w:r>
+      <w:r>
+        <w:t>genoma</w:t>
+      </w:r>
+      <w:r>
+        <w:t xml:space="preserve"> del virus del VIH del homo sapiens, </w:t>
+      </w:r>
+      <w:r>
+        <w:t>para comparar su grado de similitud</w:t>
+      </w:r>
+      <w:r>
+        <w:t xml:space="preserve"> con </w:t>
+      </w:r>
+      <w:r>
+        <w:t xml:space="preserve">respecto a </w:t>
+      </w:r>
+      <w:r>
+        <w:t>la secuencia del simio de</w:t>
+      </w:r>
+      <w:r>
+        <w:t>l</w:t>
+      </w:r>
+      <w:r>
+        <w:t xml:space="preserve"> mismo viru</w:t>
+      </w:r>
+      <w:r>
+        <w:t xml:space="preserve">s </w:t>
+      </w:r>
+      <w:r>
+        <w:t>(y para comparar su grado de similitud con las nuevas secuencias generadas del simio).</w:t>
       </w:r>
     </w:p>
     <w:p>
@@ -13033,7 +13072,30 @@
         <w:t>2. Evaluación:</w:t>
       </w:r>
       <w:r>
-        <w:t xml:space="preserve"> Se calcula el valor de una función objetivo para la solución inicial. Esta función objetivo representa la calidad de la solución, en términos del actual problema a abordar, representa el alineamiento de dos secuencias.</w:t>
+        <w:t xml:space="preserve"> Se calcula el valor de una función objetivo para la solución inicial. Esta función objetivo representa la calidad de la solució</w:t>
+      </w:r>
+      <w:r>
+        <w:t>n</w:t>
+      </w:r>
+      <w:r>
+        <w:t>, en términos del actual problema a abordar, representa el alineamiento de dos secuencia</w:t>
+      </w:r>
+      <w:r>
+        <w:t xml:space="preserve">s </w:t>
+      </w:r>
+      <w:r>
+        <w:t xml:space="preserve">(su </w:t>
+      </w:r>
+      <w:proofErr w:type="spellStart"/>
+      <w:r>
+        <w:t>similaridad</w:t>
+      </w:r>
+      <w:proofErr w:type="spellEnd"/>
+      <w:r>
+        <w:t>)</w:t>
+      </w:r>
+      <w:r>
+        <w:t>.</w:t>
       </w:r>
     </w:p>
     <w:p>
@@ -13044,7 +13106,24 @@
         <w:t>3. Iteración:</w:t>
       </w:r>
       <w:r>
-        <w:t xml:space="preserve"> El Recocido Simulado opera en un bucle iterativo. En cada iteración, se realiza un proceso de perturbación en la solución actual (se añaden mutaciones a la secuencia). Esta perturbación puede implicar cambios pequeños o grandes en la solución.</w:t>
+        <w:t xml:space="preserve"> El Recocido Simulado opera en un bucle iterativo. En cada iteración, se realiza un proceso de perturbación en la solución actual (se añaden mutaciones a la secuencia</w:t>
+      </w:r>
+      <w:r>
+        <w:t xml:space="preserve"> del </w:t>
+      </w:r>
+      <w:proofErr w:type="spellStart"/>
+      <w:r>
+        <w:t>vius</w:t>
+      </w:r>
+      <w:proofErr w:type="spellEnd"/>
+      <w:r>
+        <w:t xml:space="preserve"> del VIH del </w:t>
+      </w:r>
+      <w:r>
+        <w:t>simio</w:t>
+      </w:r>
+      <w:r>
+        <w:t>). Esta perturbación puede implicar cambios pequeños o grandes en la solución.</w:t>
       </w:r>
     </w:p>
     <w:p>
@@ -13056,7 +13135,16 @@
         <w:t>4. Evaluación de la solución perturbada:</w:t>
       </w:r>
       <w:r>
-        <w:t xml:space="preserve"> Se calcula el valor de la función objetivo para la solución perturbada. Si la solución perturbada es mejor que la actual, es decir, si mejora la calidad de la solución, se acepta automáticamente como la nueva solución actual. </w:t>
+        <w:t xml:space="preserve"> Se calcula el valor de la función objetivo para la solución perturbada. Si la solución perturbada es mejor que la actual, es decir, si </w:t>
+      </w:r>
+      <w:r>
+        <w:t>tiene un mayor grado de similitu</w:t>
+      </w:r>
+      <w:r>
+        <w:t>d</w:t>
+      </w:r>
+      <w:r>
+        <w:t>, se acepta automáticamente como la nueva solución actual.</w:t>
       </w:r>
     </w:p>
     <w:p>
@@ -13109,7 +13197,19 @@
         <w:rPr>
           <w:rStyle w:val="Heading4Char1"/>
         </w:rPr>
-        <w:t>Salida de la mejor solución:</w:t>
+        <w:t xml:space="preserve">Salida de la mejor </w:t>
+      </w:r>
+      <w:r>
+        <w:rPr>
+          <w:rStyle w:val="Heading4Char1"/>
+        </w:rPr>
+        <w:t>secuencia</w:t>
+      </w:r>
+      <w:r>
+        <w:rPr>
+          <w:rStyle w:val="Heading4Char1"/>
+        </w:rPr>
+        <w:t>:</w:t>
       </w:r>
       <w:r>
         <w:rPr>
@@ -13119,7 +13219,22 @@
         <w:t xml:space="preserve"> </w:t>
       </w:r>
       <w:r>
-        <w:t xml:space="preserve">Una vez que se alcanza el criterio de parada, el Recocido Simulado produce la mejor solución encontrada durante todo el proceso. </w:t>
+        <w:t xml:space="preserve">Una vez que se alcanza el criterio de parada, el Recocido Simulado produce </w:t>
+      </w:r>
+      <w:r>
+        <w:t>la secuencia con el mayor</w:t>
+      </w:r>
+      <w:r>
+        <w:t xml:space="preserve"> grado de similitud</w:t>
+      </w:r>
+      <w:r>
+        <w:t xml:space="preserve"> </w:t>
+      </w:r>
+      <w:r>
+        <w:t>encontrado</w:t>
+      </w:r>
+      <w:r>
+        <w:t xml:space="preserve"> durante todo el proceso. </w:t>
       </w:r>
     </w:p>
     <w:p>
@@ -13140,7 +13255,7 @@
           <w:szCs w:val="28"/>
         </w:rPr>
       </w:pPr>
-      <w:bookmarkStart w:id="32" w:name="_Toc163486069"/>
+      <w:bookmarkStart w:id="32" w:name="_Toc163646519"/>
       <w:r>
         <w:t>Pseudocódigo del Recocido Simulado</w:t>
       </w:r>
@@ -13479,9 +13594,9 @@
           <w:noProof/>
         </w:rPr>
         <w:drawing>
-          <wp:inline distT="0" distB="0" distL="0" distR="0" wp14:anchorId="55631B13" wp14:editId="561293A6">
-            <wp:extent cx="2950567" cy="2230755"/>
-            <wp:effectExtent l="0" t="0" r="2540" b="0"/>
+          <wp:inline distT="0" distB="0" distL="0" distR="0" wp14:anchorId="55631B13" wp14:editId="2EBCF6C3">
+            <wp:extent cx="3118482" cy="2357706"/>
+            <wp:effectExtent l="0" t="0" r="0" b="0"/>
             <wp:docPr id="1" name="Picture 1" descr="A white background with black text&#10;&#10;Description automatically generated"/>
             <wp:cNvGraphicFramePr>
               <a:graphicFrameLocks xmlns:a="http://schemas.openxmlformats.org/drawingml/2006/main" noChangeAspect="1"/>
@@ -13502,7 +13617,7 @@
                   <pic:spPr bwMode="auto">
                     <a:xfrm>
                       <a:off x="0" y="0"/>
-                      <a:ext cx="2968405" cy="2244241"/>
+                      <a:ext cx="3139243" cy="2373402"/>
                     </a:xfrm>
                     <a:prstGeom prst="rect">
                       <a:avLst/>
@@ -14448,9 +14563,29 @@
       <w:pPr>
         <w:rPr>
           <w:rFonts w:ascii="Arial" w:eastAsia="Arial" w:hAnsi="Arial" w:cs="Arial"/>
+          <w:b/>
+          <w:bCs/>
           <w:color w:val="000000" w:themeColor="text1"/>
+          <w:sz w:val="28"/>
+          <w:szCs w:val="28"/>
         </w:rPr>
       </w:pPr>
+    </w:p>
+    <w:p>
+      <w:pPr>
+        <w:pStyle w:val="Heading1"/>
+      </w:pPr>
+      <w:bookmarkStart w:id="33" w:name="_Toc163646520"/>
+      <w:r>
+        <w:t xml:space="preserve">CAPITULO III. </w:t>
+      </w:r>
+      <w:r>
+        <w:br/>
+      </w:r>
+      <w:r>
+        <w:t>IMPLEMENTACIÓN DE LOS ALGORITMOS</w:t>
+      </w:r>
+      <w:bookmarkEnd w:id="33"/>
     </w:p>
     <w:p>
       <w:pPr>
@@ -14466,22 +14601,6 @@
     </w:p>
     <w:p>
       <w:pPr>
-        <w:pStyle w:val="Heading1"/>
-      </w:pPr>
-      <w:bookmarkStart w:id="33" w:name="_Toc163486070"/>
-      <w:r>
-        <w:t xml:space="preserve">CAPITULO III. </w:t>
-      </w:r>
-      <w:r>
-        <w:br/>
-      </w:r>
-      <w:r>
-        <w:t>IMPLEMENTACIÓN DE LOS ALGORITMOS</w:t>
-      </w:r>
-      <w:bookmarkEnd w:id="33"/>
-    </w:p>
-    <w:p>
-      <w:pPr>
         <w:rPr>
           <w:rFonts w:ascii="Arial" w:eastAsia="Arial" w:hAnsi="Arial" w:cs="Arial"/>
           <w:b/>
@@ -14588,45 +14707,18 @@
         </w:rPr>
       </w:pPr>
     </w:p>
-    <w:p>
-      <w:pPr>
-        <w:rPr>
-          <w:rFonts w:ascii="Arial" w:eastAsia="Arial" w:hAnsi="Arial" w:cs="Arial"/>
-          <w:b/>
-          <w:bCs/>
-          <w:color w:val="000000" w:themeColor="text1"/>
-          <w:sz w:val="28"/>
-          <w:szCs w:val="28"/>
-        </w:rPr>
-      </w:pPr>
-    </w:p>
-    <w:p>
-      <w:pPr>
-        <w:rPr>
-          <w:rFonts w:ascii="Arial" w:eastAsia="Arial" w:hAnsi="Arial" w:cs="Arial"/>
-          <w:b/>
-          <w:bCs/>
-          <w:color w:val="000000" w:themeColor="text1"/>
-          <w:sz w:val="28"/>
-          <w:szCs w:val="28"/>
-        </w:rPr>
-      </w:pPr>
-    </w:p>
-    <w:p>
+    <w:p/>
+    <w:p>
+      <w:pPr>
+        <w:pStyle w:val="Heading3"/>
+      </w:pPr>
+      <w:bookmarkStart w:id="34" w:name="_Toc163646521"/>
+      <w:proofErr w:type="spellStart"/>
       <w:r>
         <w:lastRenderedPageBreak/>
-        <w:t>En este capítulo, se presenta la implementación detallada de las tres metaheurísticas utilizadas en el estudio.</w:t>
-      </w:r>
-    </w:p>
-    <w:p/>
-    <w:p>
-      <w:pPr>
-        <w:pStyle w:val="Heading3"/>
-      </w:pPr>
-      <w:bookmarkStart w:id="34" w:name="_Toc163486071"/>
-      <w:r>
         <w:t>Mutador</w:t>
       </w:r>
+      <w:proofErr w:type="spellEnd"/>
       <w:r>
         <w:t xml:space="preserve"> </w:t>
       </w:r>
@@ -14639,17 +14731,34 @@
       <w:r>
         <w:t xml:space="preserve">El </w:t>
       </w:r>
-      <w:r>
-        <w:t>mutador</w:t>
-      </w:r>
-      <w:r>
-        <w:t xml:space="preserve"> de secuencia</w:t>
-      </w:r>
-      <w:r>
-        <w:t>a</w:t>
-      </w:r>
-      <w:r>
-        <w:t xml:space="preserve"> simple (MSS) desempeña un papel central en el proceso de manipulación de secuencias de ADN, proporciona un enfoque integral en la inserción aleatoria de mutaciones (‘-’) en secuencias de ADN, lo que permite generar poblaciones mutadas de una secuencia de manera eficiente.</w:t>
+      <w:proofErr w:type="spellStart"/>
+      <w:r>
+        <w:t>Mutador</w:t>
+      </w:r>
+      <w:proofErr w:type="spellEnd"/>
+      <w:r>
+        <w:t xml:space="preserve"> de Secuencias Simple (MSS) desempeña un rol central en el proceso de manipulación de secuencias de ADN, proporciona un enfoque integral en la inserción aleatoria de </w:t>
+      </w:r>
+      <w:r>
+        <w:t xml:space="preserve">gaps </w:t>
+      </w:r>
+      <w:r>
+        <w:t>(</w:t>
+      </w:r>
+      <w:r>
+        <w:t>mutaciones</w:t>
+      </w:r>
+      <w:r>
+        <w:t xml:space="preserve">) al genoma de ADN del virus de VIH del simio, lo que permite </w:t>
+      </w:r>
+      <w:r>
+        <w:t xml:space="preserve">a su vez </w:t>
+      </w:r>
+      <w:r>
+        <w:t xml:space="preserve">generar poblaciones mutadas </w:t>
+      </w:r>
+      <w:r>
+        <w:t xml:space="preserve">de esta secuencia, de manera eficiente. </w:t>
       </w:r>
     </w:p>
     <w:p/>
@@ -14705,12 +14814,23 @@
     </w:p>
     <w:p>
       <w:r>
-        <w:t>Una de las ventajas clave del MSS es su capacidad para insertar y eliminar mutaciones de manera aleatoria. Esto significa que no se limita a realizar cambios específicos en la secuencia, sino que puede simular procesos naturales de mutación genética de una manera eficiente y versátil. Esto es especialmente útil cuando se trabaja con poblaciones de secuencias y se busca explorar una amplia gama de posibles variantes genéticas.</w:t>
-      </w:r>
-    </w:p>
-    <w:p>
-      <w:r>
-        <w:t>Al permitir la inserción de gaps o espacios en posiciones seleccionadas al azar, el MSS brinda la flexibilidad necesaria para crear una diversidad de variantes genéticas. Estas variantes pueden ser cruciales en investigaciones relacionadas con la función de genes específicos, la respuesta a fármacos, la adaptación a entornos cambiantes y muchas otras áreas de estudio.</w:t>
+        <w:t xml:space="preserve">Una de las ventajas clave del MSS es su capacidad para insertar y eliminar mutaciones de manera aleatoria a un genoma de ADN. Esto significa que no se limita a realizar cambios puntuales en la secuencia, sino que también le permite simular procesos naturales de mutación genética de una manera eficiente y versátil. </w:t>
+      </w:r>
+    </w:p>
+    <w:p>
+      <w:r>
+        <w:t xml:space="preserve">Esta característica es especialmente útil cuando se trabaja con poblaciones de secuencias y se busca explorar una amplia gama de posibles variantes genéticas. </w:t>
+      </w:r>
+    </w:p>
+    <w:p>
+      <w:r>
+        <w:t>Al permitir la inserción de gaps o espacios en posiciones seleccionadas al azar de una secuencia, el MSS brinda la flexibilidad necesaria para crear una diversidad de variantes genéticas. Estas variantes pueden ser cruciales para la solución del problema del AMS</w:t>
+      </w:r>
+      <w:r>
+        <w:t>, además de la optimización y comparativa de los tres algoritmos previamente explicados</w:t>
+      </w:r>
+      <w:r>
+        <w:t xml:space="preserve"> y a su vez para las investigaciones relacionadas con la función de genes específicos, la respuesta a fármacos, la adaptación a entornos cambiantes y muchas otras áreas de estudio. </w:t>
       </w:r>
     </w:p>
     <w:p>
@@ -14987,7 +15107,7 @@
       <w:pPr>
         <w:pStyle w:val="Heading2"/>
       </w:pPr>
-      <w:bookmarkStart w:id="35" w:name="_Toc163486072"/>
+      <w:bookmarkStart w:id="35" w:name="_Toc163646522"/>
       <w:r>
         <w:t>Algoritmo Genético</w:t>
       </w:r>
@@ -15042,7 +15162,7 @@
           <w:rFonts w:ascii="Arial" w:eastAsia="Arial" w:hAnsi="Arial" w:cs="Arial"/>
         </w:rPr>
       </w:pPr>
-      <w:bookmarkStart w:id="36" w:name="_Toc163486073"/>
+      <w:bookmarkStart w:id="36" w:name="_Toc163646523"/>
       <w:r>
         <w:t>Modificador Cruce de Secuencias</w:t>
       </w:r>
@@ -15058,7 +15178,23 @@
         </w:rPr>
       </w:pPr>
       <w:r>
-        <w:t xml:space="preserve">El modificador de cruce de secuencias (MCS) es un algoritmo genético basado en el problema de la mochila (knapsack problem). En este enfoque, se generan nuevas secuencias cruzando genes de secuencias previamente modificadas, utilizando un punto de cruce </w:t>
+        <w:t>El modificador de cruce de secuencias (MCS) es un algoritmo genético basado en el problema de la mochila (</w:t>
+      </w:r>
+      <w:proofErr w:type="spellStart"/>
+      <w:r>
+        <w:t>knapsack</w:t>
+      </w:r>
+      <w:proofErr w:type="spellEnd"/>
+      <w:r>
+        <w:t xml:space="preserve"> </w:t>
+      </w:r>
+      <w:proofErr w:type="spellStart"/>
+      <w:r>
+        <w:t>problem</w:t>
+      </w:r>
+      <w:proofErr w:type="spellEnd"/>
+      <w:r>
+        <w:t xml:space="preserve">). En este enfoque, se generan nuevas secuencias cruzando genes de secuencias previamente modificadas, utilizando un punto de cruce </w:t>
       </w:r>
       <w:r>
         <w:lastRenderedPageBreak/>
@@ -15247,7 +15383,7 @@
       <w:pPr>
         <w:pStyle w:val="Heading2"/>
       </w:pPr>
-      <w:bookmarkStart w:id="37" w:name="_Toc163486074"/>
+      <w:bookmarkStart w:id="37" w:name="_Toc163646524"/>
       <w:r>
         <w:lastRenderedPageBreak/>
         <w:t>Algoritmo de Reacciones Químicas</w:t>
@@ -15258,7 +15394,7 @@
       <w:pPr>
         <w:pStyle w:val="Heading3"/>
       </w:pPr>
-      <w:bookmarkStart w:id="38" w:name="_Toc163486075"/>
+      <w:bookmarkStart w:id="38" w:name="_Toc163646525"/>
       <w:r>
         <w:t>Modificador de Reacciones Químicas</w:t>
       </w:r>
@@ -15431,7 +15567,7 @@
       <w:pPr>
         <w:pStyle w:val="Heading2"/>
       </w:pPr>
-      <w:bookmarkStart w:id="39" w:name="_Toc163486076"/>
+      <w:bookmarkStart w:id="39" w:name="_Toc163646526"/>
       <w:r>
         <w:t xml:space="preserve">Algoritmo de </w:t>
       </w:r>
@@ -15465,7 +15601,7 @@
       <w:pPr>
         <w:pStyle w:val="Heading3"/>
       </w:pPr>
-      <w:bookmarkStart w:id="40" w:name="_Toc163486077"/>
+      <w:bookmarkStart w:id="40" w:name="_Toc163646527"/>
       <w:r>
         <w:lastRenderedPageBreak/>
         <w:t>Recocido Simulado adaptado al Alineamiento de Secuencias</w:t>
@@ -15629,7 +15765,7 @@
         <w:pStyle w:val="Heading1"/>
         <w:spacing w:line="360" w:lineRule="auto"/>
       </w:pPr>
-      <w:bookmarkStart w:id="41" w:name="_Toc163486078"/>
+      <w:bookmarkStart w:id="41" w:name="_Toc163646528"/>
       <w:r>
         <w:t xml:space="preserve">CAPITULO IV. </w:t>
       </w:r>
@@ -15763,7 +15899,7 @@
           <w:szCs w:val="28"/>
         </w:rPr>
       </w:pPr>
-      <w:bookmarkStart w:id="42" w:name="_Toc163486079"/>
+      <w:bookmarkStart w:id="42" w:name="_Toc163646529"/>
       <w:r>
         <w:lastRenderedPageBreak/>
         <w:t>Comparativa de Metaheurísticas</w:t>
@@ -15777,7 +15913,7 @@
       <w:pPr>
         <w:pStyle w:val="Heading3"/>
       </w:pPr>
-      <w:bookmarkStart w:id="43" w:name="_Toc163486080"/>
+      <w:bookmarkStart w:id="43" w:name="_Toc163646530"/>
       <w:r>
         <w:t>Generación de Secuencias</w:t>
       </w:r>
@@ -15798,7 +15934,7 @@
       <w:pPr>
         <w:pStyle w:val="Heading3"/>
       </w:pPr>
-      <w:bookmarkStart w:id="44" w:name="_Toc163486081"/>
+      <w:bookmarkStart w:id="44" w:name="_Toc163646531"/>
       <w:r>
         <w:t>Modificadores de Secuencias</w:t>
       </w:r>
@@ -15819,7 +15955,7 @@
       <w:pPr>
         <w:pStyle w:val="Heading3"/>
       </w:pPr>
-      <w:bookmarkStart w:id="45" w:name="_Toc163486082"/>
+      <w:bookmarkStart w:id="45" w:name="_Toc163646532"/>
       <w:r>
         <w:t>Representación Gráfica y Numérica de Resultados Obtenidos</w:t>
       </w:r>
@@ -15919,7 +16055,7 @@
       <w:pPr>
         <w:pStyle w:val="Heading3"/>
       </w:pPr>
-      <w:bookmarkStart w:id="46" w:name="_Toc163486083"/>
+      <w:bookmarkStart w:id="46" w:name="_Toc163646533"/>
       <w:r>
         <w:t>Resultados Numéricos</w:t>
       </w:r>
@@ -16011,7 +16147,7 @@
       <w:pPr>
         <w:pStyle w:val="Heading3"/>
       </w:pPr>
-      <w:bookmarkStart w:id="47" w:name="_Toc163486084"/>
+      <w:bookmarkStart w:id="47" w:name="_Toc163646534"/>
       <w:r>
         <w:t>Media Aritmética y Desviación Típica de Aptitud</w:t>
       </w:r>
@@ -16098,7 +16234,7 @@
       <w:pPr>
         <w:pStyle w:val="Heading3"/>
       </w:pPr>
-      <w:bookmarkStart w:id="48" w:name="_Toc163486085"/>
+      <w:bookmarkStart w:id="48" w:name="_Toc163646535"/>
       <w:r>
         <w:lastRenderedPageBreak/>
         <w:t>Análisis del Algoritmo de Recocido Simulado</w:t>
@@ -16118,7 +16254,7 @@
       <w:pPr>
         <w:pStyle w:val="Heading3"/>
       </w:pPr>
-      <w:bookmarkStart w:id="49" w:name="_Toc163486086"/>
+      <w:bookmarkStart w:id="49" w:name="_Toc163646536"/>
       <w:r>
         <w:t>Parámetros del Algoritmo</w:t>
       </w:r>
@@ -16220,7 +16356,7 @@
       <w:pPr>
         <w:pStyle w:val="Heading3"/>
       </w:pPr>
-      <w:bookmarkStart w:id="50" w:name="_Toc163486087"/>
+      <w:bookmarkStart w:id="50" w:name="_Toc163646537"/>
       <w:r>
         <w:t>Resultados y Comparativa</w:t>
       </w:r>
@@ -16326,7 +16462,7 @@
           <w:szCs w:val="28"/>
         </w:rPr>
       </w:pPr>
-      <w:bookmarkStart w:id="51" w:name="_Toc163486088"/>
+      <w:bookmarkStart w:id="51" w:name="_Toc163646538"/>
       <w:r>
         <w:t>REFERENCIAS BIBLIOGRAFICAS</w:t>
       </w:r>
@@ -16346,8 +16482,29 @@
         </w:rPr>
         <w:t xml:space="preserve">Smith, T. F., &amp; Waterman, M. S. (1981). Identification of common molecular subsequences. </w:t>
       </w:r>
-      <w:r>
-        <w:t>Journal of Molecular Biology, 147(1), 195-197.</w:t>
+      <w:proofErr w:type="spellStart"/>
+      <w:r>
+        <w:t>Journal</w:t>
+      </w:r>
+      <w:proofErr w:type="spellEnd"/>
+      <w:r>
+        <w:t xml:space="preserve"> </w:t>
+      </w:r>
+      <w:proofErr w:type="spellStart"/>
+      <w:r>
+        <w:t>of</w:t>
+      </w:r>
+      <w:proofErr w:type="spellEnd"/>
+      <w:r>
+        <w:t xml:space="preserve"> Molecular </w:t>
+      </w:r>
+      <w:proofErr w:type="spellStart"/>
+      <w:r>
+        <w:t>Biology</w:t>
+      </w:r>
+      <w:proofErr w:type="spellEnd"/>
+      <w:r>
+        <w:t>, 147(1), 195-197.</w:t>
       </w:r>
     </w:p>
     <w:p>
@@ -16364,8 +16521,29 @@
         </w:rPr>
         <w:t xml:space="preserve">Needleman, S. B., &amp; Wunsch, C. D. (1970). A general method applicable to the search for similarities in the amino acid sequence of two proteins. </w:t>
       </w:r>
-      <w:r>
-        <w:t>Journal of Molecular Biology, 48(3), 443-453.</w:t>
+      <w:proofErr w:type="spellStart"/>
+      <w:r>
+        <w:t>Journal</w:t>
+      </w:r>
+      <w:proofErr w:type="spellEnd"/>
+      <w:r>
+        <w:t xml:space="preserve"> </w:t>
+      </w:r>
+      <w:proofErr w:type="spellStart"/>
+      <w:r>
+        <w:t>of</w:t>
+      </w:r>
+      <w:proofErr w:type="spellEnd"/>
+      <w:r>
+        <w:t xml:space="preserve"> Molecular </w:t>
+      </w:r>
+      <w:proofErr w:type="spellStart"/>
+      <w:r>
+        <w:t>Biology</w:t>
+      </w:r>
+      <w:proofErr w:type="spellEnd"/>
+      <w:r>
+        <w:t>, 48(3), 443-453.</w:t>
       </w:r>
     </w:p>
     <w:p>
@@ -16376,14 +16554,38 @@
           <w:numId w:val="22"/>
         </w:numPr>
       </w:pPr>
+      <w:proofErr w:type="spellStart"/>
       <w:r>
         <w:rPr>
           <w:lang w:val="en-US"/>
         </w:rPr>
-        <w:t xml:space="preserve">Egea, J. A., &amp; Riff, M. C. (2019). Bioinspired optimization methods for sequence alignment. </w:t>
-      </w:r>
-      <w:r>
-        <w:t>Briefings in Functional Genomics, 18(6), 405-416.</w:t>
+        <w:t>Egea</w:t>
+      </w:r>
+      <w:proofErr w:type="spellEnd"/>
+      <w:r>
+        <w:rPr>
+          <w:lang w:val="en-US"/>
+        </w:rPr>
+        <w:t xml:space="preserve">, J. A., &amp; Riff, M. C. (2019). Bioinspired optimization methods for sequence alignment. </w:t>
+      </w:r>
+      <w:r>
+        <w:t xml:space="preserve">Briefings in </w:t>
+      </w:r>
+      <w:proofErr w:type="spellStart"/>
+      <w:r>
+        <w:t>Functional</w:t>
+      </w:r>
+      <w:proofErr w:type="spellEnd"/>
+      <w:r>
+        <w:t xml:space="preserve"> </w:t>
+      </w:r>
+      <w:proofErr w:type="spellStart"/>
+      <w:r>
+        <w:t>Genomics</w:t>
+      </w:r>
+      <w:proofErr w:type="spellEnd"/>
+      <w:r>
+        <w:t>, 18(6), 405-416.</w:t>
       </w:r>
     </w:p>
     <w:p>

</xml_diff>

<commit_message>
improve documentation - word file
</commit_message>
<xml_diff>
--- a/docu/Análisis Comparativo de tres Metaheurísticas.docx
+++ b/docu/Análisis Comparativo de tres Metaheurísticas.docx
@@ -1,6 +1,6 @@
 
 <file path=word/document.xml><?xml version="1.0" encoding="utf-8"?>
-<w:document xmlns:wpc="http://schemas.microsoft.com/office/word/2010/wordprocessingCanvas" xmlns:cx="http://schemas.microsoft.com/office/drawing/2014/chartex" xmlns:cx1="http://schemas.microsoft.com/office/drawing/2015/9/8/chartex" xmlns:cx2="http://schemas.microsoft.com/office/drawing/2015/10/21/chartex" xmlns:cx3="http://schemas.microsoft.com/office/drawing/2016/5/9/chartex" xmlns:cx4="http://schemas.microsoft.com/office/drawing/2016/5/10/chartex" xmlns:cx5="http://schemas.microsoft.com/office/drawing/2016/5/11/chartex" xmlns:cx6="http://schemas.microsoft.com/office/drawing/2016/5/12/chartex" xmlns:cx7="http://schemas.microsoft.com/office/drawing/2016/5/13/chartex" xmlns:cx8="http://schemas.microsoft.com/office/drawing/2016/5/14/chartex" xmlns:mc="http://schemas.openxmlformats.org/markup-compatibility/2006" xmlns:aink="http://schemas.microsoft.com/office/drawing/2016/ink" xmlns:am3d="http://schemas.microsoft.com/office/drawing/2017/model3d" xmlns:o="urn:schemas-microsoft-com:office:office" xmlns:oel="http://schemas.microsoft.com/office/2019/extlst" xmlns:r="http://schemas.openxmlformats.org/officeDocument/2006/relationships" xmlns:m="http://schemas.openxmlformats.org/officeDocument/2006/math" xmlns:v="urn:schemas-microsoft-com:vml" xmlns:wp14="http://schemas.microsoft.com/office/word/2010/wordprocessingDrawing" xmlns:wp="http://schemas.openxmlformats.org/drawingml/2006/wordprocessingDrawing" xmlns:w10="urn:schemas-microsoft-com:office:word" xmlns:w="http://schemas.openxmlformats.org/wordprocessingml/2006/main" xmlns:w14="http://schemas.microsoft.com/office/word/2010/wordml" xmlns:w15="http://schemas.microsoft.com/office/word/2012/wordml" xmlns:w16cex="http://schemas.microsoft.com/office/word/2018/wordml/cex" xmlns:w16cid="http://schemas.microsoft.com/office/word/2016/wordml/cid" xmlns:w16="http://schemas.microsoft.com/office/word/2018/wordml" xmlns:w16sdtdh="http://schemas.microsoft.com/office/word/2020/wordml/sdtdatahash" xmlns:w16se="http://schemas.microsoft.com/office/word/2015/wordml/symex" xmlns:wpg="http://schemas.microsoft.com/office/word/2010/wordprocessingGroup" xmlns:wpi="http://schemas.microsoft.com/office/word/2010/wordprocessingInk" xmlns:wne="http://schemas.microsoft.com/office/word/2006/wordml" xmlns:wps="http://schemas.microsoft.com/office/word/2010/wordprocessingShape" mc:Ignorable="w14 w15 w16se w16cid w16 w16cex w16sdtdh wp14">
+<w:document xmlns:wpc="http://schemas.microsoft.com/office/word/2010/wordprocessingCanvas" xmlns:cx="http://schemas.microsoft.com/office/drawing/2014/chartex" xmlns:cx1="http://schemas.microsoft.com/office/drawing/2015/9/8/chartex" xmlns:cx2="http://schemas.microsoft.com/office/drawing/2015/10/21/chartex" xmlns:cx3="http://schemas.microsoft.com/office/drawing/2016/5/9/chartex" xmlns:cx4="http://schemas.microsoft.com/office/drawing/2016/5/10/chartex" xmlns:cx5="http://schemas.microsoft.com/office/drawing/2016/5/11/chartex" xmlns:cx6="http://schemas.microsoft.com/office/drawing/2016/5/12/chartex" xmlns:cx7="http://schemas.microsoft.com/office/drawing/2016/5/13/chartex" xmlns:cx8="http://schemas.microsoft.com/office/drawing/2016/5/14/chartex" xmlns:mc="http://schemas.openxmlformats.org/markup-compatibility/2006" xmlns:aink="http://schemas.microsoft.com/office/drawing/2016/ink" xmlns:am3d="http://schemas.microsoft.com/office/drawing/2017/model3d" xmlns:o="urn:schemas-microsoft-com:office:office" xmlns:oel="http://schemas.microsoft.com/office/2019/extlst" xmlns:r="http://schemas.openxmlformats.org/officeDocument/2006/relationships" xmlns:m="http://schemas.openxmlformats.org/officeDocument/2006/math" xmlns:v="urn:schemas-microsoft-com:vml" xmlns:wp14="http://schemas.microsoft.com/office/word/2010/wordprocessingDrawing" xmlns:wp="http://schemas.openxmlformats.org/drawingml/2006/wordprocessingDrawing" xmlns:w10="urn:schemas-microsoft-com:office:word" xmlns:w="http://schemas.openxmlformats.org/wordprocessingml/2006/main" xmlns:w14="http://schemas.microsoft.com/office/word/2010/wordml" xmlns:w15="http://schemas.microsoft.com/office/word/2012/wordml" xmlns:w16cex="http://schemas.microsoft.com/office/word/2018/wordml/cex" xmlns:w16cid="http://schemas.microsoft.com/office/word/2016/wordml/cid" xmlns:w16="http://schemas.microsoft.com/office/word/2018/wordml" xmlns:w16du="http://schemas.microsoft.com/office/word/2023/wordml/word16du" xmlns:w16sdtdh="http://schemas.microsoft.com/office/word/2020/wordml/sdtdatahash" xmlns:w16se="http://schemas.microsoft.com/office/word/2015/wordml/symex" xmlns:wpg="http://schemas.microsoft.com/office/word/2010/wordprocessingGroup" xmlns:wpi="http://schemas.microsoft.com/office/word/2010/wordprocessingInk" xmlns:wne="http://schemas.microsoft.com/office/word/2006/wordml" xmlns:wps="http://schemas.microsoft.com/office/word/2010/wordprocessingShape" mc:Ignorable="w14 w15 w16se w16cid w16 w16cex w16sdtdh w16du wp14">
   <w:body>
     <w:p>
       <w:pPr>
@@ -2702,21 +2702,7 @@
                 <w:rStyle w:val="Hyperlink"/>
                 <w:noProof/>
               </w:rPr>
-              <w:t>Al</w:t>
-            </w:r>
-            <w:r>
-              <w:rPr>
-                <w:rStyle w:val="Hyperlink"/>
-                <w:noProof/>
-              </w:rPr>
-              <w:t>g</w:t>
-            </w:r>
-            <w:r>
-              <w:rPr>
-                <w:rStyle w:val="Hyperlink"/>
-                <w:noProof/>
-              </w:rPr>
-              <w:t>oritmo de Recocido Simulado</w:t>
+              <w:t>Algoritmo de Recocido Simulado</w:t>
             </w:r>
             <w:r>
               <w:rPr>
@@ -4514,13 +4500,7 @@
         <w:t>L</w:t>
       </w:r>
       <w:r>
-        <w:t xml:space="preserve">a Alineación de </w:t>
-      </w:r>
-      <w:r>
-        <w:t>Múltiples</w:t>
-      </w:r>
-      <w:r>
-        <w:t xml:space="preserve"> Secuencias (AMS)</w:t>
+        <w:t>a Alineación de Múltiples Secuencias (AMS)</w:t>
       </w:r>
       <w:r>
         <w:t xml:space="preserve"> de ADN</w:t>
@@ -4538,10 +4518,7 @@
         <w:t xml:space="preserve">comparación de secuencias genéticas para identificar </w:t>
       </w:r>
       <w:r>
-        <w:t>mutaciones</w:t>
-      </w:r>
-      <w:r>
-        <w:t xml:space="preserve">, </w:t>
+        <w:t xml:space="preserve">mutaciones, </w:t>
       </w:r>
       <w:r>
         <w:t>regiones conservadas</w:t>
@@ -4601,10 +4578,7 @@
         <w:t xml:space="preserve"> en su evolución</w:t>
       </w:r>
       <w:r>
-        <w:t xml:space="preserve">, en </w:t>
-      </w:r>
-      <w:r>
-        <w:t>este contexto, l</w:t>
+        <w:t>, en este contexto, l</w:t>
       </w:r>
       <w:r>
         <w:t xml:space="preserve">a identificación de subsecuencias máximamente homólogas entre conjuntos de largas secuencias son un problema importante en el análisis de secuencias </w:t>
@@ -4641,7 +4615,7 @@
           <w:color w:val="000000" w:themeColor="text1"/>
           <w:szCs w:val="24"/>
         </w:rPr>
-        <w:t>heurísticas inteligentes</w:t>
+        <w:t xml:space="preserve">heurísticas inteligentes </w:t>
       </w:r>
       <w:r>
         <w:rPr>
@@ -4649,7 +4623,7 @@
           <w:color w:val="000000" w:themeColor="text1"/>
           <w:szCs w:val="24"/>
         </w:rPr>
-        <w:t xml:space="preserve"> </w:t>
+        <w:t xml:space="preserve">o </w:t>
       </w:r>
       <w:r>
         <w:rPr>
@@ -4657,7 +4631,7 @@
           <w:color w:val="000000" w:themeColor="text1"/>
           <w:szCs w:val="24"/>
         </w:rPr>
-        <w:t xml:space="preserve">o </w:t>
+        <w:t>procesos naturales</w:t>
       </w:r>
       <w:r>
         <w:rPr>
@@ -4665,7 +4639,7 @@
           <w:color w:val="000000" w:themeColor="text1"/>
           <w:szCs w:val="24"/>
         </w:rPr>
-        <w:t>procesos naturales</w:t>
+        <w:t xml:space="preserve"> </w:t>
       </w:r>
       <w:r>
         <w:rPr>
@@ -4673,7 +4647,7 @@
           <w:color w:val="000000" w:themeColor="text1"/>
           <w:szCs w:val="24"/>
         </w:rPr>
-        <w:t xml:space="preserve"> </w:t>
+        <w:t xml:space="preserve">para explorar el espacio de soluciones y encontrar configuraciones que </w:t>
       </w:r>
       <w:r>
         <w:rPr>
@@ -4681,7 +4655,7 @@
           <w:color w:val="000000" w:themeColor="text1"/>
           <w:szCs w:val="24"/>
         </w:rPr>
-        <w:t xml:space="preserve">para explorar el espacio de soluciones y encontrar configuraciones que </w:t>
+        <w:t>satisfagan</w:t>
       </w:r>
       <w:r>
         <w:rPr>
@@ -4689,7 +4663,33 @@
           <w:color w:val="000000" w:themeColor="text1"/>
           <w:szCs w:val="24"/>
         </w:rPr>
-        <w:t>satisfagan</w:t>
+        <w:t xml:space="preserve"> ciertas métricas objetivo.</w:t>
+      </w:r>
+    </w:p>
+    <w:p>
+      <w:r>
+        <w:t>Si bien existen numerosos métodos disponibles para</w:t>
+      </w:r>
+      <w:r>
+        <w:t xml:space="preserve"> </w:t>
+      </w:r>
+      <w:r>
+        <w:t>AMS, los algoritmos bio</w:t>
+      </w:r>
+      <w:r>
+        <w:t>-</w:t>
+      </w:r>
+      <w:r>
+        <w:t>inspirados destacan por su eficiencia. A pesar del creciente interés de la investigación por abordar el desafío de</w:t>
+      </w:r>
+      <w:r>
+        <w:t>l</w:t>
+      </w:r>
+      <w:r>
+        <w:t xml:space="preserve"> </w:t>
+      </w:r>
+      <w:r>
+        <w:t xml:space="preserve">AMS, sólo un puñado ha llevado revisiones exhaustivas en este ámbito. Para cerrar esta brecha, este estudio lleva un análisis de tres </w:t>
       </w:r>
       <w:r>
         <w:rPr>
@@ -4697,33 +4697,37 @@
           <w:color w:val="000000" w:themeColor="text1"/>
           <w:szCs w:val="24"/>
         </w:rPr>
-        <w:t xml:space="preserve"> ciertas métricas objetivo.</w:t>
-      </w:r>
-    </w:p>
-    <w:p>
-      <w:r>
-        <w:t>Si bien existen numerosos métodos disponibles para</w:t>
+        <w:t>metaheurísticas</w:t>
       </w:r>
       <w:r>
         <w:t xml:space="preserve"> </w:t>
       </w:r>
       <w:r>
-        <w:t>AMS, los algoritmos bio</w:t>
-      </w:r>
-      <w:r>
-        <w:t>-</w:t>
-      </w:r>
-      <w:r>
-        <w:t>inspirados destacan por su eficiencia. A pesar del creciente interés de la investigación por abordar el desafío de</w:t>
-      </w:r>
-      <w:r>
-        <w:t>l</w:t>
-      </w:r>
-      <w:r>
-        <w:t xml:space="preserve"> </w:t>
-      </w:r>
-      <w:r>
-        <w:t xml:space="preserve">AMS, sólo un puñado ha llevado revisiones exhaustivas en este ámbito. Para cerrar esta brecha, este estudio lleva un análisis de tres </w:t>
+        <w:t>(</w:t>
+      </w:r>
+      <w:r>
+        <w:t>algoritmos</w:t>
+      </w:r>
+      <w:r>
+        <w:t>)</w:t>
+      </w:r>
+      <w:r>
+        <w:t xml:space="preserve"> adaptas para la solución de este tipo de problemas.</w:t>
+      </w:r>
+    </w:p>
+    <w:p>
+      <w:pPr>
+        <w:rPr>
+          <w:rFonts w:cs="Times New Roman"/>
+          <w:szCs w:val="24"/>
+        </w:rPr>
+      </w:pPr>
+      <w:r>
+        <w:rPr>
+          <w:rFonts w:cs="Times New Roman"/>
+          <w:szCs w:val="24"/>
+        </w:rPr>
+        <w:t xml:space="preserve">Las </w:t>
       </w:r>
       <w:r>
         <w:rPr>
@@ -4734,56 +4738,11 @@
         <w:t>metaheurísticas</w:t>
       </w:r>
       <w:r>
-        <w:t xml:space="preserve"> </w:t>
-      </w:r>
-      <w:r>
-        <w:t>(</w:t>
-      </w:r>
-      <w:r>
-        <w:t>algoritmos</w:t>
-      </w:r>
-      <w:r>
-        <w:t>)</w:t>
-      </w:r>
-      <w:r>
-        <w:t xml:space="preserve"> adaptas para la solución de este tipo de problemas.</w:t>
-      </w:r>
-    </w:p>
-    <w:p>
-      <w:pPr>
         <w:rPr>
           <w:rFonts w:cs="Times New Roman"/>
           <w:szCs w:val="24"/>
         </w:rPr>
-      </w:pPr>
-      <w:r>
-        <w:rPr>
-          <w:rFonts w:cs="Times New Roman"/>
-          <w:szCs w:val="24"/>
-        </w:rPr>
-        <w:t xml:space="preserve">Las </w:t>
-      </w:r>
-      <w:r>
-        <w:rPr>
-          <w:rFonts w:eastAsia="Arial" w:cs="Times New Roman"/>
-          <w:color w:val="000000" w:themeColor="text1"/>
-          <w:szCs w:val="24"/>
-        </w:rPr>
-        <w:t>metaheurísticas</w:t>
-      </w:r>
-      <w:r>
-        <w:rPr>
-          <w:rFonts w:cs="Times New Roman"/>
-          <w:szCs w:val="24"/>
-        </w:rPr>
-        <w:t xml:space="preserve"> </w:t>
-      </w:r>
-      <w:r>
-        <w:rPr>
-          <w:rFonts w:cs="Times New Roman"/>
-          <w:szCs w:val="24"/>
-        </w:rPr>
-        <w:t>a analizar son el Algoritmo Genético (AG), el Algoritmo de Recocido Simulado (</w:t>
+        <w:t xml:space="preserve"> a analizar son el Algoritmo Genético (AG), el Algoritmo de Recocido Simulado (</w:t>
       </w:r>
       <w:r>
         <w:rPr>
@@ -5038,20 +4997,17 @@
     </w:p>
     <w:p>
       <w:r>
-        <w:t xml:space="preserve">A medida que avanzamos en el siglo XXI, el acceso a datos genómicos se ha vuelto más accesible y abundante que nunca. La era de la secuenciación masiva del ADN ha generado mucha información genómica proveniente de diversas especies y fuentes. </w:t>
-      </w:r>
-    </w:p>
-    <w:p>
-      <w:r>
-        <w:t xml:space="preserve">A pesar de ser un logro destacado, esta abundancia de datos plantea desafíos significativos que requieren abordajes innovadores. Uno de los problemas más destacados en este contexto es el alineamiento de secuencias de ADN. La comparación de secuencias de ADN es esencial para identificar similitudes y diferencias, y para comprender la evolución y la función de las secuencias genéticas. </w:t>
-      </w:r>
-    </w:p>
-    <w:p>
-      <w:r>
-        <w:t xml:space="preserve">Con el crecimiento del volumen de datos </w:t>
-      </w:r>
-      <w:r>
-        <w:t xml:space="preserve">genómico, se presentan desafíos considerables. En primer lugar, las secuencias de ADN son inherentemente largas y complejas, y la variabilidad en las secuencias puede dificultar la identificación de regiones conservadas. Además, las secuencias pueden contener inserciones, deleciones, y mutaciones que complican aún más la tarea de alinearlas de manera precisa. </w:t>
+        <w:t>A medida que avanzamos en el siglo XXI, el acceso a datos genómicos se ha vuelto más abundante y accesible que nunca. La era de la secuenciación masiva del ADN ha generado mucha información genómica proveniente de diversas especias y fuentes.</w:t>
+      </w:r>
+    </w:p>
+    <w:p>
+      <w:r>
+        <w:t>La abundancia de este tipo de datos plantea desafíos significativos que requieren abordajes innovadores. Uno de los problemas más destacados en este contexto es el alineamiento de múltiples secuencias de ADN. La comparación de secuencias de ADN es esencial para identificar similitudes y diferencias, y para comprender la evolución y la función de las secuencias genéticas</w:t>
+      </w:r>
+    </w:p>
+    <w:p>
+      <w:r>
+        <w:t xml:space="preserve">Con el crecimiento del volumen de datos genómico, se presentan desafíos considerables. En primer lugar, las secuencias de ADN son inherentemente largas y complejas, y la variabilidad en las secuencias puede dificultar la identificación de regiones conservadas. Además, las secuencias pueden contener inserciones, deleciones, y mutaciones que complican aún más la tarea de alinearlas de manera precisa. </w:t>
       </w:r>
     </w:p>
     <w:p>
@@ -5400,25 +5356,6 @@
     </w:p>
     <w:p>
       <w:pPr>
-        <w:pStyle w:val="Heading1"/>
-      </w:pPr>
-      <w:bookmarkStart w:id="10" w:name="_Toc163646497"/>
-      <w:r>
-        <w:t>CAPITULO II.</w:t>
-      </w:r>
-      <w:r>
-        <w:t xml:space="preserve"> </w:t>
-      </w:r>
-      <w:r>
-        <w:br/>
-      </w:r>
-      <w:r>
-        <w:t>METAHEURÍSTICAS</w:t>
-      </w:r>
-      <w:bookmarkEnd w:id="10"/>
-    </w:p>
-    <w:p>
-      <w:pPr>
         <w:spacing w:after="200"/>
         <w:rPr>
           <w:rFonts w:ascii="Arial" w:eastAsia="Arial" w:hAnsi="Arial" w:cs="Arial"/>
@@ -5432,6 +5369,25 @@
     </w:p>
     <w:p>
       <w:pPr>
+        <w:pStyle w:val="Heading1"/>
+      </w:pPr>
+      <w:bookmarkStart w:id="10" w:name="_Toc163646497"/>
+      <w:r>
+        <w:t>CAPITULO II.</w:t>
+      </w:r>
+      <w:r>
+        <w:t xml:space="preserve"> </w:t>
+      </w:r>
+      <w:r>
+        <w:br/>
+      </w:r>
+      <w:r>
+        <w:t>METAHEURÍSTICAS</w:t>
+      </w:r>
+      <w:bookmarkEnd w:id="10"/>
+    </w:p>
+    <w:p>
+      <w:pPr>
         <w:spacing w:after="200"/>
         <w:rPr>
           <w:rFonts w:ascii="Arial" w:eastAsia="Arial" w:hAnsi="Arial" w:cs="Arial"/>
@@ -5484,6 +5440,7 @@
     </w:p>
     <w:p>
       <w:pPr>
+        <w:spacing w:after="200"/>
         <w:rPr>
           <w:rFonts w:ascii="Arial" w:eastAsia="Arial" w:hAnsi="Arial" w:cs="Arial"/>
           <w:b/>
@@ -5557,19 +5514,13 @@
         </m:r>
       </m:oMath>
       <w:r>
-        <w:t>” número de secuencias</w:t>
-      </w:r>
-      <w:r>
-        <w:t>, lo que hace que encontrar los mejores alineamientos en múltiples secuencias</w:t>
+        <w:t>” número de secuencias, lo que hace que encontrar los mejores alineamientos en múltiples secuencias</w:t>
       </w:r>
       <w:r>
         <w:t xml:space="preserve"> </w:t>
       </w:r>
       <w:r>
-        <w:t xml:space="preserve">sea un tarea complicada, además, frecuentemente </w:t>
-      </w:r>
-      <w:r>
-        <w:t>se generan poblaciones de “</w:t>
+        <w:t>sea un tarea complicada, además, frecuentemente se generan poblaciones de “</w:t>
       </w:r>
       <m:oMath>
         <m:r>
@@ -5631,10 +5582,7 @@
         <w:t xml:space="preserve">para generar poblaciones </w:t>
       </w:r>
       <w:r>
-        <w:t xml:space="preserve">de </w:t>
-      </w:r>
-      <w:r>
-        <w:t>“</w:t>
+        <w:t>de “</w:t>
       </w:r>
       <m:oMath>
         <m:r>
@@ -5813,10 +5761,7 @@
         <w:t xml:space="preserve">El proceso comienza con la secuencia de ADN del virus del VIH del simio como punto de partida. </w:t>
       </w:r>
       <w:r>
-        <w:t>A partir de esta secuencia de genes, se generan múltiples secuencias (</w:t>
-      </w:r>
-      <w:r>
-        <w:t>“</w:t>
+        <w:t>A partir de esta secuencia de genes, se generan múltiples secuencias (“</w:t>
       </w:r>
       <m:oMath>
         <m:r>
@@ -5827,10 +5772,7 @@
         </m:r>
       </m:oMath>
       <w:r>
-        <w:t>” número de secuencias</w:t>
-      </w:r>
-      <w:r>
-        <w:t xml:space="preserve">) con mutaciones aleatorias en sus genes. </w:t>
+        <w:t xml:space="preserve">” número de secuencias) con mutaciones aleatorias en sus genes. </w:t>
       </w:r>
     </w:p>
     <w:p>
@@ -5855,10 +5797,7 @@
         <w:t xml:space="preserve">Las secuencias se organizan en pares, como parte de la preparación para la operación de cruce, de modo </w:t>
       </w:r>
       <w:r>
-        <w:t xml:space="preserve">que </w:t>
-      </w:r>
-      <w:r>
-        <w:t>“</w:t>
+        <w:t>que “</w:t>
       </w:r>
       <m:oMath>
         <m:r>
@@ -5869,10 +5808,7 @@
         </m:r>
       </m:oMath>
       <w:r>
-        <w:t>”</w:t>
-      </w:r>
-      <w:r>
-        <w:t xml:space="preserve"> (la cantidad de secuencias generadas previamente) tiene que ser un número par, si este no es el caso, existirá una secuencia la cual no tendrá una secuencia </w:t>
+        <w:t xml:space="preserve">” (la cantidad de secuencias generadas previamente) tiene que ser un número par, si este no es el caso, existirá una secuencia la cual no tendrá una secuencia </w:t>
       </w:r>
       <w:r>
         <w:t>par para realizar el cruce de genes</w:t>
@@ -6509,7 +6445,12 @@
     </w:p>
     <w:p>
       <w:r>
-        <w:t>En este contexto, el Algoritmo de Reacciones Químicas presenta una perspectiva innovadora. Este algoritmo se inspira en los principios de la química para abordar el desafío del alineamiento de genes. Este enfoque representa las soluciones como moléculas, donde la "energía" de estas moléculas refleja la calidad de los alineamientos</w:t>
+        <w:t xml:space="preserve">En este contexto, el Algoritmo de Reacciones Químicas presenta una perspectiva innovadora. Este algoritmo se inspira en los principios de la química para abordar el desafío del alineamiento de genes. </w:t>
+      </w:r>
+    </w:p>
+    <w:p>
+      <w:r>
+        <w:t>Este enfoque representa las soluciones como moléculas, donde la "energía" de estas moléculas refleja la calidad de los alineamientos</w:t>
       </w:r>
       <w:r>
         <w:t xml:space="preserve"> (su </w:t>
@@ -6544,22 +6485,37 @@
       <w:bookmarkEnd w:id="17"/>
     </w:p>
     <w:p>
-      <w:pPr>
-        <w:rPr>
-          <w:sz w:val="20"/>
-          <w:szCs w:val="20"/>
-        </w:rPr>
-      </w:pPr>
-      <w:r>
-        <w:t>Resume las características y sus correspondencias a una solución en el dominio de las matemáticas.</w:t>
-      </w:r>
-      <w:r>
-        <w:rPr>
-          <w:sz w:val="20"/>
-          <w:szCs w:val="20"/>
-        </w:rPr>
+      <w:r>
+        <w:t xml:space="preserve">En el contexto del Algoritmo de Reacciones Química, una </w:t>
+      </w:r>
+      <w:r>
+        <w:t xml:space="preserve">"estructura molecular" se refiere a la representación abstracta de las </w:t>
+      </w:r>
+      <w:r>
+        <w:t xml:space="preserve">soluciones </w:t>
+      </w:r>
+      <w:r>
+        <w:t>potenciales para el problema del alineamiento de genes.</w:t>
+      </w:r>
+      <w:r>
         <w:t xml:space="preserve"> </w:t>
       </w:r>
+      <w:r>
+        <w:t xml:space="preserve">Cada estructura molecular se asemeja a una molécula en términos de su disposición y composición. </w:t>
+      </w:r>
+    </w:p>
+    <w:p>
+      <w:r>
+        <w:t>Los átomos en este contexto representan componentes de las soluciones, como secuencias genéticas, y los enlaces químicos entre estos átomos representan relaciones entre los componentes.</w:t>
+      </w:r>
+      <w:r>
+        <w:t xml:space="preserve"> </w:t>
+      </w:r>
+      <w:r>
+        <w:t>La "energía" asociada con estas estructuras moleculares refleja la calidad de los alineamientos que representan.</w:t>
+      </w:r>
+    </w:p>
+    <w:p>
       <w:r>
         <w:t>Una molécula posee dos tipos de energías:</w:t>
       </w:r>
@@ -6589,16 +6545,21 @@
       </w:r>
     </w:p>
     <w:p/>
+    <w:p/>
     <w:p>
       <w:pPr>
         <w:pStyle w:val="Heading3"/>
         <w:spacing w:line="360" w:lineRule="auto"/>
       </w:pPr>
-      <w:bookmarkStart w:id="18" w:name="_Toc163646505"/>
-      <w:r>
+      <w:bookmarkStart w:id="18" w:name="_Toc163486055"/>
+      <w:r>
+        <w:lastRenderedPageBreak/>
         <w:t>Energía Potencial</w:t>
       </w:r>
       <w:bookmarkEnd w:id="18"/>
+      <w:r>
+        <w:t xml:space="preserve"> (PE)</w:t>
+      </w:r>
     </w:p>
     <w:p>
       <w:r>
@@ -6666,7 +6627,7 @@
           <w:rPr>
             <w:rFonts w:ascii="Cambria Math" w:hAnsi="Cambria Math"/>
           </w:rPr>
-          <m:t>w</m:t>
+          <m:t>w </m:t>
         </m:r>
       </m:oMath>
       <w:r>
@@ -6739,7 +6700,6 @@
     </w:p>
     <w:p>
       <w:r>
-        <w:lastRenderedPageBreak/>
         <w:t>La función objetivo se encarga de calcular el alineamiento de genes de dos secuencias seleccionadas, el alineamiento obtenido es equivalente a la energía potencial de ambas secuencias.</w:t>
       </w:r>
     </w:p>
@@ -6749,11 +6709,14 @@
         <w:pStyle w:val="Heading3"/>
         <w:spacing w:line="360" w:lineRule="auto"/>
       </w:pPr>
-      <w:bookmarkStart w:id="19" w:name="_Toc163646506"/>
+      <w:bookmarkStart w:id="19" w:name="_Toc163486056"/>
       <w:r>
         <w:t>Energía Cinética</w:t>
       </w:r>
       <w:bookmarkEnd w:id="19"/>
+      <w:r>
+        <w:t xml:space="preserve"> (KE)</w:t>
+      </w:r>
     </w:p>
     <w:p>
       <w:r>
@@ -6798,7 +6761,7 @@
         </m:sSup>
       </m:oMath>
       <w:r>
-        <w:t xml:space="preserve">). Un cambio es posible si la energía potencial de la nueva estructura </w:t>
+        <w:t>). Un cambio es posible si la energía potencial de la nueva estructura (</w:t>
       </w:r>
       <m:oMath>
         <m:r>
@@ -6853,7 +6816,7 @@
         </m:sSub>
       </m:oMath>
       <w:r>
-        <w:t xml:space="preserve"> es menor o igual que la energía potencial de la estructura original </w:t>
+        <w:t>) es menor o igual que la energía potencial de la estructura original (</w:t>
       </w:r>
       <m:oMath>
         <m:r>
@@ -6889,13 +6852,13 @@
         </m:sSub>
       </m:oMath>
       <w:r>
-        <w:t xml:space="preserve">. Si no es así, se permite el </w:t>
-      </w:r>
-      <w:r>
-        <w:t>cambio</w:t>
-      </w:r>
-      <w:r>
-        <w:t xml:space="preserve"> solo si </w:t>
+        <w:t>). Si no es así, se permite el cambio solo si la energía total de la estructura original es mayor o igual que la energía potencial de la nueva estructura</w:t>
+      </w:r>
+      <w:r>
+        <w:rPr>
+          <w:lang w:val="es-419"/>
+        </w:rPr>
+        <w:t xml:space="preserve"> (</w:t>
       </w:r>
       <m:oMath>
         <m:r>
@@ -6962,7 +6925,7 @@
         </m:sSub>
         <m:r>
           <w:rPr>
-            <w:rFonts w:ascii="Cambria Math" w:hAnsi="Cambria Math"/>
+            <w:rFonts w:ascii="Cambria Math" w:eastAsiaTheme="minorEastAsia" w:hAnsi="Cambria Math"/>
           </w:rPr>
           <m:t>≥</m:t>
         </m:r>
@@ -7018,6 +6981,12 @@
         </m:sSub>
       </m:oMath>
       <w:r>
+        <w:rPr>
+          <w:rFonts w:eastAsiaTheme="minorEastAsia"/>
+        </w:rPr>
+        <w:t>)</w:t>
+      </w:r>
+      <w:r>
         <w:t>.</w:t>
       </w:r>
     </w:p>
@@ -7031,11 +7000,14 @@
           <w:szCs w:val="20"/>
         </w:rPr>
       </w:pPr>
-      <w:bookmarkStart w:id="20" w:name="_Toc163646507"/>
+      <w:bookmarkStart w:id="20" w:name="_Toc163486057"/>
       <w:r>
         <w:t>Cambio de Estructura Molecular</w:t>
       </w:r>
       <w:bookmarkEnd w:id="20"/>
+      <w:r>
+        <w:t xml:space="preserve"> (w)</w:t>
+      </w:r>
     </w:p>
     <w:p>
       <w:r>
@@ -7086,16 +7058,7 @@
         </m:sSup>
       </m:oMath>
       <w:r>
-        <w:t>.</w:t>
-      </w:r>
-      <w:r>
-        <w:t xml:space="preserve"> </w:t>
-      </w:r>
-      <w:r>
-        <w:t>El cambio siempre es posible si</w:t>
-      </w:r>
-      <w:r>
-        <w:t xml:space="preserve"> </w:t>
+        <w:t xml:space="preserve">. El cambio siempre es posible si </w:t>
       </w:r>
       <m:oMath>
         <m:r>
@@ -7183,11 +7146,13 @@
       <w:r>
         <w:t xml:space="preserve"> d</w:t>
       </w:r>
-      <w:r>
-        <w:t>e lo contrario, permitimos el cambio solo cuando</w:t>
-      </w:r>
-      <w:r>
-        <w:t xml:space="preserve"> </w:t>
+      <w:proofErr w:type="spellStart"/>
+      <w:r>
+        <w:t>e</w:t>
+      </w:r>
+      <w:proofErr w:type="spellEnd"/>
+      <w:r>
+        <w:t xml:space="preserve"> lo contrario, permitimos el cambio solo cuando: </w:t>
       </w:r>
       <m:oMath>
         <m:r>
@@ -7304,10 +7269,15 @@
         </m:sSub>
       </m:oMath>
       <w:r>
-        <w:t>. C</w:t>
-      </w:r>
-      <w:r>
-        <w:t xml:space="preserve">uanto mayor sea la </w:t>
+        <w:t xml:space="preserve"> c</w:t>
+      </w:r>
+      <w:proofErr w:type="spellStart"/>
+      <w:r>
+        <w:t>uanto</w:t>
+      </w:r>
+      <w:proofErr w:type="spellEnd"/>
+      <w:r>
+        <w:t xml:space="preserve"> mayor sea la </w:t>
       </w:r>
       <m:oMath>
         <m:r>
@@ -7344,7 +7314,7 @@
         <w:pStyle w:val="Heading3"/>
         <w:spacing w:line="360" w:lineRule="auto"/>
       </w:pPr>
-      <w:bookmarkStart w:id="21" w:name="_Toc163646508"/>
+      <w:bookmarkStart w:id="21" w:name="_Toc163486058"/>
       <w:r>
         <w:t>Búsqueda de estructura más favorable</w:t>
       </w:r>
@@ -7362,6 +7332,7 @@
     </w:p>
     <w:p>
       <w:r>
+        <w:lastRenderedPageBreak/>
         <w:t xml:space="preserve">La </w:t>
       </w:r>
       <m:oMath>
@@ -7379,7 +7350,7 @@
         <w:t xml:space="preserve"> </w:t>
       </w:r>
       <w:r>
-        <w:t>(Energía Cinética) permite que las moléculas se muevan a un estado de mayor potencial, y, por lo tanto, la posibilidad de tener una estructura más favorable en un cambio futuro. La Energía Cinética de una molécula simboliza su capacidad de escapar de un mínimo local.</w:t>
+        <w:t>(Energía Cinética permite que las moléculas se muevan a un estado de mayor potencial, y, por lo tanto, la posibilidad de tener una estructura más favorable en un cambio futuro. La Energía Cinética de una molécula simboliza su capacidad de escapar de un mínimo local.</w:t>
       </w:r>
     </w:p>
     <w:p/>
@@ -7388,14 +7359,14 @@
         <w:pStyle w:val="Heading3"/>
         <w:spacing w:line="360" w:lineRule="auto"/>
       </w:pPr>
-      <w:bookmarkStart w:id="22" w:name="_Toc163646509"/>
-      <w:r>
-        <w:t xml:space="preserve">Reacciones elementales en </w:t>
-      </w:r>
-      <w:r>
-        <w:t>ARC</w:t>
+      <w:bookmarkStart w:id="22" w:name="_Toc163486059"/>
+      <w:r>
+        <w:t>Reacciones elementales en</w:t>
       </w:r>
       <w:bookmarkEnd w:id="22"/>
+      <w:r>
+        <w:t xml:space="preserve"> ARC</w:t>
+      </w:r>
     </w:p>
     <w:p>
       <w:pPr>
@@ -7447,7 +7418,6 @@
     </w:p>
     <w:p>
       <w:r>
-        <w:lastRenderedPageBreak/>
         <w:t>La colisión ineficaz contra la pared y la descomposición son reacciones unimoleculares que se desencadenan cuando la molécula golpea una pared del recipiente. La colisión intermolecular ineficaz y la síntesis involucran a más de una molécula. Ocurren cuando las moléculas chocan entre sí.</w:t>
       </w:r>
     </w:p>
@@ -7457,7 +7427,7 @@
         <w:pStyle w:val="Heading3"/>
         <w:spacing w:line="360" w:lineRule="auto"/>
       </w:pPr>
-      <w:bookmarkStart w:id="23" w:name="_Toc163646510"/>
+      <w:bookmarkStart w:id="23" w:name="_Toc163486060"/>
       <w:r>
         <w:t>Colisiones Ineficaces</w:t>
       </w:r>
@@ -7467,34 +7437,10 @@
       <w:r>
         <w:t>La colisión ineficaz contra la pared y la colisión intermolecular ineficaz reaccionan mucho menos vigorosamente que la descomposición y la síntesis.</w:t>
       </w:r>
-      <w:r>
-        <w:t xml:space="preserve"> </w:t>
-      </w:r>
-      <w:r>
-        <w:t xml:space="preserve">Las colisiones ineficaces corresponden a aquellos casos en los que las moléculas obtienen nuevas estructuras moleculares en sus propios vecindarios en </w:t>
-      </w:r>
-      <m:oMath>
-        <m:r>
-          <w:rPr>
-            <w:rFonts w:ascii="Cambria Math" w:hAnsi="Cambria Math"/>
-          </w:rPr>
-          <m:t>PE</m:t>
-        </m:r>
-        <m:r>
-          <w:rPr>
-            <w:rFonts w:ascii="Cambria Math" w:hAnsi="Cambria Math"/>
-          </w:rPr>
-          <m:t>S</m:t>
-        </m:r>
-      </m:oMath>
-      <w:r>
-        <w:t>.</w:t>
-      </w:r>
-      <w:r>
-        <w:t xml:space="preserve"> </w:t>
-      </w:r>
-      <w:r>
-        <w:t xml:space="preserve">Por lo tanto, la </w:t>
+    </w:p>
+    <w:p>
+      <w:r>
+        <w:t xml:space="preserve"> Las colisiones ineficaces corresponden a aquellos casos en los que las moléculas obtienen nuevas estructuras moleculares en sus propios vecindarios en su Energía Potencial Superficial (EPS). Por lo tanto, la </w:t>
       </w:r>
       <m:oMath>
         <m:r>
@@ -7528,7 +7474,7 @@
         <w:pStyle w:val="Heading3"/>
         <w:spacing w:line="360" w:lineRule="auto"/>
       </w:pPr>
-      <w:bookmarkStart w:id="24" w:name="_Toc163646511"/>
+      <w:bookmarkStart w:id="24" w:name="_Toc163486061"/>
       <w:r>
         <w:t>Colisiones Eficaces</w:t>
       </w:r>
@@ -7536,18 +7482,7 @@
     </w:p>
     <w:p>
       <w:r>
-        <w:t xml:space="preserve">La descomposición y la síntesis tienden a obtener nuevas estructuras moleculares que pueden estar muy lejos de sus vecindarios inmediatos en </w:t>
-      </w:r>
-      <m:oMath>
-        <m:r>
-          <w:rPr>
-            <w:rFonts w:ascii="Cambria Math" w:hAnsi="Cambria Math"/>
-          </w:rPr>
-          <m:t>PES</m:t>
-        </m:r>
-      </m:oMath>
-      <w:r>
-        <w:t>.</w:t>
+        <w:t>La descomposición y la síntesis tienden a obtener nuevas estructuras moleculares que pueden estar muy lejos de sus vecindarios inmediatos en EPS.</w:t>
       </w:r>
     </w:p>
     <w:p>
@@ -7578,8 +7513,9 @@
         <w:pStyle w:val="Heading3"/>
         <w:spacing w:line="360" w:lineRule="auto"/>
       </w:pPr>
-      <w:bookmarkStart w:id="25" w:name="_Toc163646512"/>
-      <w:r>
+      <w:bookmarkStart w:id="25" w:name="_Toc163486062"/>
+      <w:r>
+        <w:lastRenderedPageBreak/>
         <w:t>Colisión Ineficaz contra la Pared</w:t>
       </w:r>
       <w:bookmarkEnd w:id="25"/>
@@ -7599,10 +7535,10 @@
           <w:noProof/>
         </w:rPr>
         <w:drawing>
-          <wp:inline distT="0" distB="0" distL="0" distR="0" wp14:anchorId="4DB775FB" wp14:editId="2593434A">
+          <wp:inline distT="0" distB="0" distL="0" distR="0" wp14:anchorId="3DBD428F" wp14:editId="20AF4589">
             <wp:extent cx="4785360" cy="1445577"/>
             <wp:effectExtent l="0" t="0" r="0" b="2540"/>
-            <wp:docPr id="3" name="Picture 1008827205"/>
+            <wp:docPr id="3" name="Picture 1008827205" descr="A diagram of a molecule&#10;&#10;Description automatically generated"/>
             <wp:cNvGraphicFramePr>
               <a:graphicFrameLocks xmlns:a="http://schemas.openxmlformats.org/drawingml/2006/main" noChangeAspect="1"/>
             </wp:cNvGraphicFramePr>
@@ -7610,7 +7546,7 @@
               <a:graphicData uri="http://schemas.openxmlformats.org/drawingml/2006/picture">
                 <pic:pic xmlns:pic="http://schemas.openxmlformats.org/drawingml/2006/picture">
                   <pic:nvPicPr>
-                    <pic:cNvPr id="0" name=""/>
+                    <pic:cNvPr id="3" name="Picture 1008827205" descr="A diagram of a molecule&#10;&#10;Description automatically generated"/>
                     <pic:cNvPicPr>
                       <a:picLocks noChangeAspect="1"/>
                     </pic:cNvPicPr>
@@ -7646,7 +7582,6 @@
     </w:p>
     <w:p>
       <w:r>
-        <w:lastRenderedPageBreak/>
         <w:t>Dado que la colisión carece de una fuerza significativa, la estructura molecular resultante no debería diferir sustancialmente de la estructura original.</w:t>
       </w:r>
     </w:p>
@@ -7727,18 +7662,7 @@
         </m:r>
       </m:oMath>
       <w:r>
-        <w:t xml:space="preserve">en la </w:t>
-      </w:r>
-      <m:oMath>
-        <m:r>
-          <w:rPr>
-            <w:rFonts w:ascii="Cambria Math" w:hAnsi="Cambria Math"/>
-          </w:rPr>
-          <m:t>PES</m:t>
-        </m:r>
-      </m:oMath>
-      <w:r>
-        <w:t xml:space="preserve"> (Energía Potencial Superficial) durante la colisión.</w:t>
+        <w:t>en la EPS durante la colisión.</w:t>
       </w:r>
     </w:p>
     <w:p>
@@ -7860,10 +7784,7 @@
         </m:sSub>
       </m:oMath>
       <w:r>
-        <w:t xml:space="preserve"> </w:t>
-      </w:r>
-      <w:r>
-        <w:t>Donde:</w:t>
+        <w:t xml:space="preserve"> Donde:</w:t>
       </w:r>
     </w:p>
     <w:p>
@@ -7918,7 +7839,7 @@
         <w:pStyle w:val="Heading3"/>
         <w:spacing w:line="360" w:lineRule="auto"/>
       </w:pPr>
-      <w:bookmarkStart w:id="26" w:name="_Toc163646513"/>
+      <w:bookmarkStart w:id="26" w:name="_Toc163486063"/>
       <w:r>
         <w:t>Descomposición</w:t>
       </w:r>
@@ -7928,6 +7849,14 @@
       <w:r>
         <w:t>La descomposición se produce cuando una molécula choca intensamente contra la pared, lo que resulta en su ruptura en dos o más fragmentos. Esta colisión es vigorosa y provoca una marcada transformación en las estructuras moleculares resultantes, las cuales tienden a ser considerablemente distintas de la estructura original.</w:t>
       </w:r>
+    </w:p>
+    <w:p>
+      <w:pPr>
+        <w:rPr>
+          <w:sz w:val="2"/>
+          <w:szCs w:val="2"/>
+        </w:rPr>
+      </w:pPr>
     </w:p>
     <w:p>
       <w:pPr>
@@ -7943,10 +7872,10 @@
           <w:noProof/>
         </w:rPr>
         <w:drawing>
-          <wp:inline distT="0" distB="0" distL="0" distR="0" wp14:anchorId="3E55CEE0" wp14:editId="39B150A1">
+          <wp:inline distT="0" distB="0" distL="0" distR="0" wp14:anchorId="7F0B6D96" wp14:editId="74780501">
             <wp:extent cx="4229100" cy="1374458"/>
             <wp:effectExtent l="95250" t="95250" r="95250" b="92710"/>
-            <wp:docPr id="4" name="Picture 1620835960"/>
+            <wp:docPr id="4" name="Picture 1620835960" descr="A diagram of a molecule&#10;&#10;Description automatically generated with medium confidence"/>
             <wp:cNvGraphicFramePr>
               <a:graphicFrameLocks xmlns:a="http://schemas.openxmlformats.org/drawingml/2006/main" noChangeAspect="1"/>
             </wp:cNvGraphicFramePr>
@@ -7954,7 +7883,7 @@
               <a:graphicData uri="http://schemas.openxmlformats.org/drawingml/2006/picture">
                 <pic:pic xmlns:pic="http://schemas.openxmlformats.org/drawingml/2006/picture">
                   <pic:nvPicPr>
-                    <pic:cNvPr id="0" name=""/>
+                    <pic:cNvPr id="4" name="Picture 1620835960" descr="A diagram of a molecule&#10;&#10;Description automatically generated with medium confidence"/>
                     <pic:cNvPicPr>
                       <a:picLocks noChangeAspect="1"/>
                     </pic:cNvPicPr>
@@ -7993,6 +7922,7 @@
     </w:p>
     <w:p>
       <w:r>
+        <w:lastRenderedPageBreak/>
         <w:t xml:space="preserve">Suponiendo que la estructura molecular de la molécula original es </w:t>
       </w:r>
       <m:oMath>
@@ -8678,7 +8608,6 @@
             <w:rPr>
               <w:rFonts w:ascii="Cambria Math" w:hAnsi="Cambria Math"/>
             </w:rPr>
-            <w:lastRenderedPageBreak/>
             <m:t>P</m:t>
           </m:r>
           <m:sSub>
@@ -9959,7 +9888,11 @@
         </m:d>
       </m:oMath>
       <w:r>
-        <w:t xml:space="preserve">, la multiplicación por dos números aleatorios asegura que los valores asignados a </w:t>
+        <w:t xml:space="preserve">, la multiplicación por dos números aleatorios asegura </w:t>
+      </w:r>
+      <w:r>
+        <w:lastRenderedPageBreak/>
+        <w:t xml:space="preserve">que los valores asignados a </w:t>
       </w:r>
       <m:oMath>
         <m:r>
@@ -10574,9 +10507,6 @@
     <w:p>
       <w:pPr>
         <w:spacing w:after="200"/>
-        <w:rPr>
-          <w:rFonts w:ascii="Arial" w:eastAsia="Arial" w:hAnsi="Arial" w:cs="Arial"/>
-        </w:rPr>
       </w:pPr>
       <w:r>
         <w:t xml:space="preserve">Entonces, la descomposición falla y la molécula mantiene su </w:t>
@@ -10617,12 +10547,19 @@
     </w:p>
     <w:p>
       <w:pPr>
+        <w:spacing w:after="200"/>
+        <w:rPr>
+          <w:rFonts w:ascii="Arial" w:eastAsia="Arial" w:hAnsi="Arial" w:cs="Arial"/>
+        </w:rPr>
+      </w:pPr>
+    </w:p>
+    <w:p>
+      <w:pPr>
         <w:pStyle w:val="Heading3"/>
         <w:spacing w:line="360" w:lineRule="auto"/>
       </w:pPr>
-      <w:bookmarkStart w:id="27" w:name="_Toc163646514"/>
-      <w:r>
-        <w:lastRenderedPageBreak/>
+      <w:bookmarkStart w:id="27" w:name="_Toc163486064"/>
+      <w:r>
         <w:t>Colisión Intermolecular Ineficaz</w:t>
       </w:r>
       <w:bookmarkEnd w:id="27"/>
@@ -11271,7 +11208,7 @@
         <w:pStyle w:val="Heading3"/>
         <w:spacing w:line="360" w:lineRule="auto"/>
       </w:pPr>
-      <w:bookmarkStart w:id="28" w:name="_Toc163646515"/>
+      <w:bookmarkStart w:id="28" w:name="_Toc163486065"/>
       <w:r>
         <w:t>Síntesis</w:t>
       </w:r>
@@ -11279,13 +11216,7 @@
     </w:p>
     <w:p>
       <w:r>
-        <w:t>Una síntesis representa más de una molécula (dos moléculas) que chocan y se combinan.</w:t>
-      </w:r>
-      <w:r>
-        <w:t xml:space="preserve"> </w:t>
-      </w:r>
-      <w:r>
-        <w:t xml:space="preserve">Suponiendo que las estructuras moleculares de las dos moléculas original son </w:t>
+        <w:t xml:space="preserve">Una síntesis representa más de una molécula (dos moléculas) que chocan y se combinan. Suponiendo que las estructuras moleculares de las dos moléculas original son </w:t>
       </w:r>
       <m:oMath>
         <m:sSub>
@@ -11603,6 +11534,7 @@
             <w:rPr>
               <w:rFonts w:ascii="Cambria Math" w:hAnsi="Cambria Math"/>
             </w:rPr>
+            <w:lastRenderedPageBreak/>
             <m:t>P</m:t>
           </m:r>
           <m:sSub>
@@ -12081,7 +12013,6 @@
         </m:oMath>
       </m:oMathPara>
     </w:p>
-    <w:p/>
     <w:p>
       <w:r>
         <w:t xml:space="preserve">Retenemos </w:t>
@@ -12914,6 +12845,118 @@
     </w:p>
     <w:p>
       <w:pPr>
+        <w:rPr>
+          <w:rFonts w:ascii="Arial" w:eastAsia="Arial" w:hAnsi="Arial" w:cs="Arial"/>
+          <w:color w:val="000000" w:themeColor="text1"/>
+        </w:rPr>
+      </w:pPr>
+    </w:p>
+    <w:p>
+      <w:pPr>
+        <w:rPr>
+          <w:rFonts w:ascii="Arial" w:eastAsia="Arial" w:hAnsi="Arial" w:cs="Arial"/>
+          <w:color w:val="000000" w:themeColor="text1"/>
+        </w:rPr>
+      </w:pPr>
+    </w:p>
+    <w:p>
+      <w:pPr>
+        <w:rPr>
+          <w:rFonts w:ascii="Arial" w:eastAsia="Arial" w:hAnsi="Arial" w:cs="Arial"/>
+          <w:color w:val="000000" w:themeColor="text1"/>
+        </w:rPr>
+      </w:pPr>
+    </w:p>
+    <w:p>
+      <w:pPr>
+        <w:rPr>
+          <w:rFonts w:ascii="Arial" w:eastAsia="Arial" w:hAnsi="Arial" w:cs="Arial"/>
+          <w:color w:val="000000" w:themeColor="text1"/>
+        </w:rPr>
+      </w:pPr>
+    </w:p>
+    <w:p>
+      <w:pPr>
+        <w:rPr>
+          <w:rFonts w:ascii="Arial" w:eastAsia="Arial" w:hAnsi="Arial" w:cs="Arial"/>
+          <w:color w:val="000000" w:themeColor="text1"/>
+        </w:rPr>
+      </w:pPr>
+    </w:p>
+    <w:p>
+      <w:pPr>
+        <w:rPr>
+          <w:rFonts w:ascii="Arial" w:eastAsia="Arial" w:hAnsi="Arial" w:cs="Arial"/>
+          <w:color w:val="000000" w:themeColor="text1"/>
+        </w:rPr>
+      </w:pPr>
+    </w:p>
+    <w:p>
+      <w:pPr>
+        <w:rPr>
+          <w:rFonts w:ascii="Arial" w:eastAsia="Arial" w:hAnsi="Arial" w:cs="Arial"/>
+          <w:color w:val="000000" w:themeColor="text1"/>
+        </w:rPr>
+      </w:pPr>
+    </w:p>
+    <w:p>
+      <w:pPr>
+        <w:rPr>
+          <w:rFonts w:ascii="Arial" w:eastAsia="Arial" w:hAnsi="Arial" w:cs="Arial"/>
+          <w:color w:val="000000" w:themeColor="text1"/>
+        </w:rPr>
+      </w:pPr>
+    </w:p>
+    <w:p>
+      <w:pPr>
+        <w:rPr>
+          <w:rFonts w:ascii="Arial" w:eastAsia="Arial" w:hAnsi="Arial" w:cs="Arial"/>
+          <w:color w:val="000000" w:themeColor="text1"/>
+        </w:rPr>
+      </w:pPr>
+    </w:p>
+    <w:p>
+      <w:pPr>
+        <w:rPr>
+          <w:rFonts w:ascii="Arial" w:eastAsia="Arial" w:hAnsi="Arial" w:cs="Arial"/>
+          <w:color w:val="000000" w:themeColor="text1"/>
+        </w:rPr>
+      </w:pPr>
+    </w:p>
+    <w:p>
+      <w:pPr>
+        <w:rPr>
+          <w:rFonts w:ascii="Arial" w:eastAsia="Arial" w:hAnsi="Arial" w:cs="Arial"/>
+          <w:color w:val="000000" w:themeColor="text1"/>
+        </w:rPr>
+      </w:pPr>
+    </w:p>
+    <w:p>
+      <w:pPr>
+        <w:rPr>
+          <w:rFonts w:ascii="Arial" w:eastAsia="Arial" w:hAnsi="Arial" w:cs="Arial"/>
+          <w:color w:val="000000" w:themeColor="text1"/>
+        </w:rPr>
+      </w:pPr>
+    </w:p>
+    <w:p>
+      <w:pPr>
+        <w:rPr>
+          <w:rFonts w:ascii="Arial" w:eastAsia="Arial" w:hAnsi="Arial" w:cs="Arial"/>
+          <w:color w:val="000000" w:themeColor="text1"/>
+        </w:rPr>
+      </w:pPr>
+    </w:p>
+    <w:p>
+      <w:pPr>
+        <w:rPr>
+          <w:rFonts w:ascii="Arial" w:eastAsia="Arial" w:hAnsi="Arial" w:cs="Arial"/>
+          <w:color w:val="000000" w:themeColor="text1"/>
+        </w:rPr>
+      </w:pPr>
+    </w:p>
+    <w:p>
+      <w:pPr>
         <w:pStyle w:val="Heading2"/>
         <w:numPr>
           <w:ilvl w:val="0"/>
@@ -13025,37 +13068,7 @@
         <w:t>.</w:t>
       </w:r>
       <w:r>
-        <w:t xml:space="preserve"> Posteriormente se toma </w:t>
-      </w:r>
-      <w:r>
-        <w:t>como secuencia de referencia el</w:t>
-      </w:r>
-      <w:r>
-        <w:t xml:space="preserve"> </w:t>
-      </w:r>
-      <w:r>
-        <w:t>genoma</w:t>
-      </w:r>
-      <w:r>
-        <w:t xml:space="preserve"> del virus del VIH del homo sapiens, </w:t>
-      </w:r>
-      <w:r>
-        <w:t>para comparar su grado de similitud</w:t>
-      </w:r>
-      <w:r>
-        <w:t xml:space="preserve"> con </w:t>
-      </w:r>
-      <w:r>
-        <w:t xml:space="preserve">respecto a </w:t>
-      </w:r>
-      <w:r>
-        <w:t>la secuencia del simio de</w:t>
-      </w:r>
-      <w:r>
-        <w:t>l</w:t>
-      </w:r>
-      <w:r>
-        <w:t xml:space="preserve"> mismo viru</w:t>
+        <w:t xml:space="preserve"> Posteriormente se toma como secuencia de referencia el genoma del virus del VIH del homo sapiens, para comparar su grado de similitud con respecto a la secuencia del simio del mismo viru</w:t>
       </w:r>
       <w:r>
         <w:t xml:space="preserve">s </w:t>
@@ -13081,10 +13094,7 @@
         <w:t>, en términos del actual problema a abordar, representa el alineamiento de dos secuencia</w:t>
       </w:r>
       <w:r>
-        <w:t xml:space="preserve">s </w:t>
-      </w:r>
-      <w:r>
-        <w:t xml:space="preserve">(su </w:t>
+        <w:t xml:space="preserve">s (su </w:t>
       </w:r>
       <w:proofErr w:type="spellStart"/>
       <w:r>
@@ -14893,7 +14903,15 @@
         <w:t>Longitud de Gaps (Espacios):</w:t>
       </w:r>
       <w:r>
-        <w:t xml:space="preserve"> Si se permiten gaps o espacios en la secuencia, es importante definir la longitud máxima de estos gaps. Esto afectará la extensión de las inserciones o deleciones permitidas.</w:t>
+        <w:t xml:space="preserve"> Si se permiten gaps o </w:t>
+      </w:r>
+      <w:proofErr w:type="spellStart"/>
+      <w:r>
+        <w:t>ssss</w:t>
+      </w:r>
+      <w:proofErr w:type="spellEnd"/>
+      <w:r>
+        <w:t xml:space="preserve"> en la secuencia, es importante definir la longitud máxima de estos gaps. Esto afectará la extensión de las inserciones o deleciones permitidas.</w:t>
       </w:r>
     </w:p>
     <w:p>
@@ -15213,6 +15231,9 @@
     </w:p>
     <w:p>
       <w:r>
+        <w:rPr>
+          <w:noProof/>
+        </w:rPr>
         <w:drawing>
           <wp:inline distT="0" distB="0" distL="0" distR="0" wp14:anchorId="0F292A50" wp14:editId="57DCBBAF">
             <wp:extent cx="5731510" cy="3278505"/>
@@ -16554,38 +16575,22 @@
           <w:numId w:val="22"/>
         </w:numPr>
       </w:pPr>
+      <w:r>
+        <w:rPr>
+          <w:lang w:val="en-US"/>
+        </w:rPr>
+        <w:t xml:space="preserve">Egea, J. A., &amp; Riff, M. C. (2019). Bioinspired optimization methods for sequence alignment. </w:t>
+      </w:r>
+      <w:r>
+        <w:t xml:space="preserve">Briefings in </w:t>
+      </w:r>
       <w:proofErr w:type="spellStart"/>
       <w:r>
-        <w:rPr>
-          <w:lang w:val="en-US"/>
-        </w:rPr>
-        <w:t>Egea</w:t>
+        <w:t>Functional</w:t>
       </w:r>
       <w:proofErr w:type="spellEnd"/>
       <w:r>
-        <w:rPr>
-          <w:lang w:val="en-US"/>
-        </w:rPr>
-        <w:t xml:space="preserve">, J. A., &amp; Riff, M. C. (2019). Bioinspired optimization methods for sequence alignment. </w:t>
-      </w:r>
-      <w:r>
-        <w:t xml:space="preserve">Briefings in </w:t>
-      </w:r>
-      <w:proofErr w:type="spellStart"/>
-      <w:r>
-        <w:t>Functional</w:t>
-      </w:r>
-      <w:proofErr w:type="spellEnd"/>
-      <w:r>
-        <w:t xml:space="preserve"> </w:t>
-      </w:r>
-      <w:proofErr w:type="spellStart"/>
-      <w:r>
-        <w:t>Genomics</w:t>
-      </w:r>
-      <w:proofErr w:type="spellEnd"/>
-      <w:r>
-        <w:t>, 18(6), 405-416.</w:t>
+        <w:t xml:space="preserve"> Genomics, 18(6), 405-416.</w:t>
       </w:r>
     </w:p>
     <w:p>
@@ -16734,7 +16739,7 @@
 </file>
 
 <file path=word/endnotes.xml><?xml version="1.0" encoding="utf-8"?>
-<w:endnotes xmlns:wpc="http://schemas.microsoft.com/office/word/2010/wordprocessingCanvas" xmlns:cx="http://schemas.microsoft.com/office/drawing/2014/chartex" xmlns:cx1="http://schemas.microsoft.com/office/drawing/2015/9/8/chartex" xmlns:cx2="http://schemas.microsoft.com/office/drawing/2015/10/21/chartex" xmlns:cx3="http://schemas.microsoft.com/office/drawing/2016/5/9/chartex" xmlns:cx4="http://schemas.microsoft.com/office/drawing/2016/5/10/chartex" xmlns:cx5="http://schemas.microsoft.com/office/drawing/2016/5/11/chartex" xmlns:cx6="http://schemas.microsoft.com/office/drawing/2016/5/12/chartex" xmlns:cx7="http://schemas.microsoft.com/office/drawing/2016/5/13/chartex" xmlns:cx8="http://schemas.microsoft.com/office/drawing/2016/5/14/chartex" xmlns:mc="http://schemas.openxmlformats.org/markup-compatibility/2006" xmlns:aink="http://schemas.microsoft.com/office/drawing/2016/ink" xmlns:am3d="http://schemas.microsoft.com/office/drawing/2017/model3d" xmlns:o="urn:schemas-microsoft-com:office:office" xmlns:oel="http://schemas.microsoft.com/office/2019/extlst" xmlns:r="http://schemas.openxmlformats.org/officeDocument/2006/relationships" xmlns:m="http://schemas.openxmlformats.org/officeDocument/2006/math" xmlns:v="urn:schemas-microsoft-com:vml" xmlns:wp14="http://schemas.microsoft.com/office/word/2010/wordprocessingDrawing" xmlns:wp="http://schemas.openxmlformats.org/drawingml/2006/wordprocessingDrawing" xmlns:w10="urn:schemas-microsoft-com:office:word" xmlns:w="http://schemas.openxmlformats.org/wordprocessingml/2006/main" xmlns:w14="http://schemas.microsoft.com/office/word/2010/wordml" xmlns:w15="http://schemas.microsoft.com/office/word/2012/wordml" xmlns:w16cex="http://schemas.microsoft.com/office/word/2018/wordml/cex" xmlns:w16cid="http://schemas.microsoft.com/office/word/2016/wordml/cid" xmlns:w16="http://schemas.microsoft.com/office/word/2018/wordml" xmlns:w16sdtdh="http://schemas.microsoft.com/office/word/2020/wordml/sdtdatahash" xmlns:w16se="http://schemas.microsoft.com/office/word/2015/wordml/symex" xmlns:wpg="http://schemas.microsoft.com/office/word/2010/wordprocessingGroup" xmlns:wpi="http://schemas.microsoft.com/office/word/2010/wordprocessingInk" xmlns:wne="http://schemas.microsoft.com/office/word/2006/wordml" xmlns:wps="http://schemas.microsoft.com/office/word/2010/wordprocessingShape" mc:Ignorable="w14 w15 w16se w16cid w16 w16cex w16sdtdh wp14">
+<w:endnotes xmlns:wpc="http://schemas.microsoft.com/office/word/2010/wordprocessingCanvas" xmlns:cx="http://schemas.microsoft.com/office/drawing/2014/chartex" xmlns:cx1="http://schemas.microsoft.com/office/drawing/2015/9/8/chartex" xmlns:cx2="http://schemas.microsoft.com/office/drawing/2015/10/21/chartex" xmlns:cx3="http://schemas.microsoft.com/office/drawing/2016/5/9/chartex" xmlns:cx4="http://schemas.microsoft.com/office/drawing/2016/5/10/chartex" xmlns:cx5="http://schemas.microsoft.com/office/drawing/2016/5/11/chartex" xmlns:cx6="http://schemas.microsoft.com/office/drawing/2016/5/12/chartex" xmlns:cx7="http://schemas.microsoft.com/office/drawing/2016/5/13/chartex" xmlns:cx8="http://schemas.microsoft.com/office/drawing/2016/5/14/chartex" xmlns:mc="http://schemas.openxmlformats.org/markup-compatibility/2006" xmlns:aink="http://schemas.microsoft.com/office/drawing/2016/ink" xmlns:am3d="http://schemas.microsoft.com/office/drawing/2017/model3d" xmlns:o="urn:schemas-microsoft-com:office:office" xmlns:oel="http://schemas.microsoft.com/office/2019/extlst" xmlns:r="http://schemas.openxmlformats.org/officeDocument/2006/relationships" xmlns:m="http://schemas.openxmlformats.org/officeDocument/2006/math" xmlns:v="urn:schemas-microsoft-com:vml" xmlns:wp14="http://schemas.microsoft.com/office/word/2010/wordprocessingDrawing" xmlns:wp="http://schemas.openxmlformats.org/drawingml/2006/wordprocessingDrawing" xmlns:w10="urn:schemas-microsoft-com:office:word" xmlns:w="http://schemas.openxmlformats.org/wordprocessingml/2006/main" xmlns:w14="http://schemas.microsoft.com/office/word/2010/wordml" xmlns:w15="http://schemas.microsoft.com/office/word/2012/wordml" xmlns:w16cex="http://schemas.microsoft.com/office/word/2018/wordml/cex" xmlns:w16cid="http://schemas.microsoft.com/office/word/2016/wordml/cid" xmlns:w16="http://schemas.microsoft.com/office/word/2018/wordml" xmlns:w16du="http://schemas.microsoft.com/office/word/2023/wordml/word16du" xmlns:w16sdtdh="http://schemas.microsoft.com/office/word/2020/wordml/sdtdatahash" xmlns:w16se="http://schemas.microsoft.com/office/word/2015/wordml/symex" xmlns:wpg="http://schemas.microsoft.com/office/word/2010/wordprocessingGroup" xmlns:wpi="http://schemas.microsoft.com/office/word/2010/wordprocessingInk" xmlns:wne="http://schemas.microsoft.com/office/word/2006/wordml" xmlns:wps="http://schemas.microsoft.com/office/word/2010/wordprocessingShape" mc:Ignorable="w14 w15 w16se w16cid w16 w16cex w16sdtdh w16du wp14">
   <w:endnote w:type="separator" w:id="-1">
     <w:p>
       <w:pPr>
@@ -16759,7 +16764,7 @@
 </file>
 
 <file path=word/footer1.xml><?xml version="1.0" encoding="utf-8"?>
-<w:ftr xmlns:wpc="http://schemas.microsoft.com/office/word/2010/wordprocessingCanvas" xmlns:cx="http://schemas.microsoft.com/office/drawing/2014/chartex" xmlns:cx1="http://schemas.microsoft.com/office/drawing/2015/9/8/chartex" xmlns:cx2="http://schemas.microsoft.com/office/drawing/2015/10/21/chartex" xmlns:cx3="http://schemas.microsoft.com/office/drawing/2016/5/9/chartex" xmlns:cx4="http://schemas.microsoft.com/office/drawing/2016/5/10/chartex" xmlns:cx5="http://schemas.microsoft.com/office/drawing/2016/5/11/chartex" xmlns:cx6="http://schemas.microsoft.com/office/drawing/2016/5/12/chartex" xmlns:cx7="http://schemas.microsoft.com/office/drawing/2016/5/13/chartex" xmlns:cx8="http://schemas.microsoft.com/office/drawing/2016/5/14/chartex" xmlns:mc="http://schemas.openxmlformats.org/markup-compatibility/2006" xmlns:aink="http://schemas.microsoft.com/office/drawing/2016/ink" xmlns:am3d="http://schemas.microsoft.com/office/drawing/2017/model3d" xmlns:o="urn:schemas-microsoft-com:office:office" xmlns:oel="http://schemas.microsoft.com/office/2019/extlst" xmlns:r="http://schemas.openxmlformats.org/officeDocument/2006/relationships" xmlns:m="http://schemas.openxmlformats.org/officeDocument/2006/math" xmlns:v="urn:schemas-microsoft-com:vml" xmlns:wp14="http://schemas.microsoft.com/office/word/2010/wordprocessingDrawing" xmlns:wp="http://schemas.openxmlformats.org/drawingml/2006/wordprocessingDrawing" xmlns:w10="urn:schemas-microsoft-com:office:word" xmlns:w="http://schemas.openxmlformats.org/wordprocessingml/2006/main" xmlns:w14="http://schemas.microsoft.com/office/word/2010/wordml" xmlns:w15="http://schemas.microsoft.com/office/word/2012/wordml" xmlns:w16cex="http://schemas.microsoft.com/office/word/2018/wordml/cex" xmlns:w16cid="http://schemas.microsoft.com/office/word/2016/wordml/cid" xmlns:w16="http://schemas.microsoft.com/office/word/2018/wordml" xmlns:w16sdtdh="http://schemas.microsoft.com/office/word/2020/wordml/sdtdatahash" xmlns:w16se="http://schemas.microsoft.com/office/word/2015/wordml/symex" xmlns:wpg="http://schemas.microsoft.com/office/word/2010/wordprocessingGroup" xmlns:wpi="http://schemas.microsoft.com/office/word/2010/wordprocessingInk" xmlns:wne="http://schemas.microsoft.com/office/word/2006/wordml" xmlns:wps="http://schemas.microsoft.com/office/word/2010/wordprocessingShape" mc:Ignorable="w14 w15 w16se w16cid w16 w16cex w16sdtdh wp14">
+<w:ftr xmlns:wpc="http://schemas.microsoft.com/office/word/2010/wordprocessingCanvas" xmlns:cx="http://schemas.microsoft.com/office/drawing/2014/chartex" xmlns:cx1="http://schemas.microsoft.com/office/drawing/2015/9/8/chartex" xmlns:cx2="http://schemas.microsoft.com/office/drawing/2015/10/21/chartex" xmlns:cx3="http://schemas.microsoft.com/office/drawing/2016/5/9/chartex" xmlns:cx4="http://schemas.microsoft.com/office/drawing/2016/5/10/chartex" xmlns:cx5="http://schemas.microsoft.com/office/drawing/2016/5/11/chartex" xmlns:cx6="http://schemas.microsoft.com/office/drawing/2016/5/12/chartex" xmlns:cx7="http://schemas.microsoft.com/office/drawing/2016/5/13/chartex" xmlns:cx8="http://schemas.microsoft.com/office/drawing/2016/5/14/chartex" xmlns:mc="http://schemas.openxmlformats.org/markup-compatibility/2006" xmlns:aink="http://schemas.microsoft.com/office/drawing/2016/ink" xmlns:am3d="http://schemas.microsoft.com/office/drawing/2017/model3d" xmlns:o="urn:schemas-microsoft-com:office:office" xmlns:oel="http://schemas.microsoft.com/office/2019/extlst" xmlns:r="http://schemas.openxmlformats.org/officeDocument/2006/relationships" xmlns:m="http://schemas.openxmlformats.org/officeDocument/2006/math" xmlns:v="urn:schemas-microsoft-com:vml" xmlns:wp14="http://schemas.microsoft.com/office/word/2010/wordprocessingDrawing" xmlns:wp="http://schemas.openxmlformats.org/drawingml/2006/wordprocessingDrawing" xmlns:w10="urn:schemas-microsoft-com:office:word" xmlns:w="http://schemas.openxmlformats.org/wordprocessingml/2006/main" xmlns:w14="http://schemas.microsoft.com/office/word/2010/wordml" xmlns:w15="http://schemas.microsoft.com/office/word/2012/wordml" xmlns:w16cex="http://schemas.microsoft.com/office/word/2018/wordml/cex" xmlns:w16cid="http://schemas.microsoft.com/office/word/2016/wordml/cid" xmlns:w16="http://schemas.microsoft.com/office/word/2018/wordml" xmlns:w16du="http://schemas.microsoft.com/office/word/2023/wordml/word16du" xmlns:w16sdtdh="http://schemas.microsoft.com/office/word/2020/wordml/sdtdatahash" xmlns:w16se="http://schemas.microsoft.com/office/word/2015/wordml/symex" xmlns:wpg="http://schemas.microsoft.com/office/word/2010/wordprocessingGroup" xmlns:wpi="http://schemas.microsoft.com/office/word/2010/wordprocessingInk" xmlns:wne="http://schemas.microsoft.com/office/word/2006/wordml" xmlns:wps="http://schemas.microsoft.com/office/word/2010/wordprocessingShape" mc:Ignorable="w14 w15 w16se w16cid w16 w16cex w16sdtdh w16du wp14">
   <w:tbl>
     <w:tblPr>
       <w:tblW w:w="0" w:type="auto"/>
@@ -16820,7 +16825,7 @@
 </file>
 
 <file path=word/footnotes.xml><?xml version="1.0" encoding="utf-8"?>
-<w:footnotes xmlns:wpc="http://schemas.microsoft.com/office/word/2010/wordprocessingCanvas" xmlns:cx="http://schemas.microsoft.com/office/drawing/2014/chartex" xmlns:cx1="http://schemas.microsoft.com/office/drawing/2015/9/8/chartex" xmlns:cx2="http://schemas.microsoft.com/office/drawing/2015/10/21/chartex" xmlns:cx3="http://schemas.microsoft.com/office/drawing/2016/5/9/chartex" xmlns:cx4="http://schemas.microsoft.com/office/drawing/2016/5/10/chartex" xmlns:cx5="http://schemas.microsoft.com/office/drawing/2016/5/11/chartex" xmlns:cx6="http://schemas.microsoft.com/office/drawing/2016/5/12/chartex" xmlns:cx7="http://schemas.microsoft.com/office/drawing/2016/5/13/chartex" xmlns:cx8="http://schemas.microsoft.com/office/drawing/2016/5/14/chartex" xmlns:mc="http://schemas.openxmlformats.org/markup-compatibility/2006" xmlns:aink="http://schemas.microsoft.com/office/drawing/2016/ink" xmlns:am3d="http://schemas.microsoft.com/office/drawing/2017/model3d" xmlns:o="urn:schemas-microsoft-com:office:office" xmlns:oel="http://schemas.microsoft.com/office/2019/extlst" xmlns:r="http://schemas.openxmlformats.org/officeDocument/2006/relationships" xmlns:m="http://schemas.openxmlformats.org/officeDocument/2006/math" xmlns:v="urn:schemas-microsoft-com:vml" xmlns:wp14="http://schemas.microsoft.com/office/word/2010/wordprocessingDrawing" xmlns:wp="http://schemas.openxmlformats.org/drawingml/2006/wordprocessingDrawing" xmlns:w10="urn:schemas-microsoft-com:office:word" xmlns:w="http://schemas.openxmlformats.org/wordprocessingml/2006/main" xmlns:w14="http://schemas.microsoft.com/office/word/2010/wordml" xmlns:w15="http://schemas.microsoft.com/office/word/2012/wordml" xmlns:w16cex="http://schemas.microsoft.com/office/word/2018/wordml/cex" xmlns:w16cid="http://schemas.microsoft.com/office/word/2016/wordml/cid" xmlns:w16="http://schemas.microsoft.com/office/word/2018/wordml" xmlns:w16sdtdh="http://schemas.microsoft.com/office/word/2020/wordml/sdtdatahash" xmlns:w16se="http://schemas.microsoft.com/office/word/2015/wordml/symex" xmlns:wpg="http://schemas.microsoft.com/office/word/2010/wordprocessingGroup" xmlns:wpi="http://schemas.microsoft.com/office/word/2010/wordprocessingInk" xmlns:wne="http://schemas.microsoft.com/office/word/2006/wordml" xmlns:wps="http://schemas.microsoft.com/office/word/2010/wordprocessingShape" mc:Ignorable="w14 w15 w16se w16cid w16 w16cex w16sdtdh wp14">
+<w:footnotes xmlns:wpc="http://schemas.microsoft.com/office/word/2010/wordprocessingCanvas" xmlns:cx="http://schemas.microsoft.com/office/drawing/2014/chartex" xmlns:cx1="http://schemas.microsoft.com/office/drawing/2015/9/8/chartex" xmlns:cx2="http://schemas.microsoft.com/office/drawing/2015/10/21/chartex" xmlns:cx3="http://schemas.microsoft.com/office/drawing/2016/5/9/chartex" xmlns:cx4="http://schemas.microsoft.com/office/drawing/2016/5/10/chartex" xmlns:cx5="http://schemas.microsoft.com/office/drawing/2016/5/11/chartex" xmlns:cx6="http://schemas.microsoft.com/office/drawing/2016/5/12/chartex" xmlns:cx7="http://schemas.microsoft.com/office/drawing/2016/5/13/chartex" xmlns:cx8="http://schemas.microsoft.com/office/drawing/2016/5/14/chartex" xmlns:mc="http://schemas.openxmlformats.org/markup-compatibility/2006" xmlns:aink="http://schemas.microsoft.com/office/drawing/2016/ink" xmlns:am3d="http://schemas.microsoft.com/office/drawing/2017/model3d" xmlns:o="urn:schemas-microsoft-com:office:office" xmlns:oel="http://schemas.microsoft.com/office/2019/extlst" xmlns:r="http://schemas.openxmlformats.org/officeDocument/2006/relationships" xmlns:m="http://schemas.openxmlformats.org/officeDocument/2006/math" xmlns:v="urn:schemas-microsoft-com:vml" xmlns:wp14="http://schemas.microsoft.com/office/word/2010/wordprocessingDrawing" xmlns:wp="http://schemas.openxmlformats.org/drawingml/2006/wordprocessingDrawing" xmlns:w10="urn:schemas-microsoft-com:office:word" xmlns:w="http://schemas.openxmlformats.org/wordprocessingml/2006/main" xmlns:w14="http://schemas.microsoft.com/office/word/2010/wordml" xmlns:w15="http://schemas.microsoft.com/office/word/2012/wordml" xmlns:w16cex="http://schemas.microsoft.com/office/word/2018/wordml/cex" xmlns:w16cid="http://schemas.microsoft.com/office/word/2016/wordml/cid" xmlns:w16="http://schemas.microsoft.com/office/word/2018/wordml" xmlns:w16du="http://schemas.microsoft.com/office/word/2023/wordml/word16du" xmlns:w16sdtdh="http://schemas.microsoft.com/office/word/2020/wordml/sdtdatahash" xmlns:w16se="http://schemas.microsoft.com/office/word/2015/wordml/symex" xmlns:wpg="http://schemas.microsoft.com/office/word/2010/wordprocessingGroup" xmlns:wpi="http://schemas.microsoft.com/office/word/2010/wordprocessingInk" xmlns:wne="http://schemas.microsoft.com/office/word/2006/wordml" xmlns:wps="http://schemas.microsoft.com/office/word/2010/wordprocessingShape" mc:Ignorable="w14 w15 w16se w16cid w16 w16cex w16sdtdh w16du wp14">
   <w:footnote w:type="separator" w:id="-1">
     <w:p>
       <w:pPr>
@@ -16845,7 +16850,7 @@
 </file>
 
 <file path=word/header1.xml><?xml version="1.0" encoding="utf-8"?>
-<w:hdr xmlns:wpc="http://schemas.microsoft.com/office/word/2010/wordprocessingCanvas" xmlns:cx="http://schemas.microsoft.com/office/drawing/2014/chartex" xmlns:cx1="http://schemas.microsoft.com/office/drawing/2015/9/8/chartex" xmlns:cx2="http://schemas.microsoft.com/office/drawing/2015/10/21/chartex" xmlns:cx3="http://schemas.microsoft.com/office/drawing/2016/5/9/chartex" xmlns:cx4="http://schemas.microsoft.com/office/drawing/2016/5/10/chartex" xmlns:cx5="http://schemas.microsoft.com/office/drawing/2016/5/11/chartex" xmlns:cx6="http://schemas.microsoft.com/office/drawing/2016/5/12/chartex" xmlns:cx7="http://schemas.microsoft.com/office/drawing/2016/5/13/chartex" xmlns:cx8="http://schemas.microsoft.com/office/drawing/2016/5/14/chartex" xmlns:mc="http://schemas.openxmlformats.org/markup-compatibility/2006" xmlns:aink="http://schemas.microsoft.com/office/drawing/2016/ink" xmlns:am3d="http://schemas.microsoft.com/office/drawing/2017/model3d" xmlns:o="urn:schemas-microsoft-com:office:office" xmlns:oel="http://schemas.microsoft.com/office/2019/extlst" xmlns:r="http://schemas.openxmlformats.org/officeDocument/2006/relationships" xmlns:m="http://schemas.openxmlformats.org/officeDocument/2006/math" xmlns:v="urn:schemas-microsoft-com:vml" xmlns:wp14="http://schemas.microsoft.com/office/word/2010/wordprocessingDrawing" xmlns:wp="http://schemas.openxmlformats.org/drawingml/2006/wordprocessingDrawing" xmlns:w10="urn:schemas-microsoft-com:office:word" xmlns:w="http://schemas.openxmlformats.org/wordprocessingml/2006/main" xmlns:w14="http://schemas.microsoft.com/office/word/2010/wordml" xmlns:w15="http://schemas.microsoft.com/office/word/2012/wordml" xmlns:w16cex="http://schemas.microsoft.com/office/word/2018/wordml/cex" xmlns:w16cid="http://schemas.microsoft.com/office/word/2016/wordml/cid" xmlns:w16="http://schemas.microsoft.com/office/word/2018/wordml" xmlns:w16sdtdh="http://schemas.microsoft.com/office/word/2020/wordml/sdtdatahash" xmlns:w16se="http://schemas.microsoft.com/office/word/2015/wordml/symex" xmlns:wpg="http://schemas.microsoft.com/office/word/2010/wordprocessingGroup" xmlns:wpi="http://schemas.microsoft.com/office/word/2010/wordprocessingInk" xmlns:wne="http://schemas.microsoft.com/office/word/2006/wordml" xmlns:wps="http://schemas.microsoft.com/office/word/2010/wordprocessingShape" mc:Ignorable="w14 w15 w16se w16cid w16 w16cex w16sdtdh wp14">
+<w:hdr xmlns:wpc="http://schemas.microsoft.com/office/word/2010/wordprocessingCanvas" xmlns:cx="http://schemas.microsoft.com/office/drawing/2014/chartex" xmlns:cx1="http://schemas.microsoft.com/office/drawing/2015/9/8/chartex" xmlns:cx2="http://schemas.microsoft.com/office/drawing/2015/10/21/chartex" xmlns:cx3="http://schemas.microsoft.com/office/drawing/2016/5/9/chartex" xmlns:cx4="http://schemas.microsoft.com/office/drawing/2016/5/10/chartex" xmlns:cx5="http://schemas.microsoft.com/office/drawing/2016/5/11/chartex" xmlns:cx6="http://schemas.microsoft.com/office/drawing/2016/5/12/chartex" xmlns:cx7="http://schemas.microsoft.com/office/drawing/2016/5/13/chartex" xmlns:cx8="http://schemas.microsoft.com/office/drawing/2016/5/14/chartex" xmlns:mc="http://schemas.openxmlformats.org/markup-compatibility/2006" xmlns:aink="http://schemas.microsoft.com/office/drawing/2016/ink" xmlns:am3d="http://schemas.microsoft.com/office/drawing/2017/model3d" xmlns:o="urn:schemas-microsoft-com:office:office" xmlns:oel="http://schemas.microsoft.com/office/2019/extlst" xmlns:r="http://schemas.openxmlformats.org/officeDocument/2006/relationships" xmlns:m="http://schemas.openxmlformats.org/officeDocument/2006/math" xmlns:v="urn:schemas-microsoft-com:vml" xmlns:wp14="http://schemas.microsoft.com/office/word/2010/wordprocessingDrawing" xmlns:wp="http://schemas.openxmlformats.org/drawingml/2006/wordprocessingDrawing" xmlns:w10="urn:schemas-microsoft-com:office:word" xmlns:w="http://schemas.openxmlformats.org/wordprocessingml/2006/main" xmlns:w14="http://schemas.microsoft.com/office/word/2010/wordml" xmlns:w15="http://schemas.microsoft.com/office/word/2012/wordml" xmlns:w16cex="http://schemas.microsoft.com/office/word/2018/wordml/cex" xmlns:w16cid="http://schemas.microsoft.com/office/word/2016/wordml/cid" xmlns:w16="http://schemas.microsoft.com/office/word/2018/wordml" xmlns:w16du="http://schemas.microsoft.com/office/word/2023/wordml/word16du" xmlns:w16sdtdh="http://schemas.microsoft.com/office/word/2020/wordml/sdtdatahash" xmlns:w16se="http://schemas.microsoft.com/office/word/2015/wordml/symex" xmlns:wpg="http://schemas.microsoft.com/office/word/2010/wordprocessingGroup" xmlns:wpi="http://schemas.microsoft.com/office/word/2010/wordprocessingInk" xmlns:wne="http://schemas.microsoft.com/office/word/2006/wordml" xmlns:wps="http://schemas.microsoft.com/office/word/2010/wordprocessingShape" mc:Ignorable="w14 w15 w16se w16cid w16 w16cex w16sdtdh w16du wp14">
   <w:tbl>
     <w:tblPr>
       <w:tblW w:w="0" w:type="auto"/>
@@ -16906,7 +16911,7 @@
 </file>
 
 <file path=word/numbering.xml><?xml version="1.0" encoding="utf-8"?>
-<w:numbering xmlns:wpc="http://schemas.microsoft.com/office/word/2010/wordprocessingCanvas" xmlns:cx="http://schemas.microsoft.com/office/drawing/2014/chartex" xmlns:cx1="http://schemas.microsoft.com/office/drawing/2015/9/8/chartex" xmlns:cx2="http://schemas.microsoft.com/office/drawing/2015/10/21/chartex" xmlns:cx3="http://schemas.microsoft.com/office/drawing/2016/5/9/chartex" xmlns:cx4="http://schemas.microsoft.com/office/drawing/2016/5/10/chartex" xmlns:cx5="http://schemas.microsoft.com/office/drawing/2016/5/11/chartex" xmlns:cx6="http://schemas.microsoft.com/office/drawing/2016/5/12/chartex" xmlns:cx7="http://schemas.microsoft.com/office/drawing/2016/5/13/chartex" xmlns:cx8="http://schemas.microsoft.com/office/drawing/2016/5/14/chartex" xmlns:mc="http://schemas.openxmlformats.org/markup-compatibility/2006" xmlns:aink="http://schemas.microsoft.com/office/drawing/2016/ink" xmlns:am3d="http://schemas.microsoft.com/office/drawing/2017/model3d" xmlns:o="urn:schemas-microsoft-com:office:office" xmlns:oel="http://schemas.microsoft.com/office/2019/extlst" xmlns:r="http://schemas.openxmlformats.org/officeDocument/2006/relationships" xmlns:m="http://schemas.openxmlformats.org/officeDocument/2006/math" xmlns:v="urn:schemas-microsoft-com:vml" xmlns:wp14="http://schemas.microsoft.com/office/word/2010/wordprocessingDrawing" xmlns:wp="http://schemas.openxmlformats.org/drawingml/2006/wordprocessingDrawing" xmlns:w10="urn:schemas-microsoft-com:office:word" xmlns:w="http://schemas.openxmlformats.org/wordprocessingml/2006/main" xmlns:w14="http://schemas.microsoft.com/office/word/2010/wordml" xmlns:w15="http://schemas.microsoft.com/office/word/2012/wordml" xmlns:w16cex="http://schemas.microsoft.com/office/word/2018/wordml/cex" xmlns:w16cid="http://schemas.microsoft.com/office/word/2016/wordml/cid" xmlns:w16="http://schemas.microsoft.com/office/word/2018/wordml" xmlns:w16sdtdh="http://schemas.microsoft.com/office/word/2020/wordml/sdtdatahash" xmlns:w16se="http://schemas.microsoft.com/office/word/2015/wordml/symex" xmlns:wpg="http://schemas.microsoft.com/office/word/2010/wordprocessingGroup" xmlns:wpi="http://schemas.microsoft.com/office/word/2010/wordprocessingInk" xmlns:wne="http://schemas.microsoft.com/office/word/2006/wordml" xmlns:wps="http://schemas.microsoft.com/office/word/2010/wordprocessingShape" mc:Ignorable="w14 w15 w16se w16cid w16 w16cex w16sdtdh wp14">
+<w:numbering xmlns:wpc="http://schemas.microsoft.com/office/word/2010/wordprocessingCanvas" xmlns:cx="http://schemas.microsoft.com/office/drawing/2014/chartex" xmlns:cx1="http://schemas.microsoft.com/office/drawing/2015/9/8/chartex" xmlns:cx2="http://schemas.microsoft.com/office/drawing/2015/10/21/chartex" xmlns:cx3="http://schemas.microsoft.com/office/drawing/2016/5/9/chartex" xmlns:cx4="http://schemas.microsoft.com/office/drawing/2016/5/10/chartex" xmlns:cx5="http://schemas.microsoft.com/office/drawing/2016/5/11/chartex" xmlns:cx6="http://schemas.microsoft.com/office/drawing/2016/5/12/chartex" xmlns:cx7="http://schemas.microsoft.com/office/drawing/2016/5/13/chartex" xmlns:cx8="http://schemas.microsoft.com/office/drawing/2016/5/14/chartex" xmlns:mc="http://schemas.openxmlformats.org/markup-compatibility/2006" xmlns:aink="http://schemas.microsoft.com/office/drawing/2016/ink" xmlns:am3d="http://schemas.microsoft.com/office/drawing/2017/model3d" xmlns:o="urn:schemas-microsoft-com:office:office" xmlns:oel="http://schemas.microsoft.com/office/2019/extlst" xmlns:r="http://schemas.openxmlformats.org/officeDocument/2006/relationships" xmlns:m="http://schemas.openxmlformats.org/officeDocument/2006/math" xmlns:v="urn:schemas-microsoft-com:vml" xmlns:wp14="http://schemas.microsoft.com/office/word/2010/wordprocessingDrawing" xmlns:wp="http://schemas.openxmlformats.org/drawingml/2006/wordprocessingDrawing" xmlns:w10="urn:schemas-microsoft-com:office:word" xmlns:w="http://schemas.openxmlformats.org/wordprocessingml/2006/main" xmlns:w14="http://schemas.microsoft.com/office/word/2010/wordml" xmlns:w15="http://schemas.microsoft.com/office/word/2012/wordml" xmlns:w16cex="http://schemas.microsoft.com/office/word/2018/wordml/cex" xmlns:w16cid="http://schemas.microsoft.com/office/word/2016/wordml/cid" xmlns:w16="http://schemas.microsoft.com/office/word/2018/wordml" xmlns:w16du="http://schemas.microsoft.com/office/word/2023/wordml/word16du" xmlns:w16sdtdh="http://schemas.microsoft.com/office/word/2020/wordml/sdtdatahash" xmlns:w16se="http://schemas.microsoft.com/office/word/2015/wordml/symex" xmlns:wpg="http://schemas.microsoft.com/office/word/2010/wordprocessingGroup" xmlns:wpi="http://schemas.microsoft.com/office/word/2010/wordprocessingInk" xmlns:wne="http://schemas.microsoft.com/office/word/2006/wordml" xmlns:wps="http://schemas.microsoft.com/office/word/2010/wordprocessingShape" mc:Ignorable="w14 w15 w16se w16cid w16 w16cex w16sdtdh w16du wp14">
   <w:abstractNum w:abstractNumId="0" w15:restartNumberingAfterBreak="0">
     <w:nsid w:val="01F120FA"/>
     <w:multiLevelType w:val="hybridMultilevel"/>
@@ -19282,7 +19287,7 @@
 </file>
 
 <file path=word/styles.xml><?xml version="1.0" encoding="utf-8"?>
-<w:styles xmlns:mc="http://schemas.openxmlformats.org/markup-compatibility/2006" xmlns:r="http://schemas.openxmlformats.org/officeDocument/2006/relationships" xmlns:w="http://schemas.openxmlformats.org/wordprocessingml/2006/main" xmlns:w14="http://schemas.microsoft.com/office/word/2010/wordml" xmlns:w15="http://schemas.microsoft.com/office/word/2012/wordml" xmlns:w16cex="http://schemas.microsoft.com/office/word/2018/wordml/cex" xmlns:w16cid="http://schemas.microsoft.com/office/word/2016/wordml/cid" xmlns:w16="http://schemas.microsoft.com/office/word/2018/wordml" xmlns:w16sdtdh="http://schemas.microsoft.com/office/word/2020/wordml/sdtdatahash" xmlns:w16se="http://schemas.microsoft.com/office/word/2015/wordml/symex" mc:Ignorable="w14 w15 w16se w16cid w16 w16cex w16sdtdh">
+<w:styles xmlns:mc="http://schemas.openxmlformats.org/markup-compatibility/2006" xmlns:r="http://schemas.openxmlformats.org/officeDocument/2006/relationships" xmlns:w="http://schemas.openxmlformats.org/wordprocessingml/2006/main" xmlns:w14="http://schemas.microsoft.com/office/word/2010/wordml" xmlns:w15="http://schemas.microsoft.com/office/word/2012/wordml" xmlns:w16cex="http://schemas.microsoft.com/office/word/2018/wordml/cex" xmlns:w16cid="http://schemas.microsoft.com/office/word/2016/wordml/cid" xmlns:w16="http://schemas.microsoft.com/office/word/2018/wordml" xmlns:w16du="http://schemas.microsoft.com/office/word/2023/wordml/word16du" xmlns:w16sdtdh="http://schemas.microsoft.com/office/word/2020/wordml/sdtdatahash" xmlns:w16se="http://schemas.microsoft.com/office/word/2015/wordml/symex" mc:Ignorable="w14 w15 w16se w16cid w16 w16cex w16sdtdh w16du">
   <w:docDefaults>
     <w:rPrDefault>
       <w:rPr>
@@ -19889,6 +19894,7 @@
   <w:style w:type="character" w:default="1" w:styleId="DefaultParagraphFont">
     <w:name w:val="Default Paragraph Font"/>
     <w:uiPriority w:val="1"/>
+    <w:semiHidden/>
     <w:unhideWhenUsed/>
   </w:style>
   <w:style w:type="table" w:default="1" w:styleId="TableNormal">

</xml_diff>